<commit_message>
Add class and styles bindings. Update documentation. Add seed project.
</commit_message>
<xml_diff>
--- a/AJS 2.0.docx
+++ b/AJS 2.0.docx
@@ -2235,1733 +2235,2337 @@
         </w:rPr>
         <w:t>) {</w:t>
       </w:r>
+    </w:p>
+    <w:p>
+      <w:pPr>
+        <w:spacing w:after="0"/>
+        <w:rPr>
+          <w:sz w:val="18"/>
+        </w:rPr>
+      </w:pPr>
+      <w:r>
+        <w:rPr>
+          <w:sz w:val="18"/>
+        </w:rPr>
+        <w:t xml:space="preserve">        </w:t>
+      </w:r>
+      <w:proofErr w:type="spellStart"/>
+      <w:proofErr w:type="gramStart"/>
+      <w:r>
+        <w:rPr>
+          <w:sz w:val="18"/>
+        </w:rPr>
+        <w:t>this.renderer.setElementStyle</w:t>
+      </w:r>
+      <w:proofErr w:type="spellEnd"/>
+      <w:r>
+        <w:rPr>
+          <w:sz w:val="18"/>
+        </w:rPr>
+        <w:t>(</w:t>
+      </w:r>
+      <w:proofErr w:type="spellStart"/>
+      <w:proofErr w:type="gramEnd"/>
+      <w:r>
+        <w:rPr>
+          <w:sz w:val="18"/>
+        </w:rPr>
+        <w:t>this.el.nativeElement</w:t>
+      </w:r>
+      <w:proofErr w:type="spellEnd"/>
+      <w:r>
+        <w:rPr>
+          <w:sz w:val="18"/>
+        </w:rPr>
+        <w:t>, 'width', '120');</w:t>
+      </w:r>
+    </w:p>
+    <w:p>
+      <w:pPr>
+        <w:spacing w:after="0"/>
+        <w:rPr>
+          <w:sz w:val="18"/>
+        </w:rPr>
+      </w:pPr>
+      <w:r>
+        <w:rPr>
+          <w:sz w:val="18"/>
+        </w:rPr>
+        <w:t xml:space="preserve">    }</w:t>
+      </w:r>
+    </w:p>
+    <w:p>
+      <w:pPr>
+        <w:spacing w:after="0"/>
+        <w:rPr>
+          <w:sz w:val="18"/>
+        </w:rPr>
+      </w:pPr>
+      <w:r>
+        <w:rPr>
+          <w:sz w:val="18"/>
+        </w:rPr>
+        <w:t>}</w:t>
+      </w:r>
+    </w:p>
+    <w:p>
+      <w:pPr>
+        <w:pStyle w:val="Heading1"/>
+      </w:pPr>
+      <w:proofErr w:type="spellStart"/>
+      <w:r>
+        <w:t>courses</w:t>
+      </w:r>
+      <w:r>
+        <w:t>.component.ts</w:t>
+      </w:r>
+      <w:proofErr w:type="spellEnd"/>
+    </w:p>
+    <w:p>
+      <w:pPr>
+        <w:spacing w:after="0"/>
+        <w:rPr>
+          <w:sz w:val="18"/>
+        </w:rPr>
+      </w:pPr>
+      <w:proofErr w:type="gramStart"/>
+      <w:r>
+        <w:rPr>
+          <w:sz w:val="18"/>
+        </w:rPr>
+        <w:t>import</w:t>
+      </w:r>
+      <w:proofErr w:type="gramEnd"/>
+      <w:r>
+        <w:rPr>
+          <w:sz w:val="18"/>
+        </w:rPr>
+        <w:t xml:space="preserve"> {Component} from 'angular2/core';</w:t>
+      </w:r>
+    </w:p>
+    <w:p>
+      <w:pPr>
+        <w:spacing w:after="0"/>
+        <w:rPr>
+          <w:sz w:val="18"/>
+        </w:rPr>
+      </w:pPr>
+      <w:proofErr w:type="gramStart"/>
+      <w:r>
+        <w:rPr>
+          <w:sz w:val="18"/>
+        </w:rPr>
+        <w:t>import</w:t>
+      </w:r>
+      <w:proofErr w:type="gramEnd"/>
+      <w:r>
+        <w:rPr>
+          <w:sz w:val="18"/>
+        </w:rPr>
+        <w:t xml:space="preserve"> {</w:t>
+      </w:r>
+      <w:proofErr w:type="spellStart"/>
+      <w:r>
+        <w:rPr>
+          <w:sz w:val="18"/>
+        </w:rPr>
+        <w:t>CourseService</w:t>
+      </w:r>
+      <w:proofErr w:type="spellEnd"/>
+      <w:r>
+        <w:rPr>
+          <w:sz w:val="18"/>
+        </w:rPr>
+        <w:t>} from './</w:t>
+      </w:r>
+      <w:proofErr w:type="spellStart"/>
+      <w:r>
+        <w:rPr>
+          <w:sz w:val="18"/>
+        </w:rPr>
+        <w:t>course.service</w:t>
+      </w:r>
+      <w:proofErr w:type="spellEnd"/>
+      <w:r>
+        <w:rPr>
+          <w:sz w:val="18"/>
+        </w:rPr>
+        <w:t>';</w:t>
+      </w:r>
+    </w:p>
+    <w:p>
+      <w:pPr>
+        <w:spacing w:after="0"/>
+        <w:rPr>
+          <w:sz w:val="18"/>
+        </w:rPr>
+      </w:pPr>
+    </w:p>
+    <w:p>
+      <w:pPr>
+        <w:spacing w:after="0"/>
+        <w:rPr>
+          <w:sz w:val="18"/>
+        </w:rPr>
+      </w:pPr>
+      <w:proofErr w:type="gramStart"/>
+      <w:r>
+        <w:rPr>
+          <w:sz w:val="18"/>
+        </w:rPr>
+        <w:t>@Component(</w:t>
+      </w:r>
+      <w:proofErr w:type="gramEnd"/>
+      <w:r>
+        <w:rPr>
+          <w:sz w:val="18"/>
+        </w:rPr>
+        <w:t>{</w:t>
+      </w:r>
+      <w:r>
+        <w:rPr>
+          <w:sz w:val="18"/>
+        </w:rPr>
+        <w:tab/>
+      </w:r>
+      <w:r>
+        <w:rPr>
+          <w:sz w:val="18"/>
+        </w:rPr>
+        <w:tab/>
+      </w:r>
+      <w:r>
+        <w:rPr>
+          <w:color w:val="FF0000"/>
+          <w:sz w:val="18"/>
+        </w:rPr>
+        <w:t xml:space="preserve">// </w:t>
+      </w:r>
+      <w:r>
+        <w:rPr>
+          <w:color w:val="FF0000"/>
+          <w:sz w:val="18"/>
+        </w:rPr>
+        <w:t xml:space="preserve">attribute, metadata, annotation </w:t>
+      </w:r>
+      <w:r>
+        <w:rPr>
+          <w:color w:val="FF0000"/>
+          <w:sz w:val="18"/>
+        </w:rPr>
+        <w:sym w:font="Wingdings" w:char="F0E0"/>
+      </w:r>
+      <w:r>
+        <w:rPr>
+          <w:color w:val="FF0000"/>
+          <w:sz w:val="18"/>
+        </w:rPr>
+        <w:t xml:space="preserve"> Component decorator</w:t>
+      </w:r>
+    </w:p>
+    <w:p>
+      <w:pPr>
+        <w:spacing w:after="0"/>
+        <w:rPr>
+          <w:color w:val="FF0000"/>
+          <w:sz w:val="18"/>
+        </w:rPr>
+      </w:pPr>
+      <w:r>
+        <w:rPr>
+          <w:sz w:val="18"/>
+        </w:rPr>
+        <w:t xml:space="preserve">    </w:t>
+      </w:r>
+      <w:proofErr w:type="gramStart"/>
+      <w:r>
+        <w:rPr>
+          <w:sz w:val="18"/>
+        </w:rPr>
+        <w:t>selector</w:t>
+      </w:r>
+      <w:proofErr w:type="gramEnd"/>
+      <w:r>
+        <w:rPr>
+          <w:sz w:val="18"/>
+        </w:rPr>
+        <w:t>: 'courses',</w:t>
+      </w:r>
+      <w:r>
+        <w:rPr>
+          <w:sz w:val="18"/>
+        </w:rPr>
+        <w:tab/>
+      </w:r>
+      <w:r>
+        <w:rPr>
+          <w:color w:val="FF0000"/>
+          <w:sz w:val="18"/>
+        </w:rPr>
+        <w:t xml:space="preserve">// the actual HTML tag </w:t>
+      </w:r>
+      <w:r>
+        <w:rPr>
+          <w:color w:val="FF0000"/>
+          <w:sz w:val="18"/>
+        </w:rPr>
+        <w:sym w:font="Wingdings" w:char="F0E0"/>
+      </w:r>
+      <w:r>
+        <w:rPr>
+          <w:color w:val="FF0000"/>
+          <w:sz w:val="18"/>
+        </w:rPr>
+        <w:t xml:space="preserve"> &lt;courses&gt;</w:t>
+      </w:r>
+    </w:p>
+    <w:p>
+      <w:pPr>
+        <w:spacing w:after="0"/>
+        <w:rPr>
+          <w:sz w:val="18"/>
+        </w:rPr>
+      </w:pPr>
+      <w:r>
+        <w:rPr>
+          <w:sz w:val="18"/>
+        </w:rPr>
+        <w:t xml:space="preserve">    </w:t>
+      </w:r>
+      <w:proofErr w:type="gramStart"/>
+      <w:r>
+        <w:rPr>
+          <w:sz w:val="18"/>
+        </w:rPr>
+        <w:t>template</w:t>
+      </w:r>
+      <w:proofErr w:type="gramEnd"/>
+      <w:r>
+        <w:rPr>
+          <w:sz w:val="18"/>
+        </w:rPr>
+        <w:t>: `</w:t>
+      </w:r>
+    </w:p>
+    <w:p>
+      <w:pPr>
+        <w:spacing w:after="0"/>
+        <w:rPr>
+          <w:sz w:val="18"/>
+        </w:rPr>
+      </w:pPr>
+      <w:r>
+        <w:rPr>
+          <w:sz w:val="18"/>
+        </w:rPr>
+        <w:t xml:space="preserve">    </w:t>
+      </w:r>
+      <w:r>
+        <w:rPr>
+          <w:sz w:val="18"/>
+        </w:rPr>
+        <w:tab/>
+      </w:r>
+      <w:r>
+        <w:rPr>
+          <w:sz w:val="18"/>
+        </w:rPr>
+        <w:t>&lt;h2&gt;Courses&lt;/h2&gt;</w:t>
+      </w:r>
+    </w:p>
+    <w:p>
+      <w:pPr>
+        <w:spacing w:after="0"/>
+        <w:ind w:firstLine="720"/>
+        <w:rPr>
+          <w:sz w:val="18"/>
+        </w:rPr>
+      </w:pPr>
+      <w:r>
+        <w:rPr>
+          <w:sz w:val="18"/>
+        </w:rPr>
+        <w:t xml:space="preserve">    {</w:t>
+      </w:r>
+      <w:proofErr w:type="gramStart"/>
+      <w:r>
+        <w:rPr>
+          <w:sz w:val="18"/>
+        </w:rPr>
+        <w:t>{ title</w:t>
+      </w:r>
+      <w:proofErr w:type="gramEnd"/>
+      <w:r>
+        <w:rPr>
+          <w:sz w:val="18"/>
+        </w:rPr>
+        <w:t xml:space="preserve"> }}</w:t>
+      </w:r>
+      <w:r>
+        <w:rPr>
+          <w:sz w:val="18"/>
+        </w:rPr>
+        <w:tab/>
+      </w:r>
+      <w:r>
+        <w:rPr>
+          <w:sz w:val="18"/>
+        </w:rPr>
+        <w:tab/>
+      </w:r>
+      <w:r>
+        <w:rPr>
+          <w:color w:val="FF0000"/>
+          <w:sz w:val="18"/>
+        </w:rPr>
+        <w:t>// interpolation (one-way binding)</w:t>
+      </w:r>
+    </w:p>
+    <w:p>
+      <w:pPr>
+        <w:spacing w:after="0"/>
+        <w:ind w:firstLine="720"/>
+        <w:rPr>
+          <w:sz w:val="18"/>
+        </w:rPr>
+      </w:pPr>
+      <w:r>
+        <w:rPr>
+          <w:sz w:val="18"/>
+        </w:rPr>
+        <w:t xml:space="preserve">    &lt;</w:t>
+      </w:r>
+      <w:proofErr w:type="spellStart"/>
+      <w:proofErr w:type="gramStart"/>
+      <w:r>
+        <w:rPr>
+          <w:sz w:val="18"/>
+        </w:rPr>
+        <w:t>ul</w:t>
+      </w:r>
+      <w:proofErr w:type="spellEnd"/>
+      <w:proofErr w:type="gramEnd"/>
+      <w:r>
+        <w:rPr>
+          <w:sz w:val="18"/>
+        </w:rPr>
+        <w:t>&gt;</w:t>
+      </w:r>
+    </w:p>
+    <w:p>
+      <w:pPr>
+        <w:spacing w:after="0"/>
+        <w:ind w:firstLine="720"/>
+        <w:rPr>
+          <w:sz w:val="18"/>
+        </w:rPr>
+      </w:pPr>
+      <w:r>
+        <w:rPr>
+          <w:sz w:val="18"/>
+        </w:rPr>
+        <w:t xml:space="preserve">        &lt;li *</w:t>
+      </w:r>
+      <w:proofErr w:type="spellStart"/>
+      <w:r>
+        <w:rPr>
+          <w:sz w:val="18"/>
+        </w:rPr>
+        <w:t>ngFor</w:t>
+      </w:r>
+      <w:proofErr w:type="spellEnd"/>
+      <w:r>
+        <w:rPr>
+          <w:sz w:val="18"/>
+        </w:rPr>
+        <w:t>="#course of courses"</w:t>
+      </w:r>
+      <w:proofErr w:type="gramStart"/>
+      <w:r>
+        <w:rPr>
+          <w:sz w:val="18"/>
+        </w:rPr>
+        <w:t>&gt;{</w:t>
+      </w:r>
+      <w:proofErr w:type="gramEnd"/>
+      <w:r>
+        <w:rPr>
+          <w:sz w:val="18"/>
+        </w:rPr>
+        <w:t>{course}}&lt;/li&gt;</w:t>
+      </w:r>
+      <w:r>
+        <w:rPr>
+          <w:sz w:val="18"/>
+        </w:rPr>
+        <w:tab/>
+      </w:r>
+      <w:r>
+        <w:rPr>
+          <w:color w:val="FF0000"/>
+          <w:sz w:val="18"/>
+        </w:rPr>
+        <w:t>// iterating through a collection</w:t>
+      </w:r>
+    </w:p>
+    <w:p>
+      <w:pPr>
+        <w:spacing w:after="0"/>
+        <w:ind w:firstLine="720"/>
+        <w:rPr>
+          <w:sz w:val="18"/>
+        </w:rPr>
+      </w:pPr>
+      <w:r>
+        <w:rPr>
+          <w:sz w:val="18"/>
+        </w:rPr>
+        <w:t xml:space="preserve">    &lt;/</w:t>
+      </w:r>
+      <w:proofErr w:type="spellStart"/>
+      <w:r>
+        <w:rPr>
+          <w:sz w:val="18"/>
+        </w:rPr>
+        <w:t>ul</w:t>
+      </w:r>
+      <w:proofErr w:type="spellEnd"/>
+      <w:r>
+        <w:rPr>
+          <w:sz w:val="18"/>
+        </w:rPr>
+        <w:t>&gt;</w:t>
+      </w:r>
+      <w:r>
+        <w:rPr>
+          <w:sz w:val="18"/>
+        </w:rPr>
+        <w:t>`</w:t>
+      </w:r>
+      <w:r>
+        <w:rPr>
+          <w:sz w:val="18"/>
+        </w:rPr>
+        <w:t>,</w:t>
+      </w:r>
+    </w:p>
+    <w:p>
+      <w:pPr>
+        <w:spacing w:after="0"/>
+        <w:rPr>
+          <w:sz w:val="18"/>
+        </w:rPr>
+      </w:pPr>
+      <w:r>
+        <w:rPr>
+          <w:sz w:val="18"/>
+        </w:rPr>
+        <w:t xml:space="preserve">    </w:t>
+      </w:r>
+      <w:proofErr w:type="gramStart"/>
+      <w:r>
+        <w:rPr>
+          <w:sz w:val="18"/>
+        </w:rPr>
+        <w:t>providers</w:t>
+      </w:r>
+      <w:proofErr w:type="gramEnd"/>
+      <w:r>
+        <w:rPr>
+          <w:sz w:val="18"/>
+        </w:rPr>
+        <w:t>: [</w:t>
+      </w:r>
+      <w:proofErr w:type="spellStart"/>
+      <w:r>
+        <w:rPr>
+          <w:sz w:val="18"/>
+        </w:rPr>
+        <w:t>CourseService</w:t>
+      </w:r>
+      <w:proofErr w:type="spellEnd"/>
+      <w:r>
+        <w:rPr>
+          <w:sz w:val="18"/>
+        </w:rPr>
+        <w:t>]</w:t>
+      </w:r>
+      <w:r>
+        <w:rPr>
+          <w:sz w:val="18"/>
+        </w:rPr>
+        <w:tab/>
+      </w:r>
+      <w:r>
+        <w:rPr>
+          <w:sz w:val="18"/>
+        </w:rPr>
+        <w:tab/>
+      </w:r>
+      <w:r>
+        <w:rPr>
+          <w:color w:val="FF0000"/>
+          <w:sz w:val="18"/>
+        </w:rPr>
+        <w:t>// declaring dependencies</w:t>
+      </w:r>
+    </w:p>
+    <w:p>
+      <w:pPr>
+        <w:spacing w:after="0"/>
+        <w:rPr>
+          <w:sz w:val="18"/>
+        </w:rPr>
+      </w:pPr>
+      <w:r>
+        <w:rPr>
+          <w:sz w:val="18"/>
+        </w:rPr>
+        <w:t>})</w:t>
+      </w:r>
+    </w:p>
+    <w:p>
+      <w:pPr>
+        <w:spacing w:after="0"/>
+        <w:rPr>
+          <w:sz w:val="18"/>
+        </w:rPr>
+      </w:pPr>
+      <w:proofErr w:type="gramStart"/>
+      <w:r>
+        <w:rPr>
+          <w:sz w:val="18"/>
+        </w:rPr>
+        <w:t>export</w:t>
+      </w:r>
+      <w:proofErr w:type="gramEnd"/>
+      <w:r>
+        <w:rPr>
+          <w:sz w:val="18"/>
+        </w:rPr>
+        <w:t xml:space="preserve"> class </w:t>
+      </w:r>
+      <w:proofErr w:type="spellStart"/>
+      <w:r>
+        <w:rPr>
+          <w:sz w:val="18"/>
+        </w:rPr>
+        <w:t>CoursesComponent</w:t>
+      </w:r>
+      <w:proofErr w:type="spellEnd"/>
+      <w:r>
+        <w:rPr>
+          <w:sz w:val="18"/>
+        </w:rPr>
+        <w:t xml:space="preserve"> {</w:t>
+      </w:r>
+      <w:r>
+        <w:rPr>
+          <w:sz w:val="18"/>
+        </w:rPr>
+        <w:tab/>
+      </w:r>
+      <w:r>
+        <w:rPr>
+          <w:color w:val="FF0000"/>
+          <w:sz w:val="18"/>
+        </w:rPr>
+        <w:t>// exposing the component</w:t>
+      </w:r>
+      <w:r>
+        <w:rPr>
+          <w:color w:val="FF0000"/>
+          <w:sz w:val="18"/>
+        </w:rPr>
+        <w:t xml:space="preserve"> through “export”</w:t>
+      </w:r>
+    </w:p>
+    <w:p>
+      <w:pPr>
+        <w:spacing w:after="0"/>
+        <w:rPr>
+          <w:sz w:val="18"/>
+        </w:rPr>
+      </w:pPr>
+      <w:r>
+        <w:rPr>
+          <w:sz w:val="18"/>
+        </w:rPr>
+        <w:t xml:space="preserve">    </w:t>
+      </w:r>
+      <w:proofErr w:type="gramStart"/>
+      <w:r>
+        <w:rPr>
+          <w:sz w:val="18"/>
+        </w:rPr>
+        <w:t>title</w:t>
+      </w:r>
+      <w:proofErr w:type="gramEnd"/>
+      <w:r>
+        <w:rPr>
+          <w:sz w:val="18"/>
+        </w:rPr>
+        <w:t>: string = "Course title";</w:t>
+      </w:r>
+    </w:p>
+    <w:p>
+      <w:pPr>
+        <w:spacing w:after="0"/>
+        <w:rPr>
+          <w:sz w:val="18"/>
+        </w:rPr>
+      </w:pPr>
+      <w:r>
+        <w:rPr>
+          <w:sz w:val="18"/>
+        </w:rPr>
+        <w:t xml:space="preserve">    </w:t>
+      </w:r>
+      <w:proofErr w:type="gramStart"/>
+      <w:r>
+        <w:rPr>
+          <w:sz w:val="18"/>
+        </w:rPr>
+        <w:t>courses</w:t>
+      </w:r>
+      <w:proofErr w:type="gramEnd"/>
+      <w:r>
+        <w:rPr>
+          <w:sz w:val="18"/>
+        </w:rPr>
+        <w:t>: string[];</w:t>
+      </w:r>
+    </w:p>
+    <w:p>
+      <w:pPr>
+        <w:spacing w:after="0"/>
+        <w:rPr>
+          <w:sz w:val="18"/>
+        </w:rPr>
+      </w:pPr>
+      <w:r>
+        <w:rPr>
+          <w:sz w:val="18"/>
+        </w:rPr>
+        <w:t xml:space="preserve">    </w:t>
+      </w:r>
+    </w:p>
+    <w:p>
+      <w:pPr>
+        <w:spacing w:after="0"/>
+        <w:rPr>
+          <w:sz w:val="18"/>
+        </w:rPr>
+      </w:pPr>
+      <w:r>
+        <w:rPr>
+          <w:sz w:val="18"/>
+        </w:rPr>
+        <w:lastRenderedPageBreak/>
+        <w:t xml:space="preserve">    </w:t>
+      </w:r>
+      <w:proofErr w:type="gramStart"/>
+      <w:r>
+        <w:rPr>
+          <w:sz w:val="18"/>
+        </w:rPr>
+        <w:t>constructor(</w:t>
+      </w:r>
+      <w:proofErr w:type="spellStart"/>
+      <w:proofErr w:type="gramEnd"/>
+      <w:r>
+        <w:rPr>
+          <w:sz w:val="18"/>
+        </w:rPr>
+        <w:t>courseService</w:t>
+      </w:r>
+      <w:proofErr w:type="spellEnd"/>
+      <w:r>
+        <w:rPr>
+          <w:sz w:val="18"/>
+        </w:rPr>
+        <w:t xml:space="preserve">: </w:t>
+      </w:r>
+      <w:proofErr w:type="spellStart"/>
+      <w:r>
+        <w:rPr>
+          <w:sz w:val="18"/>
+        </w:rPr>
+        <w:t>CourseService</w:t>
+      </w:r>
+      <w:proofErr w:type="spellEnd"/>
+      <w:r>
+        <w:rPr>
+          <w:sz w:val="18"/>
+        </w:rPr>
+        <w:t>) {</w:t>
+      </w:r>
+      <w:r>
+        <w:rPr>
+          <w:sz w:val="18"/>
+        </w:rPr>
+        <w:tab/>
+      </w:r>
+      <w:r>
+        <w:rPr>
+          <w:color w:val="FF0000"/>
+          <w:sz w:val="18"/>
+        </w:rPr>
+        <w:t xml:space="preserve">// dependency injection </w:t>
+      </w:r>
+      <w:r>
+        <w:rPr>
+          <w:color w:val="FF0000"/>
+          <w:sz w:val="18"/>
+        </w:rPr>
+        <w:sym w:font="Wingdings" w:char="F0E0"/>
+      </w:r>
+      <w:r>
+        <w:rPr>
+          <w:color w:val="FF0000"/>
+          <w:sz w:val="18"/>
+        </w:rPr>
+        <w:t xml:space="preserve"> the </w:t>
+      </w:r>
+      <w:proofErr w:type="spellStart"/>
+      <w:r>
+        <w:rPr>
+          <w:color w:val="FF0000"/>
+          <w:sz w:val="18"/>
+        </w:rPr>
+        <w:t>courseService</w:t>
+      </w:r>
+      <w:proofErr w:type="spellEnd"/>
+      <w:r>
+        <w:rPr>
+          <w:color w:val="FF0000"/>
+          <w:sz w:val="18"/>
+        </w:rPr>
+        <w:t xml:space="preserve"> is injected in the constructor</w:t>
+      </w:r>
+    </w:p>
+    <w:p>
+      <w:pPr>
+        <w:spacing w:after="0"/>
+        <w:rPr>
+          <w:sz w:val="18"/>
+        </w:rPr>
+      </w:pPr>
+      <w:r>
+        <w:rPr>
+          <w:sz w:val="18"/>
+        </w:rPr>
+        <w:t xml:space="preserve">        </w:t>
+      </w:r>
+      <w:proofErr w:type="spellStart"/>
+      <w:r>
+        <w:rPr>
+          <w:sz w:val="18"/>
+        </w:rPr>
+        <w:t>this.courses</w:t>
+      </w:r>
+      <w:proofErr w:type="spellEnd"/>
+      <w:r>
+        <w:rPr>
+          <w:sz w:val="18"/>
+        </w:rPr>
+        <w:t xml:space="preserve"> = </w:t>
+      </w:r>
+      <w:proofErr w:type="spellStart"/>
+      <w:proofErr w:type="gramStart"/>
+      <w:r>
+        <w:rPr>
+          <w:sz w:val="18"/>
+        </w:rPr>
+        <w:t>courseService.getCourses</w:t>
+      </w:r>
+      <w:proofErr w:type="spellEnd"/>
+      <w:r>
+        <w:rPr>
+          <w:sz w:val="18"/>
+        </w:rPr>
+        <w:t>(</w:t>
+      </w:r>
+      <w:proofErr w:type="gramEnd"/>
+      <w:r>
+        <w:rPr>
+          <w:sz w:val="18"/>
+        </w:rPr>
+        <w:t>);</w:t>
+      </w:r>
+    </w:p>
+    <w:p>
+      <w:pPr>
+        <w:spacing w:after="0"/>
+        <w:rPr>
+          <w:sz w:val="18"/>
+        </w:rPr>
+      </w:pPr>
+      <w:r>
+        <w:rPr>
+          <w:sz w:val="18"/>
+        </w:rPr>
+        <w:t xml:space="preserve">    };</w:t>
+      </w:r>
+    </w:p>
+    <w:p>
+      <w:pPr>
+        <w:spacing w:after="0"/>
+        <w:rPr>
+          <w:sz w:val="18"/>
+        </w:rPr>
+      </w:pPr>
+      <w:r>
+        <w:rPr>
+          <w:sz w:val="18"/>
+        </w:rPr>
+        <w:t>}</w:t>
+      </w:r>
+    </w:p>
+    <w:p>
+      <w:pPr>
+        <w:pStyle w:val="Heading1"/>
+      </w:pPr>
+      <w:proofErr w:type="spellStart"/>
+      <w:r>
+        <w:t>app.component.ts</w:t>
+      </w:r>
+      <w:proofErr w:type="spellEnd"/>
+    </w:p>
+    <w:p>
+      <w:pPr>
+        <w:spacing w:after="0"/>
+        <w:rPr>
+          <w:sz w:val="18"/>
+        </w:rPr>
+      </w:pPr>
+      <w:proofErr w:type="gramStart"/>
+      <w:r>
+        <w:rPr>
+          <w:sz w:val="18"/>
+        </w:rPr>
+        <w:t>import</w:t>
+      </w:r>
+      <w:proofErr w:type="gramEnd"/>
+      <w:r>
+        <w:rPr>
+          <w:sz w:val="18"/>
+        </w:rPr>
+        <w:t xml:space="preserve"> {Component} from 'angular2/core';</w:t>
+      </w:r>
+    </w:p>
+    <w:p>
+      <w:pPr>
+        <w:spacing w:after="0"/>
+        <w:rPr>
+          <w:sz w:val="18"/>
+        </w:rPr>
+      </w:pPr>
+      <w:proofErr w:type="gramStart"/>
+      <w:r>
+        <w:rPr>
+          <w:sz w:val="18"/>
+        </w:rPr>
+        <w:t>import</w:t>
+      </w:r>
+      <w:proofErr w:type="gramEnd"/>
+      <w:r>
+        <w:rPr>
+          <w:sz w:val="18"/>
+        </w:rPr>
+        <w:t xml:space="preserve"> {</w:t>
+      </w:r>
+      <w:proofErr w:type="spellStart"/>
+      <w:r>
+        <w:rPr>
+          <w:sz w:val="18"/>
+        </w:rPr>
+        <w:t>CoursesComponent</w:t>
+      </w:r>
+      <w:proofErr w:type="spellEnd"/>
+      <w:r>
+        <w:rPr>
+          <w:sz w:val="18"/>
+        </w:rPr>
+        <w:t>} from './</w:t>
+      </w:r>
+      <w:proofErr w:type="spellStart"/>
+      <w:r>
+        <w:rPr>
+          <w:sz w:val="18"/>
+        </w:rPr>
+        <w:t>courses.component</w:t>
+      </w:r>
+      <w:proofErr w:type="spellEnd"/>
+      <w:r>
+        <w:rPr>
+          <w:sz w:val="18"/>
+        </w:rPr>
+        <w:t>';</w:t>
+      </w:r>
+      <w:r>
+        <w:rPr>
+          <w:sz w:val="18"/>
+        </w:rPr>
+        <w:tab/>
+      </w:r>
+      <w:r>
+        <w:rPr>
+          <w:color w:val="FF0000"/>
+          <w:sz w:val="18"/>
+        </w:rPr>
+        <w:t>// importing component</w:t>
+      </w:r>
+    </w:p>
+    <w:p>
+      <w:pPr>
+        <w:spacing w:after="0"/>
+        <w:rPr>
+          <w:sz w:val="18"/>
+        </w:rPr>
+      </w:pPr>
+    </w:p>
+    <w:p>
+      <w:pPr>
+        <w:spacing w:after="0"/>
+        <w:rPr>
+          <w:sz w:val="18"/>
+        </w:rPr>
+      </w:pPr>
+      <w:proofErr w:type="gramStart"/>
+      <w:r>
+        <w:rPr>
+          <w:sz w:val="18"/>
+        </w:rPr>
+        <w:t>@Component({</w:t>
+      </w:r>
+      <w:proofErr w:type="gramEnd"/>
+    </w:p>
+    <w:p>
+      <w:pPr>
+        <w:spacing w:after="0"/>
+        <w:rPr>
+          <w:sz w:val="18"/>
+        </w:rPr>
+      </w:pPr>
+      <w:r>
+        <w:rPr>
+          <w:sz w:val="18"/>
+        </w:rPr>
+        <w:t xml:space="preserve">    </w:t>
+      </w:r>
+      <w:proofErr w:type="gramStart"/>
+      <w:r>
+        <w:rPr>
+          <w:sz w:val="18"/>
+        </w:rPr>
+        <w:t>selector</w:t>
+      </w:r>
+      <w:proofErr w:type="gramEnd"/>
+      <w:r>
+        <w:rPr>
+          <w:sz w:val="18"/>
+        </w:rPr>
+        <w:t>: 'my-app',</w:t>
+      </w:r>
+      <w:r>
+        <w:rPr>
+          <w:sz w:val="18"/>
+        </w:rPr>
+        <w:tab/>
+      </w:r>
+      <w:r>
+        <w:rPr>
+          <w:color w:val="FF0000"/>
+          <w:sz w:val="18"/>
+        </w:rPr>
+        <w:t>// usage: &lt;my-app&gt;</w:t>
+      </w:r>
+    </w:p>
+    <w:p>
+      <w:pPr>
+        <w:spacing w:after="0"/>
+        <w:rPr>
+          <w:sz w:val="18"/>
+        </w:rPr>
+      </w:pPr>
+      <w:r>
+        <w:rPr>
+          <w:sz w:val="18"/>
+        </w:rPr>
+        <w:t xml:space="preserve">    </w:t>
+      </w:r>
+      <w:proofErr w:type="gramStart"/>
+      <w:r>
+        <w:rPr>
+          <w:sz w:val="18"/>
+        </w:rPr>
+        <w:t>template</w:t>
+      </w:r>
+      <w:proofErr w:type="gramEnd"/>
+      <w:r>
+        <w:rPr>
+          <w:sz w:val="18"/>
+        </w:rPr>
+        <w:t>: '&lt;h1&gt;AJS 2 app&lt;/h1&gt;&lt;courses&gt;&lt;/courses&gt;',</w:t>
+      </w:r>
+    </w:p>
+    <w:p>
+      <w:pPr>
+        <w:spacing w:after="0"/>
+        <w:rPr>
+          <w:sz w:val="18"/>
+        </w:rPr>
+      </w:pPr>
+      <w:r>
+        <w:rPr>
+          <w:sz w:val="18"/>
+        </w:rPr>
+        <w:t xml:space="preserve">    </w:t>
+      </w:r>
+      <w:proofErr w:type="gramStart"/>
+      <w:r>
+        <w:rPr>
+          <w:sz w:val="18"/>
+        </w:rPr>
+        <w:t>directives</w:t>
+      </w:r>
+      <w:proofErr w:type="gramEnd"/>
+      <w:r>
+        <w:rPr>
+          <w:sz w:val="18"/>
+        </w:rPr>
+        <w:t>: [</w:t>
+      </w:r>
+      <w:proofErr w:type="spellStart"/>
+      <w:r>
+        <w:rPr>
+          <w:sz w:val="18"/>
+        </w:rPr>
+        <w:t>CoursesComponent</w:t>
+      </w:r>
+      <w:proofErr w:type="spellEnd"/>
+      <w:r>
+        <w:rPr>
+          <w:sz w:val="18"/>
+        </w:rPr>
+        <w:t>]</w:t>
+      </w:r>
+      <w:r>
+        <w:rPr>
+          <w:sz w:val="18"/>
+        </w:rPr>
+        <w:tab/>
+      </w:r>
+      <w:r>
+        <w:rPr>
+          <w:color w:val="FF0000"/>
+          <w:sz w:val="18"/>
+        </w:rPr>
+        <w:t>// declaring directive dependencies</w:t>
+      </w:r>
+    </w:p>
+    <w:p>
+      <w:pPr>
+        <w:spacing w:after="0"/>
+        <w:rPr>
+          <w:sz w:val="18"/>
+        </w:rPr>
+      </w:pPr>
+      <w:r>
+        <w:rPr>
+          <w:sz w:val="18"/>
+        </w:rPr>
+        <w:t>})</w:t>
+      </w:r>
+    </w:p>
+    <w:p>
+      <w:pPr>
+        <w:spacing w:after="0"/>
+        <w:rPr>
+          <w:sz w:val="18"/>
+        </w:rPr>
+      </w:pPr>
+      <w:proofErr w:type="gramStart"/>
+      <w:r>
+        <w:rPr>
+          <w:sz w:val="18"/>
+        </w:rPr>
+        <w:t>export</w:t>
+      </w:r>
+      <w:proofErr w:type="gramEnd"/>
+      <w:r>
+        <w:rPr>
+          <w:sz w:val="18"/>
+        </w:rPr>
+        <w:t xml:space="preserve"> class </w:t>
+      </w:r>
+      <w:proofErr w:type="spellStart"/>
+      <w:r>
+        <w:rPr>
+          <w:sz w:val="18"/>
+        </w:rPr>
+        <w:t>AppComponent</w:t>
+      </w:r>
+      <w:proofErr w:type="spellEnd"/>
+      <w:r>
+        <w:rPr>
+          <w:sz w:val="18"/>
+        </w:rPr>
+        <w:t xml:space="preserve"> { }</w:t>
+      </w:r>
+    </w:p>
+    <w:p>
+      <w:pPr>
+        <w:spacing w:after="0"/>
+        <w:rPr>
+          <w:sz w:val="18"/>
+        </w:rPr>
+      </w:pPr>
+    </w:p>
+    <w:p>
+      <w:pPr>
+        <w:spacing w:after="0"/>
+        <w:rPr>
+          <w:sz w:val="18"/>
+          <w:u w:val="single"/>
+        </w:rPr>
+      </w:pPr>
+    </w:p>
+    <w:p>
+      <w:pPr>
+        <w:spacing w:after="0"/>
+        <w:rPr>
+          <w:b/>
+          <w:sz w:val="18"/>
+        </w:rPr>
+      </w:pPr>
+      <w:r>
+        <w:rPr>
+          <w:b/>
+          <w:sz w:val="18"/>
+        </w:rPr>
+        <w:t>Decorators</w:t>
+      </w:r>
+    </w:p>
+    <w:p>
+      <w:pPr>
+        <w:spacing w:after="0"/>
+        <w:rPr>
+          <w:sz w:val="18"/>
+        </w:rPr>
+      </w:pPr>
+      <w:r>
+        <w:rPr>
+          <w:sz w:val="18"/>
+        </w:rPr>
+        <w:t>They are prefixed with @.</w:t>
+      </w:r>
+    </w:p>
+    <w:p>
+      <w:pPr>
+        <w:spacing w:after="0"/>
+        <w:rPr>
+          <w:sz w:val="18"/>
+        </w:rPr>
+      </w:pPr>
+      <w:r>
+        <w:rPr>
+          <w:sz w:val="18"/>
+        </w:rPr>
+        <w:t xml:space="preserve">They are functions and must be called as one, passing it a JSON object: </w:t>
+      </w:r>
+    </w:p>
+    <w:p>
+      <w:pPr>
+        <w:spacing w:after="0"/>
+        <w:rPr>
+          <w:sz w:val="18"/>
+        </w:rPr>
+      </w:pPr>
+    </w:p>
+    <w:p>
+      <w:pPr>
+        <w:spacing w:after="0"/>
+        <w:rPr>
+          <w:sz w:val="18"/>
+          <w:u w:val="single"/>
+        </w:rPr>
+      </w:pPr>
+    </w:p>
+    <w:p>
+      <w:pPr>
+        <w:spacing w:after="0"/>
+        <w:rPr>
+          <w:b/>
+          <w:sz w:val="18"/>
+        </w:rPr>
+      </w:pPr>
+      <w:r>
+        <w:rPr>
+          <w:b/>
+          <w:sz w:val="18"/>
+        </w:rPr>
+        <w:t>Conventions</w:t>
+      </w:r>
+    </w:p>
+    <w:p>
+      <w:pPr>
+        <w:spacing w:after="0"/>
+        <w:rPr>
+          <w:sz w:val="18"/>
+        </w:rPr>
+      </w:pPr>
+      <w:r>
+        <w:rPr>
+          <w:sz w:val="18"/>
+        </w:rPr>
+        <w:t xml:space="preserve">A component should be named like:  </w:t>
+      </w:r>
+      <w:r>
+        <w:rPr>
+          <w:b/>
+          <w:sz w:val="18"/>
+        </w:rPr>
+        <w:t>&lt;name&gt;</w:t>
+      </w:r>
+      <w:r>
+        <w:rPr>
+          <w:b/>
+          <w:sz w:val="18"/>
+        </w:rPr>
+        <w:t>.component</w:t>
+      </w:r>
+    </w:p>
+    <w:p>
+      <w:pPr>
+        <w:spacing w:after="0"/>
+        <w:rPr>
+          <w:sz w:val="18"/>
+        </w:rPr>
+      </w:pPr>
+      <w:r>
+        <w:rPr>
+          <w:sz w:val="18"/>
+        </w:rPr>
+        <w:t xml:space="preserve">A service should be named like: </w:t>
+      </w:r>
+      <w:r>
+        <w:rPr>
+          <w:b/>
+          <w:sz w:val="18"/>
+        </w:rPr>
+        <w:t>&lt;name&gt;.service</w:t>
+      </w:r>
+      <w:r>
+        <w:rPr>
+          <w:sz w:val="18"/>
+        </w:rPr>
+        <w:t xml:space="preserve"> </w:t>
+      </w:r>
+    </w:p>
+    <w:p>
+      <w:pPr>
+        <w:spacing w:after="0"/>
+        <w:rPr>
+          <w:sz w:val="18"/>
+        </w:rPr>
+      </w:pPr>
+      <w:r>
+        <w:rPr>
+          <w:sz w:val="18"/>
+        </w:rPr>
+        <w:t xml:space="preserve">A directive should be named like: </w:t>
+      </w:r>
+      <w:r>
+        <w:rPr>
+          <w:b/>
+          <w:sz w:val="18"/>
+        </w:rPr>
+        <w:t>&lt;name&gt;.directive</w:t>
+      </w:r>
+    </w:p>
+    <w:p>
+      <w:pPr>
+        <w:spacing w:after="0"/>
+        <w:rPr>
+          <w:sz w:val="18"/>
+        </w:rPr>
+      </w:pPr>
+    </w:p>
+    <w:p>
+      <w:pPr>
+        <w:spacing w:after="0"/>
+        <w:rPr>
+          <w:b/>
+          <w:sz w:val="18"/>
+        </w:rPr>
+      </w:pPr>
+      <w:r>
+        <w:rPr>
+          <w:b/>
+          <w:sz w:val="18"/>
+        </w:rPr>
+        <w:t>Other aspects</w:t>
+      </w:r>
+    </w:p>
+    <w:p>
+      <w:pPr>
+        <w:spacing w:after="0"/>
+        <w:rPr>
+          <w:sz w:val="18"/>
+        </w:rPr>
+      </w:pPr>
+      <w:r>
+        <w:rPr>
+          <w:sz w:val="18"/>
+        </w:rPr>
+        <w:t>Each class is considered a module. That’s why we need to “export” classes to be used in other modules.</w:t>
+      </w:r>
+    </w:p>
+    <w:p>
+      <w:pPr>
+        <w:spacing w:after="0"/>
+        <w:rPr>
+          <w:sz w:val="18"/>
+        </w:rPr>
+      </w:pPr>
+    </w:p>
+    <w:p>
+      <w:pPr>
+        <w:spacing w:after="0"/>
+        <w:rPr>
+          <w:sz w:val="18"/>
+        </w:rPr>
+      </w:pPr>
+      <w:r>
+        <w:rPr>
+          <w:sz w:val="18"/>
+        </w:rPr>
+        <w:t>A component</w:t>
+      </w:r>
+      <w:r>
+        <w:rPr>
+          <w:sz w:val="18"/>
+        </w:rPr>
+        <w:t xml:space="preserve"> (@Component)</w:t>
+      </w:r>
+      <w:r>
+        <w:rPr>
+          <w:sz w:val="18"/>
+        </w:rPr>
+        <w:t xml:space="preserve"> has a template.</w:t>
+      </w:r>
+    </w:p>
+    <w:p>
+      <w:pPr>
+        <w:spacing w:after="0"/>
+        <w:rPr>
+          <w:sz w:val="18"/>
+        </w:rPr>
+      </w:pPr>
+      <w:r>
+        <w:rPr>
+          <w:sz w:val="18"/>
+        </w:rPr>
+        <w:t>A directive</w:t>
+      </w:r>
+      <w:r>
+        <w:rPr>
+          <w:sz w:val="18"/>
+        </w:rPr>
+        <w:t xml:space="preserve"> (@Directive)</w:t>
+      </w:r>
+      <w:r>
+        <w:rPr>
+          <w:sz w:val="18"/>
+        </w:rPr>
+        <w:t xml:space="preserve"> does NOT have a template.</w:t>
+      </w:r>
+    </w:p>
+    <w:p>
+      <w:pPr>
+        <w:spacing w:after="0"/>
+        <w:rPr>
+          <w:sz w:val="18"/>
+        </w:rPr>
+      </w:pPr>
+    </w:p>
+    <w:p>
+      <w:pPr>
+        <w:spacing w:after="0"/>
+        <w:rPr>
+          <w:sz w:val="18"/>
+        </w:rPr>
+      </w:pPr>
+      <w:r>
+        <w:rPr>
+          <w:i/>
+          <w:sz w:val="18"/>
+        </w:rPr>
+        <w:t>Import {</w:t>
+      </w:r>
+      <w:proofErr w:type="spellStart"/>
+      <w:r>
+        <w:rPr>
+          <w:i/>
+          <w:sz w:val="18"/>
+        </w:rPr>
+        <w:t>CoursesComponent</w:t>
+      </w:r>
+      <w:proofErr w:type="spellEnd"/>
+      <w:r>
+        <w:rPr>
+          <w:i/>
+          <w:sz w:val="18"/>
+        </w:rPr>
+        <w:t xml:space="preserve">} </w:t>
+      </w:r>
+      <w:r>
+        <w:rPr>
+          <w:i/>
+          <w:sz w:val="18"/>
+        </w:rPr>
+        <w:t>from ‘</w:t>
+      </w:r>
+      <w:proofErr w:type="gramStart"/>
+      <w:r>
+        <w:rPr>
+          <w:i/>
+          <w:sz w:val="18"/>
+        </w:rPr>
+        <w:t>./</w:t>
+      </w:r>
+      <w:proofErr w:type="spellStart"/>
+      <w:proofErr w:type="gramEnd"/>
+      <w:r>
+        <w:rPr>
+          <w:i/>
+          <w:sz w:val="18"/>
+        </w:rPr>
+        <w:t>courses.component</w:t>
+      </w:r>
+      <w:proofErr w:type="spellEnd"/>
+      <w:r>
+        <w:rPr>
+          <w:i/>
+          <w:sz w:val="18"/>
+        </w:rPr>
+        <w:t>’</w:t>
+      </w:r>
+      <w:r>
+        <w:rPr>
+          <w:i/>
+          <w:sz w:val="18"/>
+        </w:rPr>
+        <w:t>;</w:t>
+      </w:r>
+      <w:r>
+        <w:rPr>
+          <w:sz w:val="18"/>
+        </w:rPr>
+        <w:t xml:space="preserve"> </w:t>
+      </w:r>
+      <w:r>
+        <w:rPr>
+          <w:sz w:val="18"/>
+        </w:rPr>
+        <w:sym w:font="Wingdings" w:char="F0E0"/>
+      </w:r>
+      <w:r>
+        <w:rPr>
+          <w:sz w:val="18"/>
+        </w:rPr>
+        <w:t xml:space="preserve"> “</w:t>
+      </w:r>
+      <w:r>
+        <w:rPr>
+          <w:b/>
+          <w:color w:val="FF0000"/>
+          <w:sz w:val="18"/>
+        </w:rPr>
+        <w:t>./</w:t>
+      </w:r>
+      <w:r>
+        <w:rPr>
+          <w:sz w:val="18"/>
+        </w:rPr>
+        <w:t>” means “current folder”</w:t>
+      </w:r>
+    </w:p>
+    <w:p>
+      <w:pPr>
+        <w:spacing w:after="0"/>
+        <w:rPr>
+          <w:sz w:val="18"/>
+        </w:rPr>
+      </w:pPr>
+    </w:p>
+    <w:p>
+      <w:pPr>
+        <w:spacing w:after="0"/>
+        <w:rPr>
+          <w:sz w:val="18"/>
+        </w:rPr>
+      </w:pPr>
+      <w:r>
+        <w:rPr>
+          <w:sz w:val="18"/>
+        </w:rPr>
+        <w:t>The HTML template can be written on mu</w:t>
+      </w:r>
+      <w:r>
+        <w:rPr>
+          <w:sz w:val="18"/>
+        </w:rPr>
+        <w:t xml:space="preserve">ltiple lines if used between </w:t>
+      </w:r>
+      <w:r>
+        <w:rPr>
+          <w:color w:val="FF0000"/>
+          <w:sz w:val="18"/>
+        </w:rPr>
+        <w:t>``</w:t>
+      </w:r>
+      <w:r>
+        <w:rPr>
+          <w:sz w:val="18"/>
+        </w:rPr>
+        <w:t xml:space="preserve"> (so NOT </w:t>
+      </w:r>
+      <w:r>
+        <w:rPr>
+          <w:color w:val="FF0000"/>
+          <w:sz w:val="18"/>
+        </w:rPr>
+        <w:t>‘’</w:t>
+      </w:r>
+      <w:r>
+        <w:rPr>
+          <w:sz w:val="18"/>
+        </w:rPr>
+        <w:t>)</w:t>
+      </w:r>
+    </w:p>
+    <w:p>
+      <w:pPr>
+        <w:spacing w:after="0"/>
+        <w:rPr>
+          <w:i/>
+          <w:sz w:val="18"/>
+        </w:rPr>
+      </w:pPr>
+      <w:proofErr w:type="gramStart"/>
+      <w:r>
+        <w:rPr>
+          <w:i/>
+          <w:sz w:val="18"/>
+        </w:rPr>
+        <w:t>template</w:t>
+      </w:r>
+      <w:proofErr w:type="gramEnd"/>
+      <w:r>
+        <w:rPr>
+          <w:i/>
+          <w:sz w:val="18"/>
+        </w:rPr>
+        <w:t>: `</w:t>
+      </w:r>
+    </w:p>
+    <w:p>
+      <w:pPr>
+        <w:spacing w:after="0"/>
+        <w:rPr>
+          <w:i/>
+          <w:sz w:val="18"/>
+        </w:rPr>
+      </w:pPr>
+      <w:r>
+        <w:rPr>
+          <w:i/>
+          <w:sz w:val="18"/>
+        </w:rPr>
+        <w:t xml:space="preserve">    &lt;h2&gt;Courses&lt;/h2&gt;</w:t>
+      </w:r>
+    </w:p>
+    <w:p>
+      <w:pPr>
+        <w:spacing w:after="0"/>
+        <w:rPr>
+          <w:i/>
+          <w:sz w:val="18"/>
+        </w:rPr>
+      </w:pPr>
+      <w:r>
+        <w:rPr>
+          <w:i/>
+          <w:sz w:val="18"/>
+        </w:rPr>
+        <w:t xml:space="preserve">    {</w:t>
+      </w:r>
+      <w:proofErr w:type="gramStart"/>
+      <w:r>
+        <w:rPr>
+          <w:i/>
+          <w:sz w:val="18"/>
+        </w:rPr>
+        <w:t>{ title</w:t>
+      </w:r>
+      <w:proofErr w:type="gramEnd"/>
+      <w:r>
+        <w:rPr>
+          <w:i/>
+          <w:sz w:val="18"/>
+        </w:rPr>
+        <w:t xml:space="preserve"> }}`</w:t>
+      </w:r>
+    </w:p>
+    <w:p>
+      <w:pPr>
+        <w:spacing w:after="0"/>
+        <w:rPr>
+          <w:sz w:val="18"/>
+        </w:rPr>
+      </w:pPr>
+    </w:p>
+    <w:p>
+      <w:pPr>
+        <w:spacing w:after="0"/>
+        <w:rPr>
+          <w:sz w:val="18"/>
+        </w:rPr>
+      </w:pPr>
+    </w:p>
+    <w:p>
+      <w:pPr>
+        <w:spacing w:after="0"/>
+        <w:rPr>
+          <w:b/>
+          <w:sz w:val="18"/>
+        </w:rPr>
+      </w:pPr>
+      <w:r>
+        <w:rPr>
+          <w:b/>
+          <w:sz w:val="18"/>
+        </w:rPr>
+        <w:t>Binding</w:t>
+      </w:r>
+    </w:p>
+    <w:p>
+      <w:pPr>
+        <w:spacing w:after="0"/>
+        <w:rPr>
+          <w:sz w:val="18"/>
+        </w:rPr>
+      </w:pPr>
+      <w:r>
+        <w:rPr>
+          <w:sz w:val="18"/>
+        </w:rPr>
+        <w:t xml:space="preserve">The following </w:t>
+      </w:r>
+      <w:proofErr w:type="spellStart"/>
+      <w:r>
+        <w:rPr>
+          <w:i/>
+          <w:sz w:val="18"/>
+        </w:rPr>
+        <w:t>img</w:t>
+      </w:r>
+      <w:proofErr w:type="spellEnd"/>
+      <w:r>
+        <w:rPr>
+          <w:sz w:val="18"/>
+        </w:rPr>
+        <w:t xml:space="preserve"> tags do the same thing:</w:t>
+      </w:r>
+    </w:p>
+    <w:p>
+      <w:pPr>
+        <w:spacing w:after="0"/>
+        <w:rPr>
+          <w:sz w:val="18"/>
+        </w:rPr>
+      </w:pPr>
+    </w:p>
+    <w:p>
+      <w:pPr>
+        <w:spacing w:after="0"/>
+        <w:rPr>
+          <w:sz w:val="18"/>
+        </w:rPr>
+      </w:pPr>
+      <w:proofErr w:type="gramStart"/>
+      <w:r>
+        <w:rPr>
+          <w:sz w:val="18"/>
+        </w:rPr>
+        <w:t>template</w:t>
+      </w:r>
+      <w:proofErr w:type="gramEnd"/>
+      <w:r>
+        <w:rPr>
+          <w:sz w:val="18"/>
+        </w:rPr>
+        <w:t>: `</w:t>
+      </w:r>
+    </w:p>
+    <w:p>
+      <w:pPr>
+        <w:spacing w:after="0"/>
+        <w:rPr>
+          <w:sz w:val="18"/>
+        </w:rPr>
+      </w:pPr>
+      <w:r>
+        <w:rPr>
+          <w:sz w:val="18"/>
+        </w:rPr>
+        <w:t xml:space="preserve">        &lt;</w:t>
+      </w:r>
+      <w:proofErr w:type="spellStart"/>
+      <w:r>
+        <w:rPr>
+          <w:sz w:val="18"/>
+        </w:rPr>
+        <w:t>img</w:t>
+      </w:r>
+      <w:proofErr w:type="spellEnd"/>
+      <w:r>
+        <w:rPr>
+          <w:sz w:val="18"/>
+        </w:rPr>
+        <w:t xml:space="preserve"> </w:t>
+      </w:r>
+      <w:proofErr w:type="spellStart"/>
+      <w:r>
+        <w:rPr>
+          <w:sz w:val="18"/>
+        </w:rPr>
+        <w:t>src</w:t>
+      </w:r>
+      <w:proofErr w:type="spellEnd"/>
+      <w:r>
+        <w:rPr>
+          <w:sz w:val="18"/>
+        </w:rPr>
+        <w:t>="{</w:t>
+      </w:r>
+      <w:proofErr w:type="gramStart"/>
+      <w:r>
+        <w:rPr>
+          <w:sz w:val="18"/>
+        </w:rPr>
+        <w:t xml:space="preserve">{ </w:t>
+      </w:r>
+      <w:proofErr w:type="spellStart"/>
+      <w:r>
+        <w:rPr>
+          <w:sz w:val="18"/>
+        </w:rPr>
+        <w:t>imageUrl</w:t>
+      </w:r>
+      <w:proofErr w:type="spellEnd"/>
+      <w:proofErr w:type="gramEnd"/>
+      <w:r>
+        <w:rPr>
+          <w:sz w:val="18"/>
+        </w:rPr>
+        <w:t xml:space="preserve"> }}" /&gt;</w:t>
+      </w:r>
+      <w:r>
+        <w:rPr>
+          <w:sz w:val="18"/>
+        </w:rPr>
+        <w:tab/>
+      </w:r>
+      <w:r>
+        <w:rPr>
+          <w:color w:val="70AD47" w:themeColor="accent6"/>
+          <w:sz w:val="18"/>
+        </w:rPr>
+        <w:t>// recommended when displaying text</w:t>
+      </w:r>
+    </w:p>
+    <w:p>
+      <w:pPr>
+        <w:spacing w:after="0"/>
+        <w:rPr>
+          <w:sz w:val="18"/>
+        </w:rPr>
+      </w:pPr>
+      <w:r>
+        <w:rPr>
+          <w:sz w:val="18"/>
+        </w:rPr>
+        <w:t xml:space="preserve">        &lt;</w:t>
+      </w:r>
+      <w:proofErr w:type="spellStart"/>
+      <w:r>
+        <w:rPr>
+          <w:sz w:val="18"/>
+        </w:rPr>
+        <w:t>img</w:t>
+      </w:r>
+      <w:proofErr w:type="spellEnd"/>
+      <w:r>
+        <w:rPr>
+          <w:sz w:val="18"/>
+        </w:rPr>
+        <w:t xml:space="preserve"> [</w:t>
+      </w:r>
+      <w:proofErr w:type="spellStart"/>
+      <w:r>
+        <w:rPr>
+          <w:sz w:val="18"/>
+        </w:rPr>
+        <w:t>src</w:t>
+      </w:r>
+      <w:proofErr w:type="spellEnd"/>
+      <w:proofErr w:type="gramStart"/>
+      <w:r>
+        <w:rPr>
+          <w:sz w:val="18"/>
+        </w:rPr>
+        <w:t>]=</w:t>
+      </w:r>
+      <w:proofErr w:type="gramEnd"/>
+      <w:r>
+        <w:rPr>
+          <w:sz w:val="18"/>
+        </w:rPr>
+        <w:t>"</w:t>
+      </w:r>
+      <w:proofErr w:type="spellStart"/>
+      <w:r>
+        <w:rPr>
+          <w:sz w:val="18"/>
+        </w:rPr>
+        <w:t>imageUrl</w:t>
+      </w:r>
+      <w:proofErr w:type="spellEnd"/>
+      <w:r>
+        <w:rPr>
+          <w:sz w:val="18"/>
+        </w:rPr>
+        <w:t>" /&gt;</w:t>
+      </w:r>
+      <w:r>
+        <w:rPr>
+          <w:sz w:val="18"/>
+        </w:rPr>
+        <w:tab/>
+      </w:r>
+      <w:r>
+        <w:rPr>
+          <w:sz w:val="18"/>
+        </w:rPr>
+        <w:tab/>
+      </w:r>
+      <w:r>
+        <w:rPr>
+          <w:color w:val="70AD47" w:themeColor="accent6"/>
+          <w:sz w:val="18"/>
+        </w:rPr>
+        <w:t xml:space="preserve">// </w:t>
+      </w:r>
+      <w:r>
+        <w:rPr>
+          <w:color w:val="70AD47" w:themeColor="accent6"/>
+          <w:sz w:val="18"/>
+        </w:rPr>
+        <w:t>this is the preferred way for DOM properties</w:t>
+      </w:r>
+    </w:p>
+    <w:p>
+      <w:pPr>
+        <w:spacing w:after="0"/>
+        <w:rPr>
+          <w:sz w:val="18"/>
+        </w:rPr>
+      </w:pPr>
+      <w:r>
+        <w:rPr>
+          <w:sz w:val="18"/>
+        </w:rPr>
+        <w:t xml:space="preserve">    </w:t>
+      </w:r>
+      <w:r>
+        <w:rPr>
+          <w:sz w:val="18"/>
+        </w:rPr>
+        <w:t xml:space="preserve">    &lt;</w:t>
+      </w:r>
+      <w:proofErr w:type="spellStart"/>
+      <w:r>
+        <w:rPr>
+          <w:sz w:val="18"/>
+        </w:rPr>
+        <w:t>img</w:t>
+      </w:r>
+      <w:proofErr w:type="spellEnd"/>
+      <w:r>
+        <w:rPr>
+          <w:sz w:val="18"/>
+        </w:rPr>
+        <w:t xml:space="preserve"> bind-</w:t>
+      </w:r>
+      <w:proofErr w:type="spellStart"/>
+      <w:r>
+        <w:rPr>
+          <w:sz w:val="18"/>
+        </w:rPr>
+        <w:t>src</w:t>
+      </w:r>
+      <w:proofErr w:type="spellEnd"/>
+      <w:r>
+        <w:rPr>
+          <w:sz w:val="18"/>
+        </w:rPr>
+        <w:t>="</w:t>
+      </w:r>
+      <w:proofErr w:type="spellStart"/>
+      <w:r>
+        <w:rPr>
+          <w:sz w:val="18"/>
+        </w:rPr>
+        <w:t>imageUrl</w:t>
+      </w:r>
+      <w:proofErr w:type="spellEnd"/>
+      <w:r>
+        <w:rPr>
+          <w:sz w:val="18"/>
+        </w:rPr>
+        <w:t>" /&gt;`</w:t>
+      </w:r>
+      <w:r>
+        <w:rPr>
+          <w:sz w:val="18"/>
+        </w:rPr>
+        <w:tab/>
+      </w:r>
+    </w:p>
+    <w:p>
+      <w:pPr>
+        <w:spacing w:after="0"/>
+        <w:rPr>
+          <w:sz w:val="18"/>
+        </w:rPr>
+      </w:pPr>
+    </w:p>
+    <w:p>
+      <w:pPr>
+        <w:spacing w:after="0"/>
+        <w:rPr>
+          <w:sz w:val="18"/>
+        </w:rPr>
+      </w:pPr>
+    </w:p>
+    <w:p>
+      <w:pPr>
+        <w:spacing w:after="0"/>
+        <w:rPr>
+          <w:b/>
+          <w:sz w:val="18"/>
+        </w:rPr>
+      </w:pPr>
+      <w:r>
+        <w:rPr>
+          <w:b/>
+          <w:sz w:val="18"/>
+        </w:rPr>
+        <w:t>Class binding</w:t>
+      </w:r>
+    </w:p>
+    <w:p>
+      <w:pPr>
+        <w:spacing w:after="0"/>
+        <w:rPr>
+          <w:sz w:val="18"/>
+        </w:rPr>
+      </w:pPr>
+      <w:r>
+        <w:rPr>
+          <w:sz w:val="18"/>
+        </w:rPr>
+        <w:t>&lt;button class="</w:t>
+      </w:r>
+      <w:proofErr w:type="spellStart"/>
+      <w:r>
+        <w:rPr>
+          <w:sz w:val="18"/>
+        </w:rPr>
+        <w:t>btn</w:t>
+      </w:r>
+      <w:proofErr w:type="spellEnd"/>
+      <w:r>
+        <w:rPr>
+          <w:sz w:val="18"/>
+        </w:rPr>
+        <w:t xml:space="preserve"> </w:t>
+      </w:r>
+      <w:proofErr w:type="spellStart"/>
+      <w:r>
+        <w:rPr>
+          <w:sz w:val="18"/>
+        </w:rPr>
+        <w:t>btn</w:t>
+      </w:r>
+      <w:proofErr w:type="spellEnd"/>
+      <w:r>
+        <w:rPr>
+          <w:sz w:val="18"/>
+        </w:rPr>
+        <w:t xml:space="preserve">-primary" </w:t>
+      </w:r>
+      <w:r>
+        <w:rPr>
+          <w:color w:val="FF0000"/>
+          <w:sz w:val="18"/>
+        </w:rPr>
+        <w:t>[</w:t>
+      </w:r>
+      <w:proofErr w:type="spellStart"/>
+      <w:r>
+        <w:rPr>
+          <w:color w:val="FF0000"/>
+          <w:sz w:val="18"/>
+        </w:rPr>
+        <w:t>class.active</w:t>
+      </w:r>
+      <w:proofErr w:type="spellEnd"/>
+      <w:proofErr w:type="gramStart"/>
+      <w:r>
+        <w:rPr>
+          <w:color w:val="FF0000"/>
+          <w:sz w:val="18"/>
+        </w:rPr>
+        <w:t>]=</w:t>
+      </w:r>
+      <w:proofErr w:type="gramEnd"/>
+      <w:r>
+        <w:rPr>
+          <w:color w:val="FF0000"/>
+          <w:sz w:val="18"/>
+        </w:rPr>
+        <w:t>"</w:t>
+      </w:r>
+      <w:proofErr w:type="spellStart"/>
+      <w:r>
+        <w:rPr>
+          <w:color w:val="FF0000"/>
+          <w:sz w:val="18"/>
+        </w:rPr>
+        <w:t>isActive</w:t>
+      </w:r>
+      <w:proofErr w:type="spellEnd"/>
+      <w:r>
+        <w:rPr>
+          <w:color w:val="FF0000"/>
+          <w:sz w:val="18"/>
+        </w:rPr>
+        <w:t>"</w:t>
+      </w:r>
+      <w:r>
+        <w:rPr>
+          <w:sz w:val="18"/>
+        </w:rPr>
+        <w:t>&gt;Submit&lt;/button&gt;</w:t>
+      </w:r>
+    </w:p>
+    <w:p>
+      <w:pPr>
+        <w:spacing w:after="0"/>
+        <w:rPr>
+          <w:sz w:val="18"/>
+        </w:rPr>
+      </w:pPr>
+      <w:r>
+        <w:rPr>
+          <w:sz w:val="18"/>
+        </w:rPr>
+        <w:t xml:space="preserve">// </w:t>
+      </w:r>
+      <w:proofErr w:type="spellStart"/>
+      <w:r>
+        <w:rPr>
+          <w:i/>
+          <w:sz w:val="18"/>
+        </w:rPr>
+        <w:t>isActive</w:t>
+      </w:r>
+      <w:proofErr w:type="spellEnd"/>
+      <w:r>
+        <w:rPr>
+          <w:sz w:val="18"/>
+        </w:rPr>
+        <w:t xml:space="preserve"> is a bool property of the components’ class</w:t>
+      </w:r>
+    </w:p>
+    <w:p>
+      <w:pPr>
+        <w:spacing w:after="0"/>
+        <w:rPr>
+          <w:b/>
+          <w:sz w:val="18"/>
+        </w:rPr>
+      </w:pPr>
+      <w:r>
+        <w:rPr>
+          <w:b/>
+          <w:sz w:val="18"/>
+        </w:rPr>
+        <w:lastRenderedPageBreak/>
+        <w:t>Style binding</w:t>
+      </w:r>
+    </w:p>
+    <w:p>
+      <w:pPr>
+        <w:spacing w:after="0"/>
+        <w:rPr>
+          <w:sz w:val="18"/>
+        </w:rPr>
+      </w:pPr>
+      <w:r>
+        <w:rPr>
+          <w:sz w:val="18"/>
+        </w:rPr>
+        <w:t>&lt;</w:t>
+      </w:r>
+      <w:r>
+        <w:rPr>
+          <w:sz w:val="18"/>
+        </w:rPr>
+        <w:t>button class="</w:t>
+      </w:r>
+      <w:proofErr w:type="spellStart"/>
+      <w:r>
+        <w:rPr>
+          <w:sz w:val="18"/>
+        </w:rPr>
+        <w:t>btn</w:t>
+      </w:r>
+      <w:proofErr w:type="spellEnd"/>
+      <w:r>
+        <w:rPr>
+          <w:sz w:val="18"/>
+        </w:rPr>
+        <w:t xml:space="preserve"> </w:t>
+      </w:r>
+      <w:proofErr w:type="spellStart"/>
+      <w:r>
+        <w:rPr>
+          <w:sz w:val="18"/>
+        </w:rPr>
+        <w:t>btn</w:t>
+      </w:r>
+      <w:proofErr w:type="spellEnd"/>
+      <w:r>
+        <w:rPr>
+          <w:sz w:val="18"/>
+        </w:rPr>
+        <w:t xml:space="preserve">-primary" </w:t>
+      </w:r>
+      <w:r>
+        <w:rPr>
+          <w:color w:val="FF0000"/>
+          <w:sz w:val="18"/>
+        </w:rPr>
+        <w:t>[</w:t>
+      </w:r>
+      <w:proofErr w:type="spellStart"/>
+      <w:r>
+        <w:rPr>
+          <w:color w:val="FF0000"/>
+          <w:sz w:val="18"/>
+        </w:rPr>
+        <w:t>style.backgroundColor</w:t>
+      </w:r>
+      <w:proofErr w:type="spellEnd"/>
+      <w:proofErr w:type="gramStart"/>
+      <w:r>
+        <w:rPr>
+          <w:color w:val="FF0000"/>
+          <w:sz w:val="18"/>
+        </w:rPr>
+        <w:t>]</w:t>
+      </w:r>
+      <w:r>
+        <w:rPr>
+          <w:sz w:val="18"/>
+        </w:rPr>
+        <w:t>=</w:t>
+      </w:r>
+      <w:proofErr w:type="gramEnd"/>
+      <w:r>
+        <w:rPr>
+          <w:sz w:val="18"/>
+        </w:rPr>
+        <w:t>"</w:t>
+      </w:r>
+      <w:proofErr w:type="spellStart"/>
+      <w:r>
+        <w:rPr>
+          <w:sz w:val="18"/>
+        </w:rPr>
+        <w:t>isActive</w:t>
+      </w:r>
+      <w:proofErr w:type="spellEnd"/>
+      <w:r>
+        <w:rPr>
+          <w:sz w:val="18"/>
+        </w:rPr>
+        <w:t xml:space="preserve"> ? '</w:t>
+      </w:r>
+      <w:proofErr w:type="gramStart"/>
+      <w:r>
+        <w:rPr>
+          <w:sz w:val="18"/>
+        </w:rPr>
+        <w:t>blue</w:t>
+      </w:r>
+      <w:proofErr w:type="gramEnd"/>
+      <w:r>
+        <w:rPr>
+          <w:sz w:val="18"/>
+        </w:rPr>
+        <w:t>' : 'gray'"&gt;Submit&lt;/button&gt;</w:t>
+      </w:r>
+    </w:p>
+    <w:p>
+      <w:pPr>
+        <w:spacing w:after="0"/>
+        <w:rPr>
+          <w:sz w:val="18"/>
+        </w:rPr>
+      </w:pPr>
+    </w:p>
+    <w:p>
+      <w:pPr>
+        <w:spacing w:after="0"/>
+        <w:rPr>
+          <w:b/>
+          <w:sz w:val="18"/>
+        </w:rPr>
+      </w:pPr>
+      <w:r>
+        <w:rPr>
+          <w:b/>
+          <w:sz w:val="18"/>
+        </w:rPr>
+        <w:t>Event binding</w:t>
+      </w:r>
+    </w:p>
+    <w:p>
+      <w:pPr>
+        <w:spacing w:after="0"/>
+        <w:rPr>
+          <w:sz w:val="18"/>
+        </w:rPr>
+      </w:pPr>
       <w:bookmarkStart w:id="0" w:name="_GoBack"/>
       <w:bookmarkEnd w:id="0"/>
-    </w:p>
-    <w:p>
-      <w:pPr>
-        <w:spacing w:after="0"/>
-        <w:rPr>
-          <w:sz w:val="18"/>
-        </w:rPr>
-      </w:pPr>
-      <w:r>
-        <w:rPr>
-          <w:sz w:val="18"/>
-        </w:rPr>
-        <w:t xml:space="preserve">        </w:t>
-      </w:r>
-      <w:proofErr w:type="spellStart"/>
-      <w:proofErr w:type="gramStart"/>
-      <w:r>
-        <w:rPr>
-          <w:sz w:val="18"/>
-        </w:rPr>
-        <w:t>this.renderer.setElementStyle</w:t>
-      </w:r>
-      <w:proofErr w:type="spellEnd"/>
-      <w:r>
-        <w:rPr>
-          <w:sz w:val="18"/>
-        </w:rPr>
-        <w:t>(</w:t>
-      </w:r>
-      <w:proofErr w:type="spellStart"/>
-      <w:proofErr w:type="gramEnd"/>
-      <w:r>
-        <w:rPr>
-          <w:sz w:val="18"/>
-        </w:rPr>
-        <w:t>this.el.nativeElement</w:t>
-      </w:r>
-      <w:proofErr w:type="spellEnd"/>
-      <w:r>
-        <w:rPr>
-          <w:sz w:val="18"/>
-        </w:rPr>
-        <w:t>, 'width', '120');</w:t>
-      </w:r>
-    </w:p>
-    <w:p>
-      <w:pPr>
-        <w:spacing w:after="0"/>
-        <w:rPr>
-          <w:sz w:val="18"/>
-        </w:rPr>
-      </w:pPr>
-      <w:r>
-        <w:rPr>
-          <w:sz w:val="18"/>
-        </w:rPr>
-        <w:t xml:space="preserve">    }</w:t>
-      </w:r>
-    </w:p>
-    <w:p>
-      <w:pPr>
-        <w:spacing w:after="0"/>
-        <w:rPr>
-          <w:sz w:val="18"/>
-        </w:rPr>
-      </w:pPr>
-      <w:r>
-        <w:rPr>
-          <w:sz w:val="18"/>
-        </w:rPr>
-        <w:t>}</w:t>
-      </w:r>
-    </w:p>
-    <w:p>
-      <w:pPr>
-        <w:pStyle w:val="Heading1"/>
-      </w:pPr>
-      <w:proofErr w:type="spellStart"/>
-      <w:r>
-        <w:t>courses</w:t>
-      </w:r>
-      <w:r>
-        <w:t>.component.ts</w:t>
-      </w:r>
-      <w:proofErr w:type="spellEnd"/>
-    </w:p>
-    <w:p>
-      <w:pPr>
-        <w:spacing w:after="0"/>
-        <w:rPr>
-          <w:sz w:val="18"/>
-        </w:rPr>
-      </w:pPr>
-      <w:proofErr w:type="gramStart"/>
-      <w:r>
-        <w:rPr>
-          <w:sz w:val="18"/>
-        </w:rPr>
-        <w:t>import</w:t>
-      </w:r>
-      <w:proofErr w:type="gramEnd"/>
-      <w:r>
-        <w:rPr>
-          <w:sz w:val="18"/>
-        </w:rPr>
-        <w:t xml:space="preserve"> {Component} from 'angular2/core';</w:t>
-      </w:r>
-    </w:p>
-    <w:p>
-      <w:pPr>
-        <w:spacing w:after="0"/>
-        <w:rPr>
-          <w:sz w:val="18"/>
-        </w:rPr>
-      </w:pPr>
-      <w:proofErr w:type="gramStart"/>
-      <w:r>
-        <w:rPr>
-          <w:sz w:val="18"/>
-        </w:rPr>
-        <w:t>import</w:t>
-      </w:r>
-      <w:proofErr w:type="gramEnd"/>
-      <w:r>
-        <w:rPr>
-          <w:sz w:val="18"/>
-        </w:rPr>
-        <w:t xml:space="preserve"> {</w:t>
-      </w:r>
-      <w:proofErr w:type="spellStart"/>
-      <w:r>
-        <w:rPr>
-          <w:sz w:val="18"/>
-        </w:rPr>
-        <w:t>CourseService</w:t>
-      </w:r>
-      <w:proofErr w:type="spellEnd"/>
-      <w:r>
-        <w:rPr>
-          <w:sz w:val="18"/>
-        </w:rPr>
-        <w:t>} from './</w:t>
-      </w:r>
-      <w:proofErr w:type="spellStart"/>
-      <w:r>
-        <w:rPr>
-          <w:sz w:val="18"/>
-        </w:rPr>
-        <w:t>course.service</w:t>
-      </w:r>
-      <w:proofErr w:type="spellEnd"/>
-      <w:r>
-        <w:rPr>
-          <w:sz w:val="18"/>
-        </w:rPr>
-        <w:t>';</w:t>
-      </w:r>
-    </w:p>
-    <w:p>
-      <w:pPr>
-        <w:spacing w:after="0"/>
-        <w:rPr>
-          <w:sz w:val="18"/>
-        </w:rPr>
-      </w:pPr>
-    </w:p>
-    <w:p>
-      <w:pPr>
-        <w:spacing w:after="0"/>
-        <w:rPr>
-          <w:sz w:val="18"/>
-        </w:rPr>
-      </w:pPr>
-      <w:proofErr w:type="gramStart"/>
-      <w:r>
-        <w:rPr>
-          <w:sz w:val="18"/>
-        </w:rPr>
-        <w:t>@Component(</w:t>
-      </w:r>
-      <w:proofErr w:type="gramEnd"/>
-      <w:r>
-        <w:rPr>
-          <w:sz w:val="18"/>
-        </w:rPr>
-        <w:t>{</w:t>
-      </w:r>
-      <w:r>
-        <w:rPr>
-          <w:sz w:val="18"/>
-        </w:rPr>
-        <w:tab/>
-      </w:r>
-      <w:r>
-        <w:rPr>
-          <w:sz w:val="18"/>
-        </w:rPr>
-        <w:tab/>
-      </w:r>
-      <w:r>
-        <w:rPr>
-          <w:color w:val="FF0000"/>
-          <w:sz w:val="18"/>
-        </w:rPr>
-        <w:t xml:space="preserve">// </w:t>
-      </w:r>
-      <w:r>
-        <w:rPr>
-          <w:color w:val="FF0000"/>
-          <w:sz w:val="18"/>
-        </w:rPr>
-        <w:t xml:space="preserve">attribute, metadata, annotation </w:t>
-      </w:r>
-      <w:r>
-        <w:rPr>
-          <w:color w:val="FF0000"/>
-          <w:sz w:val="18"/>
-        </w:rPr>
-        <w:sym w:font="Wingdings" w:char="F0E0"/>
-      </w:r>
-      <w:r>
-        <w:rPr>
-          <w:color w:val="FF0000"/>
-          <w:sz w:val="18"/>
-        </w:rPr>
-        <w:t xml:space="preserve"> Component decorator</w:t>
-      </w:r>
-    </w:p>
-    <w:p>
-      <w:pPr>
-        <w:spacing w:after="0"/>
-        <w:rPr>
-          <w:color w:val="FF0000"/>
-          <w:sz w:val="18"/>
-        </w:rPr>
-      </w:pPr>
-      <w:r>
-        <w:rPr>
-          <w:sz w:val="18"/>
-        </w:rPr>
-        <w:t xml:space="preserve">    </w:t>
-      </w:r>
-      <w:proofErr w:type="gramStart"/>
-      <w:r>
-        <w:rPr>
-          <w:sz w:val="18"/>
-        </w:rPr>
-        <w:t>selector</w:t>
-      </w:r>
-      <w:proofErr w:type="gramEnd"/>
-      <w:r>
-        <w:rPr>
-          <w:sz w:val="18"/>
-        </w:rPr>
-        <w:t>: 'courses',</w:t>
-      </w:r>
-      <w:r>
-        <w:rPr>
-          <w:sz w:val="18"/>
-        </w:rPr>
-        <w:tab/>
-      </w:r>
-      <w:r>
-        <w:rPr>
-          <w:color w:val="FF0000"/>
-          <w:sz w:val="18"/>
-        </w:rPr>
-        <w:t xml:space="preserve">// the actual HTML tag </w:t>
-      </w:r>
-      <w:r>
-        <w:rPr>
-          <w:color w:val="FF0000"/>
-          <w:sz w:val="18"/>
-        </w:rPr>
-        <w:sym w:font="Wingdings" w:char="F0E0"/>
-      </w:r>
-      <w:r>
-        <w:rPr>
-          <w:color w:val="FF0000"/>
-          <w:sz w:val="18"/>
-        </w:rPr>
-        <w:t xml:space="preserve"> &lt;courses&gt;</w:t>
-      </w:r>
-    </w:p>
-    <w:p>
-      <w:pPr>
-        <w:spacing w:after="0"/>
-        <w:rPr>
-          <w:sz w:val="18"/>
-        </w:rPr>
-      </w:pPr>
-      <w:r>
-        <w:rPr>
-          <w:sz w:val="18"/>
-        </w:rPr>
-        <w:t xml:space="preserve">    </w:t>
-      </w:r>
-      <w:proofErr w:type="gramStart"/>
-      <w:r>
-        <w:rPr>
-          <w:sz w:val="18"/>
-        </w:rPr>
-        <w:t>template</w:t>
-      </w:r>
-      <w:proofErr w:type="gramEnd"/>
-      <w:r>
-        <w:rPr>
-          <w:sz w:val="18"/>
-        </w:rPr>
-        <w:t>: `</w:t>
-      </w:r>
-    </w:p>
-    <w:p>
-      <w:pPr>
-        <w:spacing w:after="0"/>
-        <w:rPr>
-          <w:sz w:val="18"/>
-        </w:rPr>
-      </w:pPr>
-      <w:r>
-        <w:rPr>
-          <w:sz w:val="18"/>
-        </w:rPr>
-        <w:t xml:space="preserve">    </w:t>
-      </w:r>
-      <w:r>
-        <w:rPr>
-          <w:sz w:val="18"/>
-        </w:rPr>
-        <w:tab/>
-      </w:r>
-      <w:r>
-        <w:rPr>
-          <w:sz w:val="18"/>
-        </w:rPr>
-        <w:t>&lt;h2&gt;Courses&lt;/h2&gt;</w:t>
-      </w:r>
-    </w:p>
-    <w:p>
-      <w:pPr>
-        <w:spacing w:after="0"/>
-        <w:ind w:firstLine="720"/>
-        <w:rPr>
-          <w:sz w:val="18"/>
-        </w:rPr>
-      </w:pPr>
-      <w:r>
-        <w:rPr>
-          <w:sz w:val="18"/>
-        </w:rPr>
-        <w:t xml:space="preserve">    {</w:t>
-      </w:r>
-      <w:proofErr w:type="gramStart"/>
-      <w:r>
-        <w:rPr>
-          <w:sz w:val="18"/>
-        </w:rPr>
-        <w:t>{ title</w:t>
-      </w:r>
-      <w:proofErr w:type="gramEnd"/>
-      <w:r>
-        <w:rPr>
-          <w:sz w:val="18"/>
-        </w:rPr>
-        <w:t xml:space="preserve"> }}</w:t>
-      </w:r>
-      <w:r>
-        <w:rPr>
-          <w:sz w:val="18"/>
-        </w:rPr>
-        <w:tab/>
-      </w:r>
-      <w:r>
-        <w:rPr>
-          <w:sz w:val="18"/>
-        </w:rPr>
-        <w:tab/>
-      </w:r>
-      <w:r>
-        <w:rPr>
-          <w:color w:val="FF0000"/>
-          <w:sz w:val="18"/>
-        </w:rPr>
-        <w:t>// interpolation (one-way binding)</w:t>
-      </w:r>
-    </w:p>
-    <w:p>
-      <w:pPr>
-        <w:spacing w:after="0"/>
-        <w:ind w:firstLine="720"/>
-        <w:rPr>
-          <w:sz w:val="18"/>
-        </w:rPr>
-      </w:pPr>
-      <w:r>
-        <w:rPr>
-          <w:sz w:val="18"/>
-        </w:rPr>
-        <w:t xml:space="preserve">    &lt;</w:t>
-      </w:r>
-      <w:proofErr w:type="spellStart"/>
-      <w:proofErr w:type="gramStart"/>
-      <w:r>
-        <w:rPr>
-          <w:sz w:val="18"/>
-        </w:rPr>
-        <w:t>ul</w:t>
-      </w:r>
-      <w:proofErr w:type="spellEnd"/>
-      <w:proofErr w:type="gramEnd"/>
-      <w:r>
-        <w:rPr>
-          <w:sz w:val="18"/>
-        </w:rPr>
-        <w:t>&gt;</w:t>
-      </w:r>
-    </w:p>
-    <w:p>
-      <w:pPr>
-        <w:spacing w:after="0"/>
-        <w:ind w:firstLine="720"/>
-        <w:rPr>
-          <w:sz w:val="18"/>
-        </w:rPr>
-      </w:pPr>
-      <w:r>
-        <w:rPr>
-          <w:sz w:val="18"/>
-        </w:rPr>
-        <w:t xml:space="preserve">        &lt;li *</w:t>
-      </w:r>
-      <w:proofErr w:type="spellStart"/>
-      <w:r>
-        <w:rPr>
-          <w:sz w:val="18"/>
-        </w:rPr>
-        <w:t>ngFor</w:t>
-      </w:r>
-      <w:proofErr w:type="spellEnd"/>
-      <w:r>
-        <w:rPr>
-          <w:sz w:val="18"/>
-        </w:rPr>
-        <w:t>="#course of courses"</w:t>
-      </w:r>
-      <w:proofErr w:type="gramStart"/>
-      <w:r>
-        <w:rPr>
-          <w:sz w:val="18"/>
-        </w:rPr>
-        <w:t>&gt;{</w:t>
-      </w:r>
-      <w:proofErr w:type="gramEnd"/>
-      <w:r>
-        <w:rPr>
-          <w:sz w:val="18"/>
-        </w:rPr>
-        <w:t>{course}}&lt;/li&gt;</w:t>
-      </w:r>
-      <w:r>
-        <w:rPr>
-          <w:sz w:val="18"/>
-        </w:rPr>
-        <w:tab/>
-      </w:r>
-      <w:r>
-        <w:rPr>
-          <w:color w:val="FF0000"/>
-          <w:sz w:val="18"/>
-        </w:rPr>
-        <w:t>// iterating through a collection</w:t>
-      </w:r>
-    </w:p>
-    <w:p>
-      <w:pPr>
-        <w:spacing w:after="0"/>
-        <w:ind w:firstLine="720"/>
-        <w:rPr>
-          <w:sz w:val="18"/>
-        </w:rPr>
-      </w:pPr>
-      <w:r>
-        <w:rPr>
-          <w:sz w:val="18"/>
-        </w:rPr>
-        <w:t xml:space="preserve">    &lt;/</w:t>
-      </w:r>
-      <w:proofErr w:type="spellStart"/>
-      <w:r>
-        <w:rPr>
-          <w:sz w:val="18"/>
-        </w:rPr>
-        <w:t>ul</w:t>
-      </w:r>
-      <w:proofErr w:type="spellEnd"/>
-      <w:r>
-        <w:rPr>
-          <w:sz w:val="18"/>
-        </w:rPr>
-        <w:t>&gt;</w:t>
-      </w:r>
-      <w:r>
-        <w:rPr>
-          <w:sz w:val="18"/>
-        </w:rPr>
-        <w:t>`</w:t>
-      </w:r>
-      <w:r>
-        <w:rPr>
-          <w:sz w:val="18"/>
-        </w:rPr>
-        <w:t>,</w:t>
-      </w:r>
-    </w:p>
-    <w:p>
-      <w:pPr>
-        <w:spacing w:after="0"/>
-        <w:rPr>
-          <w:sz w:val="18"/>
-        </w:rPr>
-      </w:pPr>
-      <w:r>
-        <w:rPr>
-          <w:sz w:val="18"/>
-        </w:rPr>
-        <w:t xml:space="preserve">    </w:t>
-      </w:r>
-      <w:proofErr w:type="gramStart"/>
-      <w:r>
-        <w:rPr>
-          <w:sz w:val="18"/>
-        </w:rPr>
-        <w:t>providers</w:t>
-      </w:r>
-      <w:proofErr w:type="gramEnd"/>
-      <w:r>
-        <w:rPr>
-          <w:sz w:val="18"/>
-        </w:rPr>
-        <w:t>: [</w:t>
-      </w:r>
-      <w:proofErr w:type="spellStart"/>
-      <w:r>
-        <w:rPr>
-          <w:sz w:val="18"/>
-        </w:rPr>
-        <w:t>CourseService</w:t>
-      </w:r>
-      <w:proofErr w:type="spellEnd"/>
-      <w:r>
-        <w:rPr>
-          <w:sz w:val="18"/>
-        </w:rPr>
-        <w:t>]</w:t>
-      </w:r>
-      <w:r>
-        <w:rPr>
-          <w:sz w:val="18"/>
-        </w:rPr>
-        <w:tab/>
-      </w:r>
-      <w:r>
-        <w:rPr>
-          <w:sz w:val="18"/>
-        </w:rPr>
-        <w:tab/>
-      </w:r>
-      <w:r>
-        <w:rPr>
-          <w:color w:val="FF0000"/>
-          <w:sz w:val="18"/>
-        </w:rPr>
-        <w:t>// declaring dependencies</w:t>
-      </w:r>
-    </w:p>
-    <w:p>
-      <w:pPr>
-        <w:spacing w:after="0"/>
-        <w:rPr>
-          <w:sz w:val="18"/>
-        </w:rPr>
-      </w:pPr>
-      <w:r>
-        <w:rPr>
-          <w:sz w:val="18"/>
-        </w:rPr>
-        <w:t>})</w:t>
-      </w:r>
-    </w:p>
-    <w:p>
-      <w:pPr>
-        <w:spacing w:after="0"/>
-        <w:rPr>
-          <w:sz w:val="18"/>
-        </w:rPr>
-      </w:pPr>
-      <w:proofErr w:type="gramStart"/>
-      <w:r>
-        <w:rPr>
-          <w:sz w:val="18"/>
-        </w:rPr>
-        <w:t>export</w:t>
-      </w:r>
-      <w:proofErr w:type="gramEnd"/>
-      <w:r>
-        <w:rPr>
-          <w:sz w:val="18"/>
-        </w:rPr>
-        <w:t xml:space="preserve"> class </w:t>
-      </w:r>
-      <w:proofErr w:type="spellStart"/>
-      <w:r>
-        <w:rPr>
-          <w:sz w:val="18"/>
-        </w:rPr>
-        <w:t>CoursesComponent</w:t>
-      </w:r>
-      <w:proofErr w:type="spellEnd"/>
-      <w:r>
-        <w:rPr>
-          <w:sz w:val="18"/>
-        </w:rPr>
-        <w:t xml:space="preserve"> {</w:t>
-      </w:r>
-      <w:r>
-        <w:rPr>
-          <w:sz w:val="18"/>
-        </w:rPr>
-        <w:tab/>
-      </w:r>
-      <w:r>
-        <w:rPr>
-          <w:color w:val="FF0000"/>
-          <w:sz w:val="18"/>
-        </w:rPr>
-        <w:t>// exposing the component</w:t>
-      </w:r>
-      <w:r>
-        <w:rPr>
-          <w:color w:val="FF0000"/>
-          <w:sz w:val="18"/>
-        </w:rPr>
-        <w:t xml:space="preserve"> through “export”</w:t>
-      </w:r>
-    </w:p>
-    <w:p>
-      <w:pPr>
-        <w:spacing w:after="0"/>
-        <w:rPr>
-          <w:sz w:val="18"/>
-        </w:rPr>
-      </w:pPr>
-      <w:r>
-        <w:rPr>
-          <w:sz w:val="18"/>
-        </w:rPr>
-        <w:t xml:space="preserve">    </w:t>
-      </w:r>
-      <w:proofErr w:type="gramStart"/>
-      <w:r>
-        <w:rPr>
-          <w:sz w:val="18"/>
-        </w:rPr>
-        <w:t>title</w:t>
-      </w:r>
-      <w:proofErr w:type="gramEnd"/>
-      <w:r>
-        <w:rPr>
-          <w:sz w:val="18"/>
-        </w:rPr>
-        <w:t>: string = "Course title";</w:t>
-      </w:r>
-    </w:p>
-    <w:p>
-      <w:pPr>
-        <w:spacing w:after="0"/>
-        <w:rPr>
-          <w:sz w:val="18"/>
-        </w:rPr>
-      </w:pPr>
-      <w:r>
-        <w:rPr>
-          <w:sz w:val="18"/>
-        </w:rPr>
-        <w:t xml:space="preserve">    </w:t>
-      </w:r>
-      <w:proofErr w:type="gramStart"/>
-      <w:r>
-        <w:rPr>
-          <w:sz w:val="18"/>
-        </w:rPr>
-        <w:t>courses</w:t>
-      </w:r>
-      <w:proofErr w:type="gramEnd"/>
-      <w:r>
-        <w:rPr>
-          <w:sz w:val="18"/>
-        </w:rPr>
-        <w:t>: string[];</w:t>
-      </w:r>
-    </w:p>
-    <w:p>
-      <w:pPr>
-        <w:spacing w:after="0"/>
-        <w:rPr>
-          <w:sz w:val="18"/>
-        </w:rPr>
-      </w:pPr>
-      <w:r>
-        <w:rPr>
-          <w:sz w:val="18"/>
-        </w:rPr>
-        <w:t xml:space="preserve">    </w:t>
-      </w:r>
-    </w:p>
-    <w:p>
-      <w:pPr>
-        <w:spacing w:after="0"/>
-        <w:rPr>
-          <w:sz w:val="18"/>
-        </w:rPr>
-      </w:pPr>
-      <w:r>
-        <w:rPr>
-          <w:sz w:val="18"/>
-        </w:rPr>
-        <w:lastRenderedPageBreak/>
-        <w:t xml:space="preserve">    </w:t>
-      </w:r>
-      <w:proofErr w:type="gramStart"/>
-      <w:r>
-        <w:rPr>
-          <w:sz w:val="18"/>
-        </w:rPr>
-        <w:t>constructor(</w:t>
-      </w:r>
-      <w:proofErr w:type="spellStart"/>
-      <w:proofErr w:type="gramEnd"/>
-      <w:r>
-        <w:rPr>
-          <w:sz w:val="18"/>
-        </w:rPr>
-        <w:t>courseService</w:t>
-      </w:r>
-      <w:proofErr w:type="spellEnd"/>
-      <w:r>
-        <w:rPr>
-          <w:sz w:val="18"/>
-        </w:rPr>
-        <w:t xml:space="preserve">: </w:t>
-      </w:r>
-      <w:proofErr w:type="spellStart"/>
-      <w:r>
-        <w:rPr>
-          <w:sz w:val="18"/>
-        </w:rPr>
-        <w:t>CourseService</w:t>
-      </w:r>
-      <w:proofErr w:type="spellEnd"/>
-      <w:r>
-        <w:rPr>
-          <w:sz w:val="18"/>
-        </w:rPr>
-        <w:t>) {</w:t>
-      </w:r>
-      <w:r>
-        <w:rPr>
-          <w:sz w:val="18"/>
-        </w:rPr>
-        <w:tab/>
-      </w:r>
-      <w:r>
-        <w:rPr>
-          <w:color w:val="FF0000"/>
-          <w:sz w:val="18"/>
-        </w:rPr>
-        <w:t xml:space="preserve">// dependency injection </w:t>
-      </w:r>
-      <w:r>
-        <w:rPr>
-          <w:color w:val="FF0000"/>
-          <w:sz w:val="18"/>
-        </w:rPr>
-        <w:sym w:font="Wingdings" w:char="F0E0"/>
-      </w:r>
-      <w:r>
-        <w:rPr>
-          <w:color w:val="FF0000"/>
-          <w:sz w:val="18"/>
-        </w:rPr>
-        <w:t xml:space="preserve"> the </w:t>
-      </w:r>
-      <w:proofErr w:type="spellStart"/>
-      <w:r>
-        <w:rPr>
-          <w:color w:val="FF0000"/>
-          <w:sz w:val="18"/>
-        </w:rPr>
-        <w:t>courseService</w:t>
-      </w:r>
-      <w:proofErr w:type="spellEnd"/>
-      <w:r>
-        <w:rPr>
-          <w:color w:val="FF0000"/>
-          <w:sz w:val="18"/>
-        </w:rPr>
-        <w:t xml:space="preserve"> is injected in the constructor</w:t>
-      </w:r>
-    </w:p>
-    <w:p>
-      <w:pPr>
-        <w:spacing w:after="0"/>
-        <w:rPr>
-          <w:sz w:val="18"/>
-        </w:rPr>
-      </w:pPr>
-      <w:r>
-        <w:rPr>
-          <w:sz w:val="18"/>
-        </w:rPr>
-        <w:t xml:space="preserve">        </w:t>
-      </w:r>
-      <w:proofErr w:type="spellStart"/>
-      <w:r>
-        <w:rPr>
-          <w:sz w:val="18"/>
-        </w:rPr>
-        <w:t>this.courses</w:t>
-      </w:r>
-      <w:proofErr w:type="spellEnd"/>
-      <w:r>
-        <w:rPr>
-          <w:sz w:val="18"/>
-        </w:rPr>
-        <w:t xml:space="preserve"> = </w:t>
-      </w:r>
-      <w:proofErr w:type="spellStart"/>
-      <w:proofErr w:type="gramStart"/>
-      <w:r>
-        <w:rPr>
-          <w:sz w:val="18"/>
-        </w:rPr>
-        <w:t>courseService.getCourses</w:t>
-      </w:r>
-      <w:proofErr w:type="spellEnd"/>
-      <w:r>
-        <w:rPr>
-          <w:sz w:val="18"/>
-        </w:rPr>
-        <w:t>(</w:t>
-      </w:r>
-      <w:proofErr w:type="gramEnd"/>
-      <w:r>
-        <w:rPr>
-          <w:sz w:val="18"/>
-        </w:rPr>
-        <w:t>);</w:t>
-      </w:r>
-    </w:p>
-    <w:p>
-      <w:pPr>
-        <w:spacing w:after="0"/>
-        <w:rPr>
-          <w:sz w:val="18"/>
-        </w:rPr>
-      </w:pPr>
-      <w:r>
-        <w:rPr>
-          <w:sz w:val="18"/>
-        </w:rPr>
-        <w:t xml:space="preserve">    };</w:t>
-      </w:r>
-    </w:p>
-    <w:p>
-      <w:pPr>
-        <w:spacing w:after="0"/>
-        <w:rPr>
-          <w:sz w:val="18"/>
-        </w:rPr>
-      </w:pPr>
-      <w:r>
-        <w:rPr>
-          <w:sz w:val="18"/>
-        </w:rPr>
-        <w:t>}</w:t>
-      </w:r>
-    </w:p>
-    <w:p>
-      <w:pPr>
-        <w:pStyle w:val="Heading1"/>
-      </w:pPr>
-      <w:proofErr w:type="spellStart"/>
-      <w:r>
-        <w:t>app.component.ts</w:t>
-      </w:r>
-      <w:proofErr w:type="spellEnd"/>
-    </w:p>
-    <w:p>
-      <w:pPr>
-        <w:spacing w:after="0"/>
-        <w:rPr>
-          <w:sz w:val="18"/>
-        </w:rPr>
-      </w:pPr>
-      <w:proofErr w:type="gramStart"/>
-      <w:r>
-        <w:rPr>
-          <w:sz w:val="18"/>
-        </w:rPr>
-        <w:t>import</w:t>
-      </w:r>
-      <w:proofErr w:type="gramEnd"/>
-      <w:r>
-        <w:rPr>
-          <w:sz w:val="18"/>
-        </w:rPr>
-        <w:t xml:space="preserve"> {Component} from 'angular2/core';</w:t>
-      </w:r>
-    </w:p>
-    <w:p>
-      <w:pPr>
-        <w:spacing w:after="0"/>
-        <w:rPr>
-          <w:sz w:val="18"/>
-        </w:rPr>
-      </w:pPr>
-      <w:proofErr w:type="gramStart"/>
-      <w:r>
-        <w:rPr>
-          <w:sz w:val="18"/>
-        </w:rPr>
-        <w:t>import</w:t>
-      </w:r>
-      <w:proofErr w:type="gramEnd"/>
-      <w:r>
-        <w:rPr>
-          <w:sz w:val="18"/>
-        </w:rPr>
-        <w:t xml:space="preserve"> {</w:t>
-      </w:r>
-      <w:proofErr w:type="spellStart"/>
-      <w:r>
-        <w:rPr>
-          <w:sz w:val="18"/>
-        </w:rPr>
-        <w:t>CoursesComponent</w:t>
-      </w:r>
-      <w:proofErr w:type="spellEnd"/>
-      <w:r>
-        <w:rPr>
-          <w:sz w:val="18"/>
-        </w:rPr>
-        <w:t>} from './</w:t>
-      </w:r>
-      <w:proofErr w:type="spellStart"/>
-      <w:r>
-        <w:rPr>
-          <w:sz w:val="18"/>
-        </w:rPr>
-        <w:t>courses.component</w:t>
-      </w:r>
-      <w:proofErr w:type="spellEnd"/>
-      <w:r>
-        <w:rPr>
-          <w:sz w:val="18"/>
-        </w:rPr>
-        <w:t>';</w:t>
-      </w:r>
-      <w:r>
-        <w:rPr>
-          <w:sz w:val="18"/>
-        </w:rPr>
-        <w:tab/>
-      </w:r>
-      <w:r>
-        <w:rPr>
-          <w:color w:val="FF0000"/>
-          <w:sz w:val="18"/>
-        </w:rPr>
-        <w:t>// importing component</w:t>
-      </w:r>
-    </w:p>
-    <w:p>
-      <w:pPr>
-        <w:spacing w:after="0"/>
-        <w:rPr>
-          <w:sz w:val="18"/>
-        </w:rPr>
-      </w:pPr>
-    </w:p>
-    <w:p>
-      <w:pPr>
-        <w:spacing w:after="0"/>
-        <w:rPr>
-          <w:sz w:val="18"/>
-        </w:rPr>
-      </w:pPr>
-      <w:proofErr w:type="gramStart"/>
-      <w:r>
-        <w:rPr>
-          <w:sz w:val="18"/>
-        </w:rPr>
-        <w:t>@Component({</w:t>
-      </w:r>
-      <w:proofErr w:type="gramEnd"/>
-    </w:p>
-    <w:p>
-      <w:pPr>
-        <w:spacing w:after="0"/>
-        <w:rPr>
-          <w:sz w:val="18"/>
-        </w:rPr>
-      </w:pPr>
-      <w:r>
-        <w:rPr>
-          <w:sz w:val="18"/>
-        </w:rPr>
-        <w:t xml:space="preserve">    </w:t>
-      </w:r>
-      <w:proofErr w:type="gramStart"/>
-      <w:r>
-        <w:rPr>
-          <w:sz w:val="18"/>
-        </w:rPr>
-        <w:t>selector</w:t>
-      </w:r>
-      <w:proofErr w:type="gramEnd"/>
-      <w:r>
-        <w:rPr>
-          <w:sz w:val="18"/>
-        </w:rPr>
-        <w:t>: 'my-app',</w:t>
-      </w:r>
-      <w:r>
-        <w:rPr>
-          <w:sz w:val="18"/>
-        </w:rPr>
-        <w:tab/>
-      </w:r>
-      <w:r>
-        <w:rPr>
-          <w:color w:val="FF0000"/>
-          <w:sz w:val="18"/>
-        </w:rPr>
-        <w:t>// usage: &lt;my-app&gt;</w:t>
-      </w:r>
-    </w:p>
-    <w:p>
-      <w:pPr>
-        <w:spacing w:after="0"/>
-        <w:rPr>
-          <w:sz w:val="18"/>
-        </w:rPr>
-      </w:pPr>
-      <w:r>
-        <w:rPr>
-          <w:sz w:val="18"/>
-        </w:rPr>
-        <w:t xml:space="preserve">    </w:t>
-      </w:r>
-      <w:proofErr w:type="gramStart"/>
-      <w:r>
-        <w:rPr>
-          <w:sz w:val="18"/>
-        </w:rPr>
-        <w:t>template</w:t>
-      </w:r>
-      <w:proofErr w:type="gramEnd"/>
-      <w:r>
-        <w:rPr>
-          <w:sz w:val="18"/>
-        </w:rPr>
-        <w:t>: '&lt;h1&gt;AJS 2 app&lt;/h1&gt;&lt;courses&gt;&lt;/courses&gt;',</w:t>
-      </w:r>
-    </w:p>
-    <w:p>
-      <w:pPr>
-        <w:spacing w:after="0"/>
-        <w:rPr>
-          <w:sz w:val="18"/>
-        </w:rPr>
-      </w:pPr>
-      <w:r>
-        <w:rPr>
-          <w:sz w:val="18"/>
-        </w:rPr>
-        <w:t xml:space="preserve">    </w:t>
-      </w:r>
-      <w:proofErr w:type="gramStart"/>
-      <w:r>
-        <w:rPr>
-          <w:sz w:val="18"/>
-        </w:rPr>
-        <w:t>directives</w:t>
-      </w:r>
-      <w:proofErr w:type="gramEnd"/>
-      <w:r>
-        <w:rPr>
-          <w:sz w:val="18"/>
-        </w:rPr>
-        <w:t>: [</w:t>
-      </w:r>
-      <w:proofErr w:type="spellStart"/>
-      <w:r>
-        <w:rPr>
-          <w:sz w:val="18"/>
-        </w:rPr>
-        <w:t>CoursesComponent</w:t>
-      </w:r>
-      <w:proofErr w:type="spellEnd"/>
-      <w:r>
-        <w:rPr>
-          <w:sz w:val="18"/>
-        </w:rPr>
-        <w:t>]</w:t>
-      </w:r>
-      <w:r>
-        <w:rPr>
-          <w:sz w:val="18"/>
-        </w:rPr>
-        <w:tab/>
-      </w:r>
-      <w:r>
-        <w:rPr>
-          <w:color w:val="FF0000"/>
-          <w:sz w:val="18"/>
-        </w:rPr>
-        <w:t>// declaring directive dependencies</w:t>
-      </w:r>
-    </w:p>
-    <w:p>
-      <w:pPr>
-        <w:spacing w:after="0"/>
-        <w:rPr>
-          <w:sz w:val="18"/>
-        </w:rPr>
-      </w:pPr>
-      <w:r>
-        <w:rPr>
-          <w:sz w:val="18"/>
-        </w:rPr>
-        <w:t>})</w:t>
-      </w:r>
-    </w:p>
-    <w:p>
-      <w:pPr>
-        <w:spacing w:after="0"/>
-        <w:rPr>
-          <w:sz w:val="18"/>
-        </w:rPr>
-      </w:pPr>
-      <w:proofErr w:type="gramStart"/>
-      <w:r>
-        <w:rPr>
-          <w:sz w:val="18"/>
-        </w:rPr>
-        <w:t>export</w:t>
-      </w:r>
-      <w:proofErr w:type="gramEnd"/>
-      <w:r>
-        <w:rPr>
-          <w:sz w:val="18"/>
-        </w:rPr>
-        <w:t xml:space="preserve"> class </w:t>
-      </w:r>
-      <w:proofErr w:type="spellStart"/>
-      <w:r>
-        <w:rPr>
-          <w:sz w:val="18"/>
-        </w:rPr>
-        <w:t>AppComponent</w:t>
-      </w:r>
-      <w:proofErr w:type="spellEnd"/>
-      <w:r>
-        <w:rPr>
-          <w:sz w:val="18"/>
-        </w:rPr>
-        <w:t xml:space="preserve"> { }</w:t>
-      </w:r>
-    </w:p>
-    <w:p>
-      <w:pPr>
-        <w:spacing w:after="0"/>
-        <w:rPr>
-          <w:sz w:val="18"/>
-        </w:rPr>
-      </w:pPr>
-    </w:p>
-    <w:p>
-      <w:pPr>
-        <w:spacing w:after="0"/>
-        <w:rPr>
-          <w:sz w:val="18"/>
-          <w:u w:val="single"/>
-        </w:rPr>
-      </w:pPr>
-    </w:p>
-    <w:p>
-      <w:pPr>
-        <w:spacing w:after="0"/>
-        <w:rPr>
-          <w:b/>
-          <w:sz w:val="18"/>
-        </w:rPr>
-      </w:pPr>
-      <w:r>
-        <w:rPr>
-          <w:b/>
-          <w:sz w:val="18"/>
-        </w:rPr>
-        <w:t>Decorators</w:t>
-      </w:r>
-    </w:p>
-    <w:p>
-      <w:pPr>
-        <w:spacing w:after="0"/>
-        <w:rPr>
-          <w:sz w:val="18"/>
-        </w:rPr>
-      </w:pPr>
-      <w:r>
-        <w:rPr>
-          <w:sz w:val="18"/>
-        </w:rPr>
-        <w:t>They are prefixed with @.</w:t>
-      </w:r>
-    </w:p>
-    <w:p>
-      <w:pPr>
-        <w:spacing w:after="0"/>
-        <w:rPr>
-          <w:sz w:val="18"/>
-        </w:rPr>
-      </w:pPr>
-      <w:r>
-        <w:rPr>
-          <w:sz w:val="18"/>
-        </w:rPr>
-        <w:t xml:space="preserve">They are functions and must be called as one, passing it a JSON object: </w:t>
-      </w:r>
-    </w:p>
-    <w:p>
-      <w:pPr>
-        <w:spacing w:after="0"/>
-        <w:rPr>
-          <w:sz w:val="18"/>
-        </w:rPr>
-      </w:pPr>
-    </w:p>
-    <w:p>
-      <w:pPr>
-        <w:spacing w:after="0"/>
-        <w:rPr>
-          <w:sz w:val="18"/>
-          <w:u w:val="single"/>
-        </w:rPr>
-      </w:pPr>
-    </w:p>
-    <w:p>
-      <w:pPr>
-        <w:spacing w:after="0"/>
-        <w:rPr>
-          <w:b/>
-          <w:sz w:val="18"/>
-        </w:rPr>
-      </w:pPr>
-      <w:r>
-        <w:rPr>
-          <w:b/>
-          <w:sz w:val="18"/>
-        </w:rPr>
-        <w:t>Conventions</w:t>
-      </w:r>
-    </w:p>
-    <w:p>
-      <w:pPr>
-        <w:spacing w:after="0"/>
-        <w:rPr>
-          <w:sz w:val="18"/>
-        </w:rPr>
-      </w:pPr>
-      <w:r>
-        <w:rPr>
-          <w:sz w:val="18"/>
-        </w:rPr>
-        <w:t xml:space="preserve">A component should be named like:  </w:t>
-      </w:r>
-      <w:r>
-        <w:rPr>
-          <w:b/>
-          <w:sz w:val="18"/>
-        </w:rPr>
-        <w:t>&lt;name&gt;</w:t>
-      </w:r>
-      <w:r>
-        <w:rPr>
-          <w:b/>
-          <w:sz w:val="18"/>
-        </w:rPr>
-        <w:t>.component</w:t>
-      </w:r>
-    </w:p>
-    <w:p>
-      <w:pPr>
-        <w:spacing w:after="0"/>
-        <w:rPr>
-          <w:sz w:val="18"/>
-        </w:rPr>
-      </w:pPr>
-      <w:r>
-        <w:rPr>
-          <w:sz w:val="18"/>
-        </w:rPr>
-        <w:t xml:space="preserve">A service should be named like: </w:t>
-      </w:r>
-      <w:r>
-        <w:rPr>
-          <w:b/>
-          <w:sz w:val="18"/>
-        </w:rPr>
-        <w:t>&lt;name&gt;.service</w:t>
-      </w:r>
-      <w:r>
-        <w:rPr>
-          <w:sz w:val="18"/>
-        </w:rPr>
-        <w:t xml:space="preserve"> </w:t>
-      </w:r>
-    </w:p>
-    <w:p>
-      <w:pPr>
-        <w:spacing w:after="0"/>
-        <w:rPr>
-          <w:sz w:val="18"/>
-        </w:rPr>
-      </w:pPr>
-      <w:r>
-        <w:rPr>
-          <w:sz w:val="18"/>
-        </w:rPr>
-        <w:t xml:space="preserve">A directive should be named like: </w:t>
-      </w:r>
-      <w:r>
-        <w:rPr>
-          <w:b/>
-          <w:sz w:val="18"/>
-        </w:rPr>
-        <w:t>&lt;name&gt;.directive</w:t>
-      </w:r>
-    </w:p>
-    <w:p>
-      <w:pPr>
-        <w:spacing w:after="0"/>
-        <w:rPr>
-          <w:sz w:val="18"/>
-        </w:rPr>
-      </w:pPr>
-    </w:p>
-    <w:p>
-      <w:pPr>
-        <w:spacing w:after="0"/>
-        <w:rPr>
-          <w:b/>
-          <w:sz w:val="18"/>
-        </w:rPr>
-      </w:pPr>
-      <w:r>
-        <w:rPr>
-          <w:b/>
-          <w:sz w:val="18"/>
-        </w:rPr>
-        <w:t>Other aspects</w:t>
-      </w:r>
-    </w:p>
-    <w:p>
-      <w:pPr>
-        <w:spacing w:after="0"/>
-        <w:rPr>
-          <w:sz w:val="18"/>
-        </w:rPr>
-      </w:pPr>
-      <w:r>
-        <w:rPr>
-          <w:sz w:val="18"/>
-        </w:rPr>
-        <w:t>Each class is considered a module. That’s why we need to “export” classes to be used in other modules.</w:t>
-      </w:r>
-    </w:p>
-    <w:p>
-      <w:pPr>
-        <w:spacing w:after="0"/>
-        <w:rPr>
-          <w:sz w:val="18"/>
-        </w:rPr>
-      </w:pPr>
-    </w:p>
-    <w:p>
-      <w:pPr>
-        <w:spacing w:after="0"/>
-        <w:rPr>
-          <w:sz w:val="18"/>
-        </w:rPr>
-      </w:pPr>
-      <w:r>
-        <w:rPr>
-          <w:sz w:val="18"/>
-        </w:rPr>
-        <w:t>A component</w:t>
-      </w:r>
-      <w:r>
-        <w:rPr>
-          <w:sz w:val="18"/>
-        </w:rPr>
-        <w:t xml:space="preserve"> (@Component)</w:t>
-      </w:r>
-      <w:r>
-        <w:rPr>
-          <w:sz w:val="18"/>
-        </w:rPr>
-        <w:t xml:space="preserve"> has a template.</w:t>
-      </w:r>
-    </w:p>
-    <w:p>
-      <w:pPr>
-        <w:spacing w:after="0"/>
-        <w:rPr>
-          <w:sz w:val="18"/>
-        </w:rPr>
-      </w:pPr>
-      <w:r>
-        <w:rPr>
-          <w:sz w:val="18"/>
-        </w:rPr>
-        <w:t>A directive</w:t>
-      </w:r>
-      <w:r>
-        <w:rPr>
-          <w:sz w:val="18"/>
-        </w:rPr>
-        <w:t xml:space="preserve"> </w:t>
-      </w:r>
-      <w:r>
-        <w:rPr>
-          <w:sz w:val="18"/>
-        </w:rPr>
-        <w:t>(@</w:t>
-      </w:r>
-      <w:r>
-        <w:rPr>
-          <w:sz w:val="18"/>
-        </w:rPr>
-        <w:t>Directive</w:t>
-      </w:r>
-      <w:r>
-        <w:rPr>
-          <w:sz w:val="18"/>
-        </w:rPr>
-        <w:t>)</w:t>
-      </w:r>
-      <w:r>
-        <w:rPr>
-          <w:sz w:val="18"/>
-        </w:rPr>
-        <w:t xml:space="preserve"> does NOT have a template.</w:t>
-      </w:r>
-    </w:p>
-    <w:p>
-      <w:pPr>
-        <w:spacing w:after="0"/>
-        <w:rPr>
-          <w:sz w:val="18"/>
-        </w:rPr>
-      </w:pPr>
-    </w:p>
-    <w:p>
-      <w:pPr>
-        <w:spacing w:after="0"/>
-        <w:rPr>
-          <w:sz w:val="18"/>
-        </w:rPr>
-      </w:pPr>
-      <w:r>
-        <w:rPr>
-          <w:i/>
-          <w:sz w:val="18"/>
-        </w:rPr>
-        <w:t>Import {</w:t>
-      </w:r>
-      <w:proofErr w:type="spellStart"/>
-      <w:r>
-        <w:rPr>
-          <w:i/>
-          <w:sz w:val="18"/>
-        </w:rPr>
-        <w:t>CoursesComponent</w:t>
-      </w:r>
-      <w:proofErr w:type="spellEnd"/>
-      <w:r>
-        <w:rPr>
-          <w:i/>
-          <w:sz w:val="18"/>
-        </w:rPr>
-        <w:t xml:space="preserve">} </w:t>
-      </w:r>
-      <w:r>
-        <w:rPr>
-          <w:i/>
-          <w:sz w:val="18"/>
-        </w:rPr>
-        <w:t>from ‘</w:t>
-      </w:r>
-      <w:proofErr w:type="gramStart"/>
-      <w:r>
-        <w:rPr>
-          <w:i/>
-          <w:sz w:val="18"/>
-        </w:rPr>
-        <w:t>./</w:t>
-      </w:r>
-      <w:proofErr w:type="spellStart"/>
-      <w:proofErr w:type="gramEnd"/>
-      <w:r>
-        <w:rPr>
-          <w:i/>
-          <w:sz w:val="18"/>
-        </w:rPr>
-        <w:t>courses.component</w:t>
-      </w:r>
-      <w:proofErr w:type="spellEnd"/>
-      <w:r>
-        <w:rPr>
-          <w:i/>
-          <w:sz w:val="18"/>
-        </w:rPr>
-        <w:t>’</w:t>
-      </w:r>
-      <w:r>
-        <w:rPr>
-          <w:i/>
-          <w:sz w:val="18"/>
-        </w:rPr>
-        <w:t>;</w:t>
-      </w:r>
-      <w:r>
-        <w:rPr>
-          <w:sz w:val="18"/>
-        </w:rPr>
-        <w:t xml:space="preserve"> </w:t>
-      </w:r>
-      <w:r>
-        <w:rPr>
-          <w:sz w:val="18"/>
-        </w:rPr>
-        <w:sym w:font="Wingdings" w:char="F0E0"/>
-      </w:r>
-      <w:r>
-        <w:rPr>
-          <w:sz w:val="18"/>
-        </w:rPr>
-        <w:t xml:space="preserve"> “</w:t>
-      </w:r>
-      <w:r>
-        <w:rPr>
-          <w:b/>
-          <w:color w:val="FF0000"/>
-          <w:sz w:val="18"/>
-        </w:rPr>
-        <w:t>./</w:t>
-      </w:r>
-      <w:r>
-        <w:rPr>
-          <w:sz w:val="18"/>
-        </w:rPr>
-        <w:t>” means “current folder”</w:t>
-      </w:r>
-    </w:p>
-    <w:p>
-      <w:pPr>
-        <w:spacing w:after="0"/>
-        <w:rPr>
-          <w:sz w:val="18"/>
-        </w:rPr>
-      </w:pPr>
-    </w:p>
-    <w:p>
-      <w:pPr>
-        <w:spacing w:after="0"/>
-        <w:rPr>
-          <w:sz w:val="18"/>
-        </w:rPr>
-      </w:pPr>
-      <w:r>
-        <w:rPr>
-          <w:sz w:val="18"/>
-        </w:rPr>
-        <w:t>The HTML template can be written on mu</w:t>
-      </w:r>
-      <w:r>
-        <w:rPr>
-          <w:sz w:val="18"/>
-        </w:rPr>
-        <w:t xml:space="preserve">ltiple lines if used between </w:t>
-      </w:r>
-      <w:r>
-        <w:rPr>
-          <w:color w:val="FF0000"/>
-          <w:sz w:val="18"/>
-        </w:rPr>
-        <w:t>``</w:t>
-      </w:r>
-      <w:r>
-        <w:rPr>
-          <w:sz w:val="18"/>
-        </w:rPr>
-        <w:t xml:space="preserve"> (so NOT </w:t>
-      </w:r>
-      <w:r>
-        <w:rPr>
-          <w:color w:val="FF0000"/>
-          <w:sz w:val="18"/>
-        </w:rPr>
-        <w:t>‘’</w:t>
-      </w:r>
-      <w:r>
-        <w:rPr>
-          <w:sz w:val="18"/>
-        </w:rPr>
-        <w:t>)</w:t>
-      </w:r>
-    </w:p>
-    <w:p>
-      <w:pPr>
-        <w:spacing w:after="0"/>
-        <w:rPr>
-          <w:i/>
-          <w:sz w:val="18"/>
-        </w:rPr>
-      </w:pPr>
-      <w:proofErr w:type="gramStart"/>
-      <w:r>
-        <w:rPr>
-          <w:i/>
-          <w:sz w:val="18"/>
-        </w:rPr>
-        <w:t>template</w:t>
-      </w:r>
-      <w:proofErr w:type="gramEnd"/>
-      <w:r>
-        <w:rPr>
-          <w:i/>
-          <w:sz w:val="18"/>
-        </w:rPr>
-        <w:t>: `</w:t>
-      </w:r>
-    </w:p>
-    <w:p>
-      <w:pPr>
-        <w:spacing w:after="0"/>
-        <w:rPr>
-          <w:i/>
-          <w:sz w:val="18"/>
-        </w:rPr>
-      </w:pPr>
-      <w:r>
-        <w:rPr>
-          <w:i/>
-          <w:sz w:val="18"/>
-        </w:rPr>
-        <w:t xml:space="preserve">    &lt;h2&gt;Courses&lt;/h2&gt;</w:t>
-      </w:r>
-    </w:p>
-    <w:p>
-      <w:pPr>
-        <w:spacing w:after="0"/>
-        <w:rPr>
-          <w:i/>
-          <w:sz w:val="18"/>
-        </w:rPr>
-      </w:pPr>
-      <w:r>
-        <w:rPr>
-          <w:i/>
-          <w:sz w:val="18"/>
-        </w:rPr>
-        <w:t xml:space="preserve">    {</w:t>
-      </w:r>
-      <w:proofErr w:type="gramStart"/>
-      <w:r>
-        <w:rPr>
-          <w:i/>
-          <w:sz w:val="18"/>
-        </w:rPr>
-        <w:t>{ title</w:t>
-      </w:r>
-      <w:proofErr w:type="gramEnd"/>
-      <w:r>
-        <w:rPr>
-          <w:i/>
-          <w:sz w:val="18"/>
-        </w:rPr>
-        <w:t xml:space="preserve"> }}</w:t>
-      </w:r>
-      <w:r>
-        <w:rPr>
-          <w:i/>
-          <w:sz w:val="18"/>
-        </w:rPr>
-        <w:t>`</w:t>
-      </w:r>
-    </w:p>
-    <w:p>
-      <w:pPr>
-        <w:spacing w:after="0"/>
-        <w:rPr>
-          <w:sz w:val="18"/>
-        </w:rPr>
-      </w:pPr>
-    </w:p>
-    <w:p>
-      <w:pPr>
-        <w:spacing w:after="0"/>
-        <w:rPr>
-          <w:sz w:val="18"/>
-        </w:rPr>
-      </w:pPr>
     </w:p>
     <w:sectPr>
       <w:pgSz w:w="12240" w:h="15840"/>

</xml_diff>

<commit_message>
Add two-way binding, event binding, new favorite component.
</commit_message>
<xml_diff>
--- a/AJS 2.0.docx
+++ b/AJS 2.0.docx
@@ -3437,13 +3437,11 @@
         <w:spacing w:after="0"/>
         <w:rPr>
           <w:b/>
-          <w:sz w:val="18"/>
         </w:rPr>
       </w:pPr>
       <w:r>
         <w:rPr>
           <w:b/>
-          <w:sz w:val="18"/>
         </w:rPr>
         <w:t>Decorators</w:t>
       </w:r>
@@ -3451,44 +3449,28 @@
     <w:p>
       <w:pPr>
         <w:spacing w:after="0"/>
-        <w:rPr>
-          <w:sz w:val="18"/>
-        </w:rPr>
-      </w:pPr>
-      <w:r>
-        <w:rPr>
-          <w:sz w:val="18"/>
-        </w:rPr>
+      </w:pPr>
+      <w:r>
         <w:t>They are prefixed with @.</w:t>
       </w:r>
     </w:p>
     <w:p>
       <w:pPr>
         <w:spacing w:after="0"/>
-        <w:rPr>
-          <w:sz w:val="18"/>
-        </w:rPr>
-      </w:pPr>
-      <w:r>
-        <w:rPr>
-          <w:sz w:val="18"/>
-        </w:rPr>
+      </w:pPr>
+      <w:r>
         <w:t xml:space="preserve">They are functions and must be called as one, passing it a JSON object: </w:t>
       </w:r>
     </w:p>
     <w:p>
       <w:pPr>
         <w:spacing w:after="0"/>
-        <w:rPr>
-          <w:sz w:val="18"/>
-        </w:rPr>
-      </w:pPr>
-    </w:p>
-    <w:p>
-      <w:pPr>
-        <w:spacing w:after="0"/>
-        <w:rPr>
-          <w:sz w:val="18"/>
+      </w:pPr>
+    </w:p>
+    <w:p>
+      <w:pPr>
+        <w:spacing w:after="0"/>
+        <w:rPr>
           <w:u w:val="single"/>
         </w:rPr>
       </w:pPr>
@@ -3498,13 +3480,11 @@
         <w:spacing w:after="0"/>
         <w:rPr>
           <w:b/>
-          <w:sz w:val="18"/>
         </w:rPr>
       </w:pPr>
       <w:r>
         <w:rPr>
           <w:b/>
-          <w:sz w:val="18"/>
         </w:rPr>
         <w:t>Conventions</w:t>
       </w:r>
@@ -3512,50 +3492,184 @@
     <w:p>
       <w:pPr>
         <w:spacing w:after="0"/>
-        <w:rPr>
-          <w:sz w:val="18"/>
-        </w:rPr>
-      </w:pPr>
-      <w:r>
-        <w:rPr>
-          <w:sz w:val="18"/>
-        </w:rPr>
+      </w:pPr>
+      <w:r>
         <w:t xml:space="preserve">A component should be named like:  </w:t>
       </w:r>
       <w:r>
         <w:rPr>
           <w:b/>
-          <w:sz w:val="18"/>
-        </w:rPr>
-        <w:t>&lt;name&gt;</w:t>
+        </w:rPr>
+        <w:t>&lt;name&gt;.component</w:t>
+      </w:r>
+    </w:p>
+    <w:p>
+      <w:pPr>
+        <w:spacing w:after="0"/>
+      </w:pPr>
+      <w:r>
+        <w:t xml:space="preserve">A service should be named like: </w:t>
       </w:r>
       <w:r>
         <w:rPr>
           <w:b/>
-          <w:sz w:val="18"/>
-        </w:rPr>
-        <w:t>.component</w:t>
-      </w:r>
-    </w:p>
-    <w:p>
-      <w:pPr>
-        <w:spacing w:after="0"/>
-        <w:rPr>
-          <w:sz w:val="18"/>
-        </w:rPr>
-      </w:pPr>
-      <w:r>
-        <w:rPr>
-          <w:sz w:val="18"/>
-        </w:rPr>
-        <w:t xml:space="preserve">A service should be named like: </w:t>
+        </w:rPr>
+        <w:t>&lt;name&gt;.service</w:t>
+      </w:r>
+      <w:r>
+        <w:t xml:space="preserve"> </w:t>
+      </w:r>
+    </w:p>
+    <w:p>
+      <w:pPr>
+        <w:spacing w:after="0"/>
+      </w:pPr>
+      <w:r>
+        <w:t xml:space="preserve">A directive should be named like: </w:t>
       </w:r>
       <w:r>
         <w:rPr>
           <w:b/>
-          <w:sz w:val="18"/>
-        </w:rPr>
-        <w:t>&lt;name&gt;.service</w:t>
+        </w:rPr>
+        <w:t>&lt;name&gt;.directive</w:t>
+      </w:r>
+    </w:p>
+    <w:p>
+      <w:pPr>
+        <w:spacing w:after="0"/>
+      </w:pPr>
+    </w:p>
+    <w:p>
+      <w:pPr>
+        <w:spacing w:after="0"/>
+        <w:rPr>
+          <w:b/>
+        </w:rPr>
+      </w:pPr>
+      <w:r>
+        <w:rPr>
+          <w:b/>
+        </w:rPr>
+        <w:t>Other aspects</w:t>
+      </w:r>
+    </w:p>
+    <w:p>
+      <w:pPr>
+        <w:spacing w:after="0"/>
+      </w:pPr>
+      <w:r>
+        <w:t>Each class is considered a module. That’s why we need to “export” classes to be used in other modules.</w:t>
+      </w:r>
+    </w:p>
+    <w:p>
+      <w:pPr>
+        <w:spacing w:after="0"/>
+      </w:pPr>
+    </w:p>
+    <w:p>
+      <w:pPr>
+        <w:spacing w:after="0"/>
+      </w:pPr>
+      <w:r>
+        <w:t>A component</w:t>
+      </w:r>
+      <w:r>
+        <w:t xml:space="preserve"> (@Component)</w:t>
+      </w:r>
+      <w:r>
+        <w:t xml:space="preserve"> has a template.</w:t>
+      </w:r>
+    </w:p>
+    <w:p>
+      <w:pPr>
+        <w:spacing w:after="0"/>
+      </w:pPr>
+      <w:r>
+        <w:t>A directive</w:t>
+      </w:r>
+      <w:r>
+        <w:t xml:space="preserve"> (@Directive)</w:t>
+      </w:r>
+      <w:r>
+        <w:t xml:space="preserve"> does NOT have a template.</w:t>
+      </w:r>
+    </w:p>
+    <w:p>
+      <w:pPr>
+        <w:spacing w:after="0"/>
+        <w:rPr>
+          <w:sz w:val="18"/>
+        </w:rPr>
+      </w:pPr>
+    </w:p>
+    <w:p>
+      <w:pPr>
+        <w:spacing w:after="0"/>
+        <w:rPr>
+          <w:sz w:val="18"/>
+        </w:rPr>
+      </w:pPr>
+      <w:r>
+        <w:rPr>
+          <w:i/>
+          <w:sz w:val="18"/>
+        </w:rPr>
+        <w:t>Import {</w:t>
+      </w:r>
+      <w:proofErr w:type="spellStart"/>
+      <w:r>
+        <w:rPr>
+          <w:i/>
+          <w:sz w:val="18"/>
+        </w:rPr>
+        <w:t>CoursesComponent</w:t>
+      </w:r>
+      <w:proofErr w:type="spellEnd"/>
+      <w:r>
+        <w:rPr>
+          <w:i/>
+          <w:sz w:val="18"/>
+        </w:rPr>
+        <w:t xml:space="preserve">} </w:t>
+      </w:r>
+      <w:r>
+        <w:rPr>
+          <w:i/>
+          <w:sz w:val="18"/>
+        </w:rPr>
+        <w:t>from ‘</w:t>
+      </w:r>
+      <w:proofErr w:type="gramStart"/>
+      <w:r>
+        <w:rPr>
+          <w:i/>
+          <w:sz w:val="18"/>
+        </w:rPr>
+        <w:t>./</w:t>
+      </w:r>
+      <w:proofErr w:type="spellStart"/>
+      <w:proofErr w:type="gramEnd"/>
+      <w:r>
+        <w:rPr>
+          <w:i/>
+          <w:sz w:val="18"/>
+        </w:rPr>
+        <w:t>courses.component</w:t>
+      </w:r>
+      <w:proofErr w:type="spellEnd"/>
+      <w:r>
+        <w:rPr>
+          <w:i/>
+          <w:sz w:val="18"/>
+        </w:rPr>
+        <w:t>’</w:t>
+      </w:r>
+      <w:r>
+        <w:rPr>
+          <w:i/>
+          <w:sz w:val="18"/>
+        </w:rPr>
+        <w:t>;</w:t>
       </w:r>
       <w:r>
         <w:rPr>
@@ -3563,27 +3677,150 @@
         </w:rPr>
         <w:t xml:space="preserve"> </w:t>
       </w:r>
-    </w:p>
-    <w:p>
-      <w:pPr>
-        <w:spacing w:after="0"/>
-        <w:rPr>
-          <w:sz w:val="18"/>
-        </w:rPr>
-      </w:pPr>
-      <w:r>
-        <w:rPr>
-          <w:sz w:val="18"/>
-        </w:rPr>
-        <w:t xml:space="preserve">A directive should be named like: </w:t>
+      <w:r>
+        <w:rPr>
+          <w:sz w:val="18"/>
+        </w:rPr>
+        <w:sym w:font="Wingdings" w:char="F0E0"/>
+      </w:r>
+      <w:r>
+        <w:rPr>
+          <w:sz w:val="18"/>
+        </w:rPr>
+        <w:t xml:space="preserve"> “</w:t>
       </w:r>
       <w:r>
         <w:rPr>
           <w:b/>
-          <w:sz w:val="18"/>
-        </w:rPr>
-        <w:t>&lt;name&gt;.directive</w:t>
-      </w:r>
+          <w:color w:val="FF0000"/>
+          <w:sz w:val="18"/>
+        </w:rPr>
+        <w:t>./</w:t>
+      </w:r>
+      <w:r>
+        <w:rPr>
+          <w:sz w:val="18"/>
+        </w:rPr>
+        <w:t>” means “current folder”</w:t>
+      </w:r>
+    </w:p>
+    <w:p>
+      <w:pPr>
+        <w:spacing w:after="0"/>
+        <w:rPr>
+          <w:sz w:val="18"/>
+        </w:rPr>
+      </w:pPr>
+    </w:p>
+    <w:p>
+      <w:pPr>
+        <w:spacing w:after="0"/>
+      </w:pPr>
+      <w:r>
+        <w:t>The HTML template can be written on mu</w:t>
+      </w:r>
+      <w:r>
+        <w:t xml:space="preserve">ltiple lines if used between </w:t>
+      </w:r>
+      <w:r>
+        <w:rPr>
+          <w:color w:val="FF0000"/>
+        </w:rPr>
+        <w:t>``</w:t>
+      </w:r>
+      <w:r>
+        <w:t xml:space="preserve"> (so NOT </w:t>
+      </w:r>
+      <w:r>
+        <w:rPr>
+          <w:color w:val="FF0000"/>
+        </w:rPr>
+        <w:t>‘’</w:t>
+      </w:r>
+      <w:r>
+        <w:t>)</w:t>
+      </w:r>
+    </w:p>
+    <w:p>
+      <w:pPr>
+        <w:spacing w:after="0"/>
+        <w:rPr>
+          <w:i/>
+          <w:sz w:val="18"/>
+        </w:rPr>
+      </w:pPr>
+      <w:proofErr w:type="gramStart"/>
+      <w:r>
+        <w:rPr>
+          <w:i/>
+          <w:sz w:val="18"/>
+        </w:rPr>
+        <w:t>template</w:t>
+      </w:r>
+      <w:proofErr w:type="gramEnd"/>
+      <w:r>
+        <w:rPr>
+          <w:i/>
+          <w:sz w:val="18"/>
+        </w:rPr>
+        <w:t>: `</w:t>
+      </w:r>
+    </w:p>
+    <w:p>
+      <w:pPr>
+        <w:spacing w:after="0"/>
+        <w:rPr>
+          <w:i/>
+          <w:sz w:val="18"/>
+        </w:rPr>
+      </w:pPr>
+      <w:r>
+        <w:rPr>
+          <w:i/>
+          <w:sz w:val="18"/>
+        </w:rPr>
+        <w:t xml:space="preserve">    &lt;h2&gt;Courses&lt;/h2&gt;</w:t>
+      </w:r>
+    </w:p>
+    <w:p>
+      <w:pPr>
+        <w:spacing w:after="0"/>
+        <w:rPr>
+          <w:i/>
+          <w:sz w:val="18"/>
+        </w:rPr>
+      </w:pPr>
+      <w:r>
+        <w:rPr>
+          <w:i/>
+          <w:sz w:val="18"/>
+        </w:rPr>
+        <w:t xml:space="preserve">    {</w:t>
+      </w:r>
+      <w:proofErr w:type="gramStart"/>
+      <w:r>
+        <w:rPr>
+          <w:i/>
+          <w:sz w:val="18"/>
+        </w:rPr>
+        <w:t>{ title</w:t>
+      </w:r>
+      <w:proofErr w:type="gramEnd"/>
+      <w:r>
+        <w:rPr>
+          <w:i/>
+          <w:sz w:val="18"/>
+        </w:rPr>
+        <w:t xml:space="preserve"> }}`</w:t>
+      </w:r>
+    </w:p>
+    <w:p>
+      <w:pPr>
+        <w:spacing w:after="0"/>
+        <w:rPr>
+          <w:sz w:val="18"/>
+        </w:rPr>
+      </w:pPr>
     </w:p>
     <w:p>
       <w:pPr>
@@ -3598,112 +3835,438 @@
         <w:spacing w:after="0"/>
         <w:rPr>
           <w:b/>
-          <w:sz w:val="18"/>
         </w:rPr>
       </w:pPr>
       <w:r>
         <w:rPr>
           <w:b/>
-          <w:sz w:val="18"/>
-        </w:rPr>
-        <w:t>Other aspects</w:t>
-      </w:r>
-    </w:p>
-    <w:p>
-      <w:pPr>
-        <w:spacing w:after="0"/>
-        <w:rPr>
-          <w:sz w:val="18"/>
-        </w:rPr>
-      </w:pPr>
-      <w:r>
-        <w:rPr>
-          <w:sz w:val="18"/>
-        </w:rPr>
-        <w:t>Each class is considered a module. That’s why we need to “export” classes to be used in other modules.</w:t>
-      </w:r>
-    </w:p>
-    <w:p>
-      <w:pPr>
-        <w:spacing w:after="0"/>
-        <w:rPr>
-          <w:sz w:val="18"/>
-        </w:rPr>
-      </w:pPr>
-    </w:p>
-    <w:p>
-      <w:pPr>
-        <w:spacing w:after="0"/>
-        <w:rPr>
-          <w:sz w:val="18"/>
-        </w:rPr>
-      </w:pPr>
-      <w:r>
-        <w:rPr>
-          <w:sz w:val="18"/>
-        </w:rPr>
-        <w:t>A component</w:t>
-      </w:r>
-      <w:r>
-        <w:rPr>
-          <w:sz w:val="18"/>
-        </w:rPr>
-        <w:t xml:space="preserve"> (@Component)</w:t>
-      </w:r>
-      <w:r>
-        <w:rPr>
-          <w:sz w:val="18"/>
-        </w:rPr>
-        <w:t xml:space="preserve"> has a template.</w:t>
-      </w:r>
-    </w:p>
-    <w:p>
-      <w:pPr>
-        <w:spacing w:after="0"/>
-        <w:rPr>
-          <w:sz w:val="18"/>
-        </w:rPr>
-      </w:pPr>
-      <w:r>
-        <w:rPr>
-          <w:sz w:val="18"/>
-        </w:rPr>
-        <w:t>A directive</w:t>
-      </w:r>
-      <w:r>
-        <w:rPr>
-          <w:sz w:val="18"/>
-        </w:rPr>
-        <w:t xml:space="preserve"> (@Directive)</w:t>
-      </w:r>
-      <w:r>
-        <w:rPr>
-          <w:sz w:val="18"/>
-        </w:rPr>
-        <w:t xml:space="preserve"> does NOT have a template.</w:t>
-      </w:r>
-    </w:p>
-    <w:p>
-      <w:pPr>
-        <w:spacing w:after="0"/>
-        <w:rPr>
-          <w:sz w:val="18"/>
-        </w:rPr>
-      </w:pPr>
-    </w:p>
-    <w:p>
-      <w:pPr>
-        <w:spacing w:after="0"/>
-        <w:rPr>
-          <w:sz w:val="18"/>
-        </w:rPr>
-      </w:pPr>
+        </w:rPr>
+        <w:t>Binding</w:t>
+      </w:r>
+    </w:p>
+    <w:p>
+      <w:pPr>
+        <w:spacing w:after="0"/>
+      </w:pPr>
+      <w:r>
+        <w:t xml:space="preserve">The following </w:t>
+      </w:r>
+      <w:proofErr w:type="spellStart"/>
       <w:r>
         <w:rPr>
           <w:i/>
-          <w:sz w:val="18"/>
-        </w:rPr>
-        <w:t>Import {</w:t>
+        </w:rPr>
+        <w:t>img</w:t>
+      </w:r>
+      <w:proofErr w:type="spellEnd"/>
+      <w:r>
+        <w:t xml:space="preserve"> tags do the same thing:</w:t>
+      </w:r>
+    </w:p>
+    <w:p>
+      <w:pPr>
+        <w:spacing w:after="0"/>
+        <w:rPr>
+          <w:sz w:val="18"/>
+        </w:rPr>
+      </w:pPr>
+    </w:p>
+    <w:p>
+      <w:pPr>
+        <w:spacing w:after="0"/>
+        <w:rPr>
+          <w:sz w:val="18"/>
+        </w:rPr>
+      </w:pPr>
+      <w:proofErr w:type="gramStart"/>
+      <w:r>
+        <w:rPr>
+          <w:sz w:val="18"/>
+        </w:rPr>
+        <w:t>template</w:t>
+      </w:r>
+      <w:proofErr w:type="gramEnd"/>
+      <w:r>
+        <w:rPr>
+          <w:sz w:val="18"/>
+        </w:rPr>
+        <w:t>: `</w:t>
+      </w:r>
+    </w:p>
+    <w:p>
+      <w:pPr>
+        <w:spacing w:after="0"/>
+        <w:rPr>
+          <w:sz w:val="18"/>
+        </w:rPr>
+      </w:pPr>
+      <w:r>
+        <w:rPr>
+          <w:sz w:val="18"/>
+        </w:rPr>
+        <w:t xml:space="preserve">        &lt;</w:t>
+      </w:r>
+      <w:proofErr w:type="spellStart"/>
+      <w:r>
+        <w:rPr>
+          <w:sz w:val="18"/>
+        </w:rPr>
+        <w:t>img</w:t>
+      </w:r>
+      <w:proofErr w:type="spellEnd"/>
+      <w:r>
+        <w:rPr>
+          <w:sz w:val="18"/>
+        </w:rPr>
+        <w:t xml:space="preserve"> </w:t>
+      </w:r>
+      <w:proofErr w:type="spellStart"/>
+      <w:r>
+        <w:rPr>
+          <w:sz w:val="18"/>
+        </w:rPr>
+        <w:t>src</w:t>
+      </w:r>
+      <w:proofErr w:type="spellEnd"/>
+      <w:r>
+        <w:rPr>
+          <w:sz w:val="18"/>
+        </w:rPr>
+        <w:t>="{</w:t>
+      </w:r>
+      <w:proofErr w:type="gramStart"/>
+      <w:r>
+        <w:rPr>
+          <w:sz w:val="18"/>
+        </w:rPr>
+        <w:t xml:space="preserve">{ </w:t>
+      </w:r>
+      <w:proofErr w:type="spellStart"/>
+      <w:r>
+        <w:rPr>
+          <w:sz w:val="18"/>
+        </w:rPr>
+        <w:t>imageUrl</w:t>
+      </w:r>
+      <w:proofErr w:type="spellEnd"/>
+      <w:proofErr w:type="gramEnd"/>
+      <w:r>
+        <w:rPr>
+          <w:sz w:val="18"/>
+        </w:rPr>
+        <w:t xml:space="preserve"> }}" /&gt;</w:t>
+      </w:r>
+      <w:r>
+        <w:rPr>
+          <w:sz w:val="18"/>
+        </w:rPr>
+        <w:tab/>
+      </w:r>
+      <w:r>
+        <w:rPr>
+          <w:color w:val="70AD47" w:themeColor="accent6"/>
+          <w:sz w:val="18"/>
+        </w:rPr>
+        <w:t>// recommended when displaying text</w:t>
+      </w:r>
+    </w:p>
+    <w:p>
+      <w:pPr>
+        <w:spacing w:after="0"/>
+        <w:rPr>
+          <w:sz w:val="18"/>
+        </w:rPr>
+      </w:pPr>
+      <w:r>
+        <w:rPr>
+          <w:sz w:val="18"/>
+        </w:rPr>
+        <w:t xml:space="preserve">        &lt;</w:t>
+      </w:r>
+      <w:proofErr w:type="spellStart"/>
+      <w:r>
+        <w:rPr>
+          <w:sz w:val="18"/>
+        </w:rPr>
+        <w:t>img</w:t>
+      </w:r>
+      <w:proofErr w:type="spellEnd"/>
+      <w:r>
+        <w:rPr>
+          <w:sz w:val="18"/>
+        </w:rPr>
+        <w:t xml:space="preserve"> [</w:t>
+      </w:r>
+      <w:proofErr w:type="spellStart"/>
+      <w:r>
+        <w:rPr>
+          <w:sz w:val="18"/>
+        </w:rPr>
+        <w:t>src</w:t>
+      </w:r>
+      <w:proofErr w:type="spellEnd"/>
+      <w:proofErr w:type="gramStart"/>
+      <w:r>
+        <w:rPr>
+          <w:sz w:val="18"/>
+        </w:rPr>
+        <w:t>]=</w:t>
+      </w:r>
+      <w:proofErr w:type="gramEnd"/>
+      <w:r>
+        <w:rPr>
+          <w:sz w:val="18"/>
+        </w:rPr>
+        <w:t>"</w:t>
+      </w:r>
+      <w:proofErr w:type="spellStart"/>
+      <w:r>
+        <w:rPr>
+          <w:sz w:val="18"/>
+        </w:rPr>
+        <w:t>imageUrl</w:t>
+      </w:r>
+      <w:proofErr w:type="spellEnd"/>
+      <w:r>
+        <w:rPr>
+          <w:sz w:val="18"/>
+        </w:rPr>
+        <w:t>" /&gt;</w:t>
+      </w:r>
+      <w:r>
+        <w:rPr>
+          <w:sz w:val="18"/>
+        </w:rPr>
+        <w:tab/>
+      </w:r>
+      <w:r>
+        <w:rPr>
+          <w:sz w:val="18"/>
+        </w:rPr>
+        <w:tab/>
+      </w:r>
+      <w:r>
+        <w:rPr>
+          <w:color w:val="70AD47" w:themeColor="accent6"/>
+          <w:sz w:val="18"/>
+        </w:rPr>
+        <w:t xml:space="preserve">// </w:t>
+      </w:r>
+      <w:r>
+        <w:rPr>
+          <w:color w:val="70AD47" w:themeColor="accent6"/>
+          <w:sz w:val="18"/>
+        </w:rPr>
+        <w:t>this is the preferred way for DOM properties</w:t>
+      </w:r>
+    </w:p>
+    <w:p>
+      <w:pPr>
+        <w:spacing w:after="0"/>
+        <w:rPr>
+          <w:sz w:val="18"/>
+        </w:rPr>
+      </w:pPr>
+      <w:r>
+        <w:rPr>
+          <w:sz w:val="18"/>
+        </w:rPr>
+        <w:t xml:space="preserve">    </w:t>
+      </w:r>
+      <w:r>
+        <w:rPr>
+          <w:sz w:val="18"/>
+        </w:rPr>
+        <w:t xml:space="preserve">    &lt;</w:t>
+      </w:r>
+      <w:proofErr w:type="spellStart"/>
+      <w:r>
+        <w:rPr>
+          <w:sz w:val="18"/>
+        </w:rPr>
+        <w:t>img</w:t>
+      </w:r>
+      <w:proofErr w:type="spellEnd"/>
+      <w:r>
+        <w:rPr>
+          <w:sz w:val="18"/>
+        </w:rPr>
+        <w:t xml:space="preserve"> bind-</w:t>
+      </w:r>
+      <w:proofErr w:type="spellStart"/>
+      <w:r>
+        <w:rPr>
+          <w:sz w:val="18"/>
+        </w:rPr>
+        <w:t>src</w:t>
+      </w:r>
+      <w:proofErr w:type="spellEnd"/>
+      <w:r>
+        <w:rPr>
+          <w:sz w:val="18"/>
+        </w:rPr>
+        <w:t>="</w:t>
+      </w:r>
+      <w:proofErr w:type="spellStart"/>
+      <w:r>
+        <w:rPr>
+          <w:sz w:val="18"/>
+        </w:rPr>
+        <w:t>imageUrl</w:t>
+      </w:r>
+      <w:proofErr w:type="spellEnd"/>
+      <w:r>
+        <w:rPr>
+          <w:sz w:val="18"/>
+        </w:rPr>
+        <w:t>" /&gt;`</w:t>
+      </w:r>
+      <w:r>
+        <w:rPr>
+          <w:sz w:val="18"/>
+        </w:rPr>
+        <w:tab/>
+      </w:r>
+    </w:p>
+    <w:p>
+      <w:pPr>
+        <w:spacing w:after="0"/>
+        <w:rPr>
+          <w:sz w:val="18"/>
+        </w:rPr>
+      </w:pPr>
+    </w:p>
+    <w:p>
+      <w:pPr>
+        <w:spacing w:after="0"/>
+        <w:rPr>
+          <w:sz w:val="18"/>
+        </w:rPr>
+      </w:pPr>
+    </w:p>
+    <w:p>
+      <w:pPr>
+        <w:spacing w:after="0"/>
+        <w:rPr>
+          <w:b/>
+          <w:sz w:val="18"/>
+        </w:rPr>
+      </w:pPr>
+      <w:r>
+        <w:rPr>
+          <w:b/>
+        </w:rPr>
+        <w:t>Class binding</w:t>
+      </w:r>
+    </w:p>
+    <w:p>
+      <w:pPr>
+        <w:spacing w:after="0"/>
+        <w:rPr>
+          <w:sz w:val="18"/>
+        </w:rPr>
+      </w:pPr>
+      <w:r>
+        <w:rPr>
+          <w:sz w:val="18"/>
+        </w:rPr>
+        <w:t>&lt;button class="</w:t>
+      </w:r>
+      <w:proofErr w:type="spellStart"/>
+      <w:r>
+        <w:rPr>
+          <w:sz w:val="18"/>
+        </w:rPr>
+        <w:t>btn</w:t>
+      </w:r>
+      <w:proofErr w:type="spellEnd"/>
+      <w:r>
+        <w:rPr>
+          <w:sz w:val="18"/>
+        </w:rPr>
+        <w:t xml:space="preserve"> </w:t>
+      </w:r>
+      <w:proofErr w:type="spellStart"/>
+      <w:r>
+        <w:rPr>
+          <w:sz w:val="18"/>
+        </w:rPr>
+        <w:t>btn</w:t>
+      </w:r>
+      <w:proofErr w:type="spellEnd"/>
+      <w:r>
+        <w:rPr>
+          <w:sz w:val="18"/>
+        </w:rPr>
+        <w:t xml:space="preserve">-primary" </w:t>
+      </w:r>
+      <w:r>
+        <w:rPr>
+          <w:color w:val="FF0000"/>
+          <w:sz w:val="18"/>
+        </w:rPr>
+        <w:t>[</w:t>
+      </w:r>
+      <w:proofErr w:type="spellStart"/>
+      <w:r>
+        <w:rPr>
+          <w:color w:val="FF0000"/>
+          <w:sz w:val="18"/>
+        </w:rPr>
+        <w:t>class.active</w:t>
+      </w:r>
+      <w:proofErr w:type="spellEnd"/>
+      <w:proofErr w:type="gramStart"/>
+      <w:r>
+        <w:rPr>
+          <w:color w:val="FF0000"/>
+          <w:sz w:val="18"/>
+        </w:rPr>
+        <w:t>]=</w:t>
+      </w:r>
+      <w:proofErr w:type="gramEnd"/>
+      <w:r>
+        <w:rPr>
+          <w:color w:val="FF0000"/>
+          <w:sz w:val="18"/>
+        </w:rPr>
+        <w:t>"</w:t>
+      </w:r>
+      <w:proofErr w:type="spellStart"/>
+      <w:r>
+        <w:rPr>
+          <w:color w:val="FF0000"/>
+          <w:sz w:val="18"/>
+        </w:rPr>
+        <w:t>isActive</w:t>
+      </w:r>
+      <w:proofErr w:type="spellEnd"/>
+      <w:r>
+        <w:rPr>
+          <w:color w:val="FF0000"/>
+          <w:sz w:val="18"/>
+        </w:rPr>
+        <w:t>"</w:t>
+      </w:r>
+      <w:r>
+        <w:rPr>
+          <w:sz w:val="18"/>
+        </w:rPr>
+        <w:t>&gt;Submit&lt;/button&gt;</w:t>
+      </w:r>
+    </w:p>
+    <w:p>
+      <w:pPr>
+        <w:spacing w:after="0"/>
+        <w:rPr>
+          <w:sz w:val="18"/>
+        </w:rPr>
+      </w:pPr>
+      <w:r>
+        <w:rPr>
+          <w:sz w:val="18"/>
+        </w:rPr>
+        <w:t xml:space="preserve">// </w:t>
       </w:r>
       <w:proofErr w:type="spellStart"/>
       <w:r>
@@ -3711,368 +4274,555 @@
           <w:i/>
           <w:sz w:val="18"/>
         </w:rPr>
-        <w:t>CoursesComponent</w:t>
-      </w:r>
-      <w:proofErr w:type="spellEnd"/>
-      <w:r>
-        <w:rPr>
-          <w:i/>
-          <w:sz w:val="18"/>
-        </w:rPr>
-        <w:t xml:space="preserve">} </w:t>
-      </w:r>
-      <w:r>
-        <w:rPr>
-          <w:i/>
-          <w:sz w:val="18"/>
-        </w:rPr>
-        <w:t>from ‘</w:t>
-      </w:r>
-      <w:proofErr w:type="gramStart"/>
-      <w:r>
-        <w:rPr>
-          <w:i/>
-          <w:sz w:val="18"/>
-        </w:rPr>
-        <w:t>./</w:t>
-      </w:r>
-      <w:proofErr w:type="spellStart"/>
-      <w:proofErr w:type="gramEnd"/>
-      <w:r>
-        <w:rPr>
-          <w:i/>
-          <w:sz w:val="18"/>
-        </w:rPr>
-        <w:t>courses.component</w:t>
-      </w:r>
-      <w:proofErr w:type="spellEnd"/>
-      <w:r>
-        <w:rPr>
-          <w:i/>
-          <w:sz w:val="18"/>
-        </w:rPr>
-        <w:t>’</w:t>
-      </w:r>
-      <w:r>
-        <w:rPr>
-          <w:i/>
-          <w:sz w:val="18"/>
-        </w:rPr>
-        <w:t>;</w:t>
-      </w:r>
+        <w:t>isActive</w:t>
+      </w:r>
+      <w:proofErr w:type="spellEnd"/>
+      <w:r>
+        <w:rPr>
+          <w:sz w:val="18"/>
+        </w:rPr>
+        <w:t xml:space="preserve"> is a </w:t>
+      </w:r>
+      <w:proofErr w:type="spellStart"/>
+      <w:r>
+        <w:rPr>
+          <w:sz w:val="18"/>
+        </w:rPr>
+        <w:t>bool</w:t>
+      </w:r>
+      <w:proofErr w:type="spellEnd"/>
+      <w:r>
+        <w:rPr>
+          <w:sz w:val="18"/>
+        </w:rPr>
+        <w:t xml:space="preserve"> property of the components’ class</w:t>
+      </w:r>
+    </w:p>
+    <w:p>
+      <w:pPr>
+        <w:spacing w:after="0"/>
+        <w:rPr>
+          <w:sz w:val="18"/>
+        </w:rPr>
+      </w:pPr>
+    </w:p>
+    <w:p>
+      <w:pPr>
+        <w:spacing w:after="0"/>
+        <w:rPr>
+          <w:b/>
+        </w:rPr>
+      </w:pPr>
+      <w:r>
+        <w:rPr>
+          <w:b/>
+        </w:rPr>
+        <w:t>Style binding</w:t>
+      </w:r>
+    </w:p>
+    <w:p>
+      <w:pPr>
+        <w:spacing w:after="0"/>
+        <w:rPr>
+          <w:sz w:val="18"/>
+        </w:rPr>
+      </w:pPr>
+      <w:r>
+        <w:rPr>
+          <w:sz w:val="18"/>
+        </w:rPr>
+        <w:t>&lt;</w:t>
+      </w:r>
+      <w:r>
+        <w:rPr>
+          <w:sz w:val="18"/>
+        </w:rPr>
+        <w:t>button class="</w:t>
+      </w:r>
+      <w:proofErr w:type="spellStart"/>
+      <w:r>
+        <w:rPr>
+          <w:sz w:val="18"/>
+        </w:rPr>
+        <w:t>btn</w:t>
+      </w:r>
+      <w:proofErr w:type="spellEnd"/>
       <w:r>
         <w:rPr>
           <w:sz w:val="18"/>
         </w:rPr>
         <w:t xml:space="preserve"> </w:t>
       </w:r>
-      <w:r>
-        <w:rPr>
-          <w:sz w:val="18"/>
-        </w:rPr>
+      <w:proofErr w:type="spellStart"/>
+      <w:r>
+        <w:rPr>
+          <w:sz w:val="18"/>
+        </w:rPr>
+        <w:t>btn</w:t>
+      </w:r>
+      <w:proofErr w:type="spellEnd"/>
+      <w:r>
+        <w:rPr>
+          <w:sz w:val="18"/>
+        </w:rPr>
+        <w:t xml:space="preserve">-primary" </w:t>
+      </w:r>
+      <w:r>
+        <w:rPr>
+          <w:color w:val="FF0000"/>
+          <w:sz w:val="18"/>
+        </w:rPr>
+        <w:t>[</w:t>
+      </w:r>
+      <w:proofErr w:type="spellStart"/>
+      <w:r>
+        <w:rPr>
+          <w:color w:val="FF0000"/>
+          <w:sz w:val="18"/>
+        </w:rPr>
+        <w:t>style.backgroundColor</w:t>
+      </w:r>
+      <w:proofErr w:type="spellEnd"/>
+      <w:proofErr w:type="gramStart"/>
+      <w:r>
+        <w:rPr>
+          <w:color w:val="FF0000"/>
+          <w:sz w:val="18"/>
+        </w:rPr>
+        <w:t>]</w:t>
+      </w:r>
+      <w:r>
+        <w:rPr>
+          <w:sz w:val="18"/>
+        </w:rPr>
+        <w:t>=</w:t>
+      </w:r>
+      <w:proofErr w:type="gramEnd"/>
+      <w:r>
+        <w:rPr>
+          <w:sz w:val="18"/>
+        </w:rPr>
+        <w:t>"</w:t>
+      </w:r>
+      <w:proofErr w:type="spellStart"/>
+      <w:r>
+        <w:rPr>
+          <w:sz w:val="18"/>
+        </w:rPr>
+        <w:t>isActive</w:t>
+      </w:r>
+      <w:proofErr w:type="spellEnd"/>
+      <w:r>
+        <w:rPr>
+          <w:sz w:val="18"/>
+        </w:rPr>
+        <w:t xml:space="preserve"> ? '</w:t>
+      </w:r>
+      <w:proofErr w:type="gramStart"/>
+      <w:r>
+        <w:rPr>
+          <w:sz w:val="18"/>
+        </w:rPr>
+        <w:t>blue</w:t>
+      </w:r>
+      <w:proofErr w:type="gramEnd"/>
+      <w:r>
+        <w:rPr>
+          <w:sz w:val="18"/>
+        </w:rPr>
+        <w:t>' : 'gray'"&gt;Submit&lt;/button&gt;</w:t>
+      </w:r>
+    </w:p>
+    <w:p>
+      <w:pPr>
+        <w:spacing w:after="0"/>
+        <w:rPr>
+          <w:sz w:val="18"/>
+        </w:rPr>
+      </w:pPr>
+    </w:p>
+    <w:p>
+      <w:pPr>
+        <w:spacing w:after="0"/>
+        <w:rPr>
+          <w:b/>
+        </w:rPr>
+      </w:pPr>
+      <w:r>
+        <w:rPr>
+          <w:b/>
+        </w:rPr>
+        <w:t>Event binding</w:t>
+      </w:r>
+    </w:p>
+    <w:p>
+      <w:pPr>
+        <w:spacing w:after="0"/>
+      </w:pPr>
+      <w:r>
+        <w:t xml:space="preserve">We use </w:t>
+      </w:r>
+      <w:r>
+        <w:rPr>
+          <w:color w:val="FF0000"/>
+        </w:rPr>
+        <w:t>()</w:t>
+      </w:r>
+      <w:r>
+        <w:t xml:space="preserve"> for event binding and </w:t>
+      </w:r>
+      <w:r>
+        <w:rPr>
+          <w:color w:val="FF0000"/>
+        </w:rPr>
+        <w:t>[]</w:t>
+      </w:r>
+      <w:r>
+        <w:t xml:space="preserve"> for property binding.</w:t>
+      </w:r>
+    </w:p>
+    <w:p>
+      <w:pPr>
+        <w:spacing w:after="0"/>
+      </w:pPr>
+    </w:p>
+    <w:p>
+      <w:pPr>
+        <w:spacing w:after="0"/>
+        <w:rPr>
+          <w:sz w:val="18"/>
+        </w:rPr>
+      </w:pPr>
+      <w:r>
+        <w:rPr>
+          <w:sz w:val="18"/>
+        </w:rPr>
+        <w:t xml:space="preserve">&lt;button </w:t>
+      </w:r>
+      <w:r>
+        <w:rPr>
+          <w:color w:val="FF0000"/>
+          <w:sz w:val="18"/>
+        </w:rPr>
+        <w:t>(click</w:t>
+      </w:r>
+      <w:proofErr w:type="gramStart"/>
+      <w:r>
+        <w:rPr>
+          <w:color w:val="FF0000"/>
+          <w:sz w:val="18"/>
+        </w:rPr>
+        <w:t>)</w:t>
+      </w:r>
+      <w:r>
+        <w:rPr>
+          <w:sz w:val="18"/>
+        </w:rPr>
+        <w:t>=</w:t>
+      </w:r>
+      <w:proofErr w:type="gramEnd"/>
+      <w:r>
+        <w:rPr>
+          <w:sz w:val="18"/>
+        </w:rPr>
+        <w:t>"</w:t>
+      </w:r>
+      <w:proofErr w:type="spellStart"/>
+      <w:r>
+        <w:rPr>
+          <w:sz w:val="18"/>
+        </w:rPr>
+        <w:t>onClick</w:t>
+      </w:r>
+      <w:proofErr w:type="spellEnd"/>
+      <w:r>
+        <w:rPr>
+          <w:sz w:val="18"/>
+        </w:rPr>
+        <w:t>()"&gt;Submit 1&lt;/button&gt;</w:t>
+      </w:r>
+    </w:p>
+    <w:p>
+      <w:pPr>
+        <w:spacing w:after="0"/>
+      </w:pPr>
+      <w:r>
+        <w:rPr>
+          <w:sz w:val="18"/>
+        </w:rPr>
+        <w:t>&lt;button on-click="</w:t>
+      </w:r>
+      <w:proofErr w:type="spellStart"/>
+      <w:proofErr w:type="gramStart"/>
+      <w:r>
+        <w:rPr>
+          <w:sz w:val="18"/>
+        </w:rPr>
+        <w:t>onClick</w:t>
+      </w:r>
+      <w:proofErr w:type="spellEnd"/>
+      <w:r>
+        <w:rPr>
+          <w:sz w:val="18"/>
+        </w:rPr>
+        <w:t>(</w:t>
+      </w:r>
+      <w:proofErr w:type="gramEnd"/>
+      <w:r>
+        <w:rPr>
+          <w:sz w:val="18"/>
+        </w:rPr>
+        <w:t>)"&gt;Submit 2&lt;/button&gt;</w:t>
+      </w:r>
+    </w:p>
+    <w:p>
+      <w:pPr>
+        <w:spacing w:after="0"/>
+      </w:pPr>
+    </w:p>
+    <w:p>
+      <w:pPr>
+        <w:spacing w:after="0"/>
+        <w:rPr>
+          <w:sz w:val="18"/>
+        </w:rPr>
+      </w:pPr>
+      <w:proofErr w:type="spellStart"/>
+      <w:proofErr w:type="gramStart"/>
+      <w:r>
+        <w:rPr>
+          <w:sz w:val="18"/>
+        </w:rPr>
+        <w:t>onClick</w:t>
+      </w:r>
+      <w:proofErr w:type="spellEnd"/>
+      <w:r>
+        <w:rPr>
+          <w:sz w:val="18"/>
+        </w:rPr>
+        <w:t>(</w:t>
+      </w:r>
+      <w:proofErr w:type="gramEnd"/>
+      <w:r>
+        <w:rPr>
+          <w:sz w:val="18"/>
+        </w:rPr>
+        <w:t>$event) {</w:t>
+      </w:r>
+    </w:p>
+    <w:p>
+      <w:pPr>
+        <w:spacing w:after="0"/>
+        <w:rPr>
+          <w:sz w:val="18"/>
+        </w:rPr>
+      </w:pPr>
+      <w:r>
+        <w:rPr>
+          <w:sz w:val="18"/>
+        </w:rPr>
+        <w:t xml:space="preserve">    </w:t>
+      </w:r>
+      <w:r>
+        <w:rPr>
+          <w:sz w:val="18"/>
+        </w:rPr>
+        <w:t>$</w:t>
+      </w:r>
+      <w:proofErr w:type="spellStart"/>
+      <w:proofErr w:type="gramStart"/>
+      <w:r>
+        <w:rPr>
+          <w:sz w:val="18"/>
+        </w:rPr>
+        <w:t>event.stopPropagation</w:t>
+      </w:r>
+      <w:proofErr w:type="spellEnd"/>
+      <w:r>
+        <w:rPr>
+          <w:sz w:val="18"/>
+        </w:rPr>
+        <w:t>(</w:t>
+      </w:r>
+      <w:proofErr w:type="gramEnd"/>
+      <w:r>
+        <w:rPr>
+          <w:sz w:val="18"/>
+        </w:rPr>
+        <w:t>);</w:t>
+      </w:r>
+    </w:p>
+    <w:p>
+      <w:pPr>
+        <w:spacing w:after="0"/>
+        <w:rPr>
+          <w:sz w:val="18"/>
+        </w:rPr>
+      </w:pPr>
+      <w:r>
+        <w:rPr>
+          <w:sz w:val="18"/>
+        </w:rPr>
+        <w:t xml:space="preserve">    </w:t>
+      </w:r>
+      <w:proofErr w:type="gramStart"/>
+      <w:r>
+        <w:rPr>
+          <w:sz w:val="18"/>
+        </w:rPr>
+        <w:t>console.log(</w:t>
+      </w:r>
+      <w:proofErr w:type="gramEnd"/>
+      <w:r>
+        <w:rPr>
+          <w:sz w:val="18"/>
+        </w:rPr>
+        <w:t>"Button clicked", $event);</w:t>
+      </w:r>
+    </w:p>
+    <w:p>
+      <w:pPr>
+        <w:spacing w:after="0"/>
+        <w:rPr>
+          <w:sz w:val="18"/>
+        </w:rPr>
+      </w:pPr>
+      <w:r>
+        <w:rPr>
+          <w:sz w:val="18"/>
+        </w:rPr>
+        <w:t>}</w:t>
+      </w:r>
+    </w:p>
+    <w:p>
+      <w:pPr>
+        <w:spacing w:after="0"/>
+      </w:pPr>
+    </w:p>
+    <w:p>
+      <w:pPr>
+        <w:spacing w:after="0"/>
+        <w:rPr>
+          <w:b/>
+        </w:rPr>
+      </w:pPr>
+      <w:r>
+        <w:rPr>
+          <w:b/>
+        </w:rPr>
+        <w:t>Two-way binding</w:t>
+      </w:r>
+    </w:p>
+    <w:p>
+      <w:pPr>
+        <w:spacing w:after="0"/>
+      </w:pPr>
+      <w:r>
+        <w:rPr>
+          <w:sz w:val="18"/>
+        </w:rPr>
+        <w:t xml:space="preserve">&lt;input type="text" </w:t>
+      </w:r>
+      <w:r>
+        <w:rPr>
+          <w:color w:val="FF0000"/>
+          <w:sz w:val="18"/>
+        </w:rPr>
+        <w:t>[value</w:t>
+      </w:r>
+      <w:proofErr w:type="gramStart"/>
+      <w:r>
+        <w:rPr>
+          <w:color w:val="FF0000"/>
+          <w:sz w:val="18"/>
+        </w:rPr>
+        <w:t>]</w:t>
+      </w:r>
+      <w:r>
+        <w:rPr>
+          <w:sz w:val="18"/>
+        </w:rPr>
+        <w:t>=</w:t>
+      </w:r>
+      <w:proofErr w:type="gramEnd"/>
+      <w:r>
+        <w:rPr>
+          <w:sz w:val="18"/>
+        </w:rPr>
+        <w:t>"title" /&gt;</w:t>
+      </w:r>
+      <w:r>
+        <w:tab/>
+        <w:t xml:space="preserve"> </w:t>
+      </w:r>
+      <w:r>
         <w:sym w:font="Wingdings" w:char="F0E0"/>
       </w:r>
       <w:r>
-        <w:rPr>
-          <w:sz w:val="18"/>
-        </w:rPr>
-        <w:t xml:space="preserve"> “</w:t>
-      </w:r>
-      <w:r>
-        <w:rPr>
-          <w:b/>
-          <w:color w:val="FF0000"/>
-          <w:sz w:val="18"/>
-        </w:rPr>
-        <w:t>./</w:t>
-      </w:r>
-      <w:r>
-        <w:rPr>
-          <w:sz w:val="18"/>
-        </w:rPr>
-        <w:t>” means “current folder”</w:t>
-      </w:r>
-    </w:p>
-    <w:p>
-      <w:pPr>
-        <w:spacing w:after="0"/>
-        <w:rPr>
-          <w:sz w:val="18"/>
-        </w:rPr>
-      </w:pPr>
-    </w:p>
-    <w:p>
-      <w:pPr>
-        <w:spacing w:after="0"/>
-        <w:rPr>
-          <w:sz w:val="18"/>
-        </w:rPr>
-      </w:pPr>
-      <w:r>
-        <w:rPr>
-          <w:sz w:val="18"/>
-        </w:rPr>
-        <w:t>The HTML template can be written on mu</w:t>
-      </w:r>
-      <w:r>
-        <w:rPr>
-          <w:sz w:val="18"/>
-        </w:rPr>
-        <w:t xml:space="preserve">ltiple lines if used between </w:t>
-      </w:r>
-      <w:r>
-        <w:rPr>
-          <w:color w:val="FF0000"/>
-          <w:sz w:val="18"/>
-        </w:rPr>
-        <w:t>``</w:t>
-      </w:r>
-      <w:r>
-        <w:rPr>
-          <w:sz w:val="18"/>
-        </w:rPr>
-        <w:t xml:space="preserve"> (so NOT </w:t>
-      </w:r>
-      <w:r>
-        <w:rPr>
-          <w:color w:val="FF0000"/>
-          <w:sz w:val="18"/>
-        </w:rPr>
-        <w:t>‘’</w:t>
-      </w:r>
-      <w:r>
-        <w:rPr>
+        <w:t xml:space="preserve"> one-way binding</w:t>
+      </w:r>
+    </w:p>
+    <w:p>
+      <w:pPr>
+        <w:spacing w:after="0"/>
+      </w:pPr>
+    </w:p>
+    <w:p>
+      <w:pPr>
+        <w:spacing w:after="0"/>
+        <w:rPr>
+          <w:sz w:val="18"/>
+        </w:rPr>
+      </w:pPr>
+      <w:r>
+        <w:rPr>
+          <w:sz w:val="18"/>
+        </w:rPr>
+        <w:t xml:space="preserve">&lt;input type="text" </w:t>
+      </w:r>
+      <w:r>
+        <w:rPr>
+          <w:color w:val="FF0000"/>
+          <w:sz w:val="18"/>
+        </w:rPr>
+        <w:t>[(</w:t>
+      </w:r>
+      <w:proofErr w:type="spellStart"/>
+      <w:r>
+        <w:rPr>
+          <w:color w:val="FF0000"/>
+          <w:sz w:val="18"/>
+        </w:rPr>
+        <w:t>ngModel</w:t>
+      </w:r>
+      <w:proofErr w:type="spellEnd"/>
+      <w:r>
+        <w:rPr>
+          <w:color w:val="FF0000"/>
           <w:sz w:val="18"/>
         </w:rPr>
         <w:t>)</w:t>
       </w:r>
-    </w:p>
-    <w:p>
-      <w:pPr>
-        <w:spacing w:after="0"/>
-        <w:rPr>
-          <w:i/>
-          <w:sz w:val="18"/>
-        </w:rPr>
-      </w:pPr>
-      <w:proofErr w:type="gramStart"/>
-      <w:r>
-        <w:rPr>
-          <w:i/>
-          <w:sz w:val="18"/>
-        </w:rPr>
-        <w:t>template</w:t>
-      </w:r>
-      <w:proofErr w:type="gramEnd"/>
-      <w:r>
-        <w:rPr>
-          <w:i/>
-          <w:sz w:val="18"/>
-        </w:rPr>
-        <w:t>: `</w:t>
-      </w:r>
-    </w:p>
-    <w:p>
-      <w:pPr>
-        <w:spacing w:after="0"/>
-        <w:rPr>
-          <w:i/>
-          <w:sz w:val="18"/>
-        </w:rPr>
-      </w:pPr>
-      <w:r>
-        <w:rPr>
-          <w:i/>
-          <w:sz w:val="18"/>
-        </w:rPr>
-        <w:t xml:space="preserve">    &lt;h2&gt;Courses&lt;/h2&gt;</w:t>
-      </w:r>
-    </w:p>
-    <w:p>
-      <w:pPr>
-        <w:spacing w:after="0"/>
-        <w:rPr>
-          <w:i/>
-          <w:sz w:val="18"/>
-        </w:rPr>
-      </w:pPr>
-      <w:r>
-        <w:rPr>
-          <w:i/>
-          <w:sz w:val="18"/>
-        </w:rPr>
-        <w:t xml:space="preserve">    {</w:t>
-      </w:r>
-      <w:proofErr w:type="gramStart"/>
-      <w:r>
-        <w:rPr>
-          <w:i/>
-          <w:sz w:val="18"/>
-        </w:rPr>
-        <w:t>{ title</w:t>
-      </w:r>
-      <w:proofErr w:type="gramEnd"/>
-      <w:r>
-        <w:rPr>
-          <w:i/>
-          <w:sz w:val="18"/>
-        </w:rPr>
-        <w:t xml:space="preserve"> }}`</w:t>
-      </w:r>
-    </w:p>
-    <w:p>
-      <w:pPr>
-        <w:spacing w:after="0"/>
-        <w:rPr>
-          <w:sz w:val="18"/>
-        </w:rPr>
-      </w:pPr>
-    </w:p>
-    <w:p>
-      <w:pPr>
-        <w:spacing w:after="0"/>
-        <w:rPr>
-          <w:sz w:val="18"/>
-        </w:rPr>
-      </w:pPr>
-    </w:p>
-    <w:p>
-      <w:pPr>
-        <w:spacing w:after="0"/>
-        <w:rPr>
-          <w:b/>
-          <w:sz w:val="18"/>
-        </w:rPr>
-      </w:pPr>
-      <w:r>
-        <w:rPr>
-          <w:b/>
-          <w:sz w:val="18"/>
-        </w:rPr>
-        <w:t>Binding</w:t>
-      </w:r>
-    </w:p>
-    <w:p>
-      <w:pPr>
-        <w:spacing w:after="0"/>
-        <w:rPr>
-          <w:sz w:val="18"/>
-        </w:rPr>
-      </w:pPr>
-      <w:r>
-        <w:rPr>
-          <w:sz w:val="18"/>
-        </w:rPr>
-        <w:t xml:space="preserve">The following </w:t>
-      </w:r>
-      <w:proofErr w:type="spellStart"/>
-      <w:r>
-        <w:rPr>
-          <w:i/>
-          <w:sz w:val="18"/>
-        </w:rPr>
-        <w:t>img</w:t>
-      </w:r>
-      <w:proofErr w:type="spellEnd"/>
-      <w:r>
-        <w:rPr>
-          <w:sz w:val="18"/>
-        </w:rPr>
-        <w:t xml:space="preserve"> tags do the same thing:</w:t>
-      </w:r>
-    </w:p>
-    <w:p>
-      <w:pPr>
-        <w:spacing w:after="0"/>
-        <w:rPr>
-          <w:sz w:val="18"/>
-        </w:rPr>
-      </w:pPr>
-    </w:p>
-    <w:p>
-      <w:pPr>
-        <w:spacing w:after="0"/>
-        <w:rPr>
-          <w:sz w:val="18"/>
-        </w:rPr>
-      </w:pPr>
-      <w:proofErr w:type="gramStart"/>
-      <w:r>
-        <w:rPr>
-          <w:sz w:val="18"/>
-        </w:rPr>
-        <w:t>template</w:t>
-      </w:r>
-      <w:proofErr w:type="gramEnd"/>
-      <w:r>
-        <w:rPr>
-          <w:sz w:val="18"/>
-        </w:rPr>
-        <w:t>: `</w:t>
-      </w:r>
-    </w:p>
-    <w:p>
-      <w:pPr>
-        <w:spacing w:after="0"/>
-        <w:rPr>
-          <w:sz w:val="18"/>
-        </w:rPr>
-      </w:pPr>
-      <w:r>
-        <w:rPr>
-          <w:sz w:val="18"/>
-        </w:rPr>
-        <w:t xml:space="preserve">        &lt;</w:t>
-      </w:r>
-      <w:proofErr w:type="spellStart"/>
-      <w:r>
-        <w:rPr>
-          <w:sz w:val="18"/>
-        </w:rPr>
-        <w:t>img</w:t>
-      </w:r>
-      <w:proofErr w:type="spellEnd"/>
-      <w:r>
-        <w:rPr>
-          <w:sz w:val="18"/>
-        </w:rPr>
-        <w:t xml:space="preserve"> </w:t>
-      </w:r>
-      <w:proofErr w:type="spellStart"/>
-      <w:r>
-        <w:rPr>
-          <w:sz w:val="18"/>
-        </w:rPr>
-        <w:t>src</w:t>
-      </w:r>
-      <w:proofErr w:type="spellEnd"/>
-      <w:r>
-        <w:rPr>
-          <w:sz w:val="18"/>
-        </w:rPr>
-        <w:t>="{</w:t>
-      </w:r>
-      <w:proofErr w:type="gramStart"/>
-      <w:r>
-        <w:rPr>
-          <w:sz w:val="18"/>
-        </w:rPr>
-        <w:t xml:space="preserve">{ </w:t>
-      </w:r>
-      <w:proofErr w:type="spellStart"/>
-      <w:r>
-        <w:rPr>
-          <w:sz w:val="18"/>
-        </w:rPr>
-        <w:t>imageUrl</w:t>
-      </w:r>
-      <w:proofErr w:type="spellEnd"/>
-      <w:proofErr w:type="gramEnd"/>
-      <w:r>
-        <w:rPr>
-          <w:sz w:val="18"/>
-        </w:rPr>
-        <w:t xml:space="preserve"> }}" /&gt;</w:t>
+      <w:proofErr w:type="gramStart"/>
+      <w:r>
+        <w:rPr>
+          <w:color w:val="FF0000"/>
+          <w:sz w:val="18"/>
+        </w:rPr>
+        <w:t>]</w:t>
+      </w:r>
+      <w:r>
+        <w:rPr>
+          <w:sz w:val="18"/>
+        </w:rPr>
+        <w:t>=</w:t>
+      </w:r>
+      <w:proofErr w:type="gramEnd"/>
+      <w:r>
+        <w:rPr>
+          <w:sz w:val="18"/>
+        </w:rPr>
+        <w:t>"title" /&gt;</w:t>
       </w:r>
       <w:r>
         <w:rPr>
@@ -4081,75 +4831,36 @@
         <w:tab/>
       </w:r>
       <w:r>
-        <w:rPr>
-          <w:color w:val="70AD47" w:themeColor="accent6"/>
-          <w:sz w:val="18"/>
-        </w:rPr>
-        <w:t>// recommended when displaying text</w:t>
-      </w:r>
-    </w:p>
-    <w:p>
-      <w:pPr>
-        <w:spacing w:after="0"/>
-        <w:rPr>
-          <w:sz w:val="18"/>
-        </w:rPr>
-      </w:pPr>
-      <w:r>
-        <w:rPr>
-          <w:sz w:val="18"/>
-        </w:rPr>
-        <w:t xml:space="preserve">        &lt;</w:t>
-      </w:r>
-      <w:proofErr w:type="spellStart"/>
-      <w:r>
-        <w:rPr>
-          <w:sz w:val="18"/>
-        </w:rPr>
-        <w:t>img</w:t>
-      </w:r>
-      <w:proofErr w:type="spellEnd"/>
-      <w:r>
-        <w:rPr>
-          <w:sz w:val="18"/>
-        </w:rPr>
-        <w:t xml:space="preserve"> [</w:t>
-      </w:r>
-      <w:proofErr w:type="spellStart"/>
-      <w:r>
-        <w:rPr>
-          <w:sz w:val="18"/>
-        </w:rPr>
-        <w:t>src</w:t>
-      </w:r>
-      <w:proofErr w:type="spellEnd"/>
-      <w:proofErr w:type="gramStart"/>
-      <w:r>
-        <w:rPr>
-          <w:sz w:val="18"/>
-        </w:rPr>
-        <w:t>]=</w:t>
-      </w:r>
-      <w:proofErr w:type="gramEnd"/>
-      <w:r>
-        <w:rPr>
-          <w:sz w:val="18"/>
-        </w:rPr>
-        <w:t>"</w:t>
-      </w:r>
-      <w:proofErr w:type="spellStart"/>
-      <w:r>
-        <w:rPr>
-          <w:sz w:val="18"/>
-        </w:rPr>
-        <w:t>imageUrl</w:t>
-      </w:r>
-      <w:proofErr w:type="spellEnd"/>
-      <w:r>
-        <w:rPr>
-          <w:sz w:val="18"/>
-        </w:rPr>
-        <w:t>" /&gt;</w:t>
+        <w:sym w:font="Wingdings" w:char="F0E0"/>
+      </w:r>
+      <w:r>
+        <w:t xml:space="preserve"> two-way binding</w:t>
+      </w:r>
+    </w:p>
+    <w:p>
+      <w:pPr>
+        <w:spacing w:after="0"/>
+      </w:pPr>
+      <w:r>
+        <w:rPr>
+          <w:sz w:val="18"/>
+        </w:rPr>
+        <w:t xml:space="preserve">&lt;input type="text" </w:t>
+      </w:r>
+      <w:proofErr w:type="spellStart"/>
+      <w:r>
+        <w:rPr>
+          <w:color w:val="FF0000"/>
+          <w:sz w:val="18"/>
+        </w:rPr>
+        <w:t>bindon-ngModel</w:t>
+      </w:r>
+      <w:proofErr w:type="spellEnd"/>
+      <w:r>
+        <w:rPr>
+          <w:sz w:val="18"/>
+        </w:rPr>
+        <w:t>="title" /&gt;</w:t>
       </w:r>
       <w:r>
         <w:rPr>
@@ -4158,411 +4869,20 @@
         <w:tab/>
       </w:r>
       <w:r>
-        <w:rPr>
-          <w:sz w:val="18"/>
-        </w:rPr>
-        <w:tab/>
-      </w:r>
-      <w:r>
-        <w:rPr>
-          <w:color w:val="70AD47" w:themeColor="accent6"/>
-          <w:sz w:val="18"/>
-        </w:rPr>
-        <w:t xml:space="preserve">// </w:t>
-      </w:r>
-      <w:r>
-        <w:rPr>
-          <w:color w:val="70AD47" w:themeColor="accent6"/>
-          <w:sz w:val="18"/>
-        </w:rPr>
-        <w:t>this is the preferred way for DOM properties</w:t>
-      </w:r>
-    </w:p>
-    <w:p>
-      <w:pPr>
-        <w:spacing w:after="0"/>
-        <w:rPr>
-          <w:sz w:val="18"/>
-        </w:rPr>
-      </w:pPr>
-      <w:r>
-        <w:rPr>
-          <w:sz w:val="18"/>
-        </w:rPr>
-        <w:t xml:space="preserve">    </w:t>
-      </w:r>
-      <w:r>
-        <w:rPr>
-          <w:sz w:val="18"/>
-        </w:rPr>
-        <w:t xml:space="preserve">    &lt;</w:t>
-      </w:r>
-      <w:proofErr w:type="spellStart"/>
-      <w:r>
-        <w:rPr>
-          <w:sz w:val="18"/>
-        </w:rPr>
-        <w:t>img</w:t>
-      </w:r>
-      <w:proofErr w:type="spellEnd"/>
-      <w:r>
-        <w:rPr>
-          <w:sz w:val="18"/>
-        </w:rPr>
-        <w:t xml:space="preserve"> bind-</w:t>
-      </w:r>
-      <w:proofErr w:type="spellStart"/>
-      <w:r>
-        <w:rPr>
-          <w:sz w:val="18"/>
-        </w:rPr>
-        <w:t>src</w:t>
-      </w:r>
-      <w:proofErr w:type="spellEnd"/>
-      <w:r>
-        <w:rPr>
-          <w:sz w:val="18"/>
-        </w:rPr>
-        <w:t>="</w:t>
-      </w:r>
-      <w:proofErr w:type="spellStart"/>
-      <w:r>
-        <w:rPr>
-          <w:sz w:val="18"/>
-        </w:rPr>
-        <w:t>imageUrl</w:t>
-      </w:r>
-      <w:proofErr w:type="spellEnd"/>
-      <w:r>
-        <w:rPr>
-          <w:sz w:val="18"/>
-        </w:rPr>
-        <w:t>" /&gt;`</w:t>
-      </w:r>
-      <w:r>
-        <w:rPr>
-          <w:sz w:val="18"/>
-        </w:rPr>
-        <w:tab/>
-      </w:r>
-    </w:p>
-    <w:p>
-      <w:pPr>
-        <w:spacing w:after="0"/>
-        <w:rPr>
-          <w:sz w:val="18"/>
-        </w:rPr>
-      </w:pPr>
-    </w:p>
-    <w:p>
-      <w:pPr>
-        <w:spacing w:after="0"/>
-        <w:rPr>
-          <w:sz w:val="18"/>
-        </w:rPr>
-      </w:pPr>
-    </w:p>
-    <w:p>
-      <w:pPr>
-        <w:spacing w:after="0"/>
-        <w:rPr>
-          <w:b/>
-          <w:sz w:val="18"/>
-        </w:rPr>
-      </w:pPr>
-      <w:r>
-        <w:rPr>
-          <w:b/>
-          <w:sz w:val="18"/>
-        </w:rPr>
-        <w:t>Class binding</w:t>
-      </w:r>
-    </w:p>
-    <w:p>
-      <w:pPr>
-        <w:spacing w:after="0"/>
-        <w:rPr>
-          <w:sz w:val="18"/>
-        </w:rPr>
-      </w:pPr>
-      <w:r>
-        <w:rPr>
-          <w:sz w:val="18"/>
-        </w:rPr>
-        <w:t>&lt;button class="</w:t>
-      </w:r>
-      <w:proofErr w:type="spellStart"/>
-      <w:r>
-        <w:rPr>
-          <w:sz w:val="18"/>
-        </w:rPr>
-        <w:t>btn</w:t>
-      </w:r>
-      <w:proofErr w:type="spellEnd"/>
-      <w:r>
-        <w:rPr>
-          <w:sz w:val="18"/>
-        </w:rPr>
-        <w:t xml:space="preserve"> </w:t>
-      </w:r>
-      <w:proofErr w:type="spellStart"/>
-      <w:r>
-        <w:rPr>
-          <w:sz w:val="18"/>
-        </w:rPr>
-        <w:t>btn</w:t>
-      </w:r>
-      <w:proofErr w:type="spellEnd"/>
-      <w:r>
-        <w:rPr>
-          <w:sz w:val="18"/>
-        </w:rPr>
-        <w:t xml:space="preserve">-primary" </w:t>
-      </w:r>
-      <w:r>
-        <w:rPr>
-          <w:color w:val="FF0000"/>
-          <w:sz w:val="18"/>
-        </w:rPr>
-        <w:t>[</w:t>
-      </w:r>
-      <w:proofErr w:type="spellStart"/>
-      <w:r>
-        <w:rPr>
-          <w:color w:val="FF0000"/>
-          <w:sz w:val="18"/>
-        </w:rPr>
-        <w:t>class.active</w:t>
-      </w:r>
-      <w:proofErr w:type="spellEnd"/>
-      <w:proofErr w:type="gramStart"/>
-      <w:r>
-        <w:rPr>
-          <w:color w:val="FF0000"/>
-          <w:sz w:val="18"/>
-        </w:rPr>
-        <w:t>]=</w:t>
-      </w:r>
-      <w:proofErr w:type="gramEnd"/>
-      <w:r>
-        <w:rPr>
-          <w:color w:val="FF0000"/>
-          <w:sz w:val="18"/>
-        </w:rPr>
-        <w:t>"</w:t>
-      </w:r>
-      <w:proofErr w:type="spellStart"/>
-      <w:r>
-        <w:rPr>
-          <w:color w:val="FF0000"/>
-          <w:sz w:val="18"/>
-        </w:rPr>
-        <w:t>isActive</w:t>
-      </w:r>
-      <w:proofErr w:type="spellEnd"/>
-      <w:r>
-        <w:rPr>
-          <w:color w:val="FF0000"/>
-          <w:sz w:val="18"/>
-        </w:rPr>
-        <w:t>"</w:t>
-      </w:r>
-      <w:r>
-        <w:rPr>
-          <w:sz w:val="18"/>
-        </w:rPr>
-        <w:t>&gt;Submit&lt;/button&gt;</w:t>
-      </w:r>
-    </w:p>
-    <w:p>
-      <w:pPr>
-        <w:spacing w:after="0"/>
-        <w:rPr>
-          <w:sz w:val="18"/>
-        </w:rPr>
-      </w:pPr>
-      <w:r>
-        <w:rPr>
-          <w:sz w:val="18"/>
-        </w:rPr>
-        <w:t xml:space="preserve">// </w:t>
-      </w:r>
-      <w:proofErr w:type="spellStart"/>
-      <w:r>
-        <w:rPr>
-          <w:i/>
-          <w:sz w:val="18"/>
-        </w:rPr>
-        <w:t>isActive</w:t>
-      </w:r>
-      <w:proofErr w:type="spellEnd"/>
-      <w:r>
-        <w:rPr>
-          <w:sz w:val="18"/>
-        </w:rPr>
-        <w:t xml:space="preserve"> is a bool property of the components’ class</w:t>
-      </w:r>
-    </w:p>
-    <w:p>
-      <w:pPr>
-        <w:spacing w:after="0"/>
-        <w:rPr>
-          <w:b/>
-          <w:sz w:val="18"/>
-        </w:rPr>
-      </w:pPr>
-      <w:r>
-        <w:rPr>
-          <w:b/>
-          <w:sz w:val="18"/>
-        </w:rPr>
-        <w:lastRenderedPageBreak/>
-        <w:t>Style binding</w:t>
-      </w:r>
-    </w:p>
-    <w:p>
-      <w:pPr>
-        <w:spacing w:after="0"/>
-        <w:rPr>
-          <w:sz w:val="18"/>
-        </w:rPr>
-      </w:pPr>
-      <w:r>
-        <w:rPr>
-          <w:sz w:val="18"/>
-        </w:rPr>
-        <w:t>&lt;</w:t>
-      </w:r>
-      <w:r>
-        <w:rPr>
-          <w:sz w:val="18"/>
-        </w:rPr>
-        <w:t>button class="</w:t>
-      </w:r>
-      <w:proofErr w:type="spellStart"/>
-      <w:r>
-        <w:rPr>
-          <w:sz w:val="18"/>
-        </w:rPr>
-        <w:t>btn</w:t>
-      </w:r>
-      <w:proofErr w:type="spellEnd"/>
-      <w:r>
-        <w:rPr>
-          <w:sz w:val="18"/>
-        </w:rPr>
-        <w:t xml:space="preserve"> </w:t>
-      </w:r>
-      <w:proofErr w:type="spellStart"/>
-      <w:r>
-        <w:rPr>
-          <w:sz w:val="18"/>
-        </w:rPr>
-        <w:t>btn</w:t>
-      </w:r>
-      <w:proofErr w:type="spellEnd"/>
-      <w:r>
-        <w:rPr>
-          <w:sz w:val="18"/>
-        </w:rPr>
-        <w:t xml:space="preserve">-primary" </w:t>
-      </w:r>
-      <w:r>
-        <w:rPr>
-          <w:color w:val="FF0000"/>
-          <w:sz w:val="18"/>
-        </w:rPr>
-        <w:t>[</w:t>
-      </w:r>
-      <w:proofErr w:type="spellStart"/>
-      <w:r>
-        <w:rPr>
-          <w:color w:val="FF0000"/>
-          <w:sz w:val="18"/>
-        </w:rPr>
-        <w:t>style.backgroundColor</w:t>
-      </w:r>
-      <w:proofErr w:type="spellEnd"/>
-      <w:proofErr w:type="gramStart"/>
-      <w:r>
-        <w:rPr>
-          <w:color w:val="FF0000"/>
-          <w:sz w:val="18"/>
-        </w:rPr>
-        <w:t>]</w:t>
-      </w:r>
-      <w:r>
-        <w:rPr>
-          <w:sz w:val="18"/>
-        </w:rPr>
-        <w:t>=</w:t>
-      </w:r>
-      <w:proofErr w:type="gramEnd"/>
-      <w:r>
-        <w:rPr>
-          <w:sz w:val="18"/>
-        </w:rPr>
-        <w:t>"</w:t>
-      </w:r>
-      <w:proofErr w:type="spellStart"/>
-      <w:r>
-        <w:rPr>
-          <w:sz w:val="18"/>
-        </w:rPr>
-        <w:t>isActive</w:t>
-      </w:r>
-      <w:proofErr w:type="spellEnd"/>
-      <w:r>
-        <w:rPr>
-          <w:sz w:val="18"/>
-        </w:rPr>
-        <w:t xml:space="preserve"> ? '</w:t>
-      </w:r>
-      <w:proofErr w:type="gramStart"/>
-      <w:r>
-        <w:rPr>
-          <w:sz w:val="18"/>
-        </w:rPr>
-        <w:t>blue</w:t>
-      </w:r>
-      <w:proofErr w:type="gramEnd"/>
-      <w:r>
-        <w:rPr>
-          <w:sz w:val="18"/>
-        </w:rPr>
-        <w:t>' : 'gray'"&gt;Submit&lt;/button&gt;</w:t>
-      </w:r>
-    </w:p>
-    <w:p>
-      <w:pPr>
-        <w:spacing w:after="0"/>
-        <w:rPr>
-          <w:sz w:val="18"/>
-        </w:rPr>
-      </w:pPr>
-    </w:p>
-    <w:p>
-      <w:pPr>
-        <w:spacing w:after="0"/>
-        <w:rPr>
-          <w:b/>
-          <w:sz w:val="18"/>
-        </w:rPr>
-      </w:pPr>
-      <w:r>
-        <w:rPr>
-          <w:b/>
-          <w:sz w:val="18"/>
-        </w:rPr>
-        <w:t>Event binding</w:t>
-      </w:r>
-    </w:p>
-    <w:p>
-      <w:pPr>
-        <w:spacing w:after="0"/>
-        <w:rPr>
-          <w:sz w:val="18"/>
-        </w:rPr>
+        <w:sym w:font="Wingdings" w:char="F0E0"/>
+      </w:r>
+      <w:r>
+        <w:t xml:space="preserve"> two-way binding</w:t>
+      </w:r>
+    </w:p>
+    <w:p>
+      <w:pPr>
+        <w:spacing w:after="0"/>
+      </w:pPr>
+    </w:p>
+    <w:p>
+      <w:pPr>
+        <w:spacing w:after="0"/>
       </w:pPr>
       <w:bookmarkStart w:id="0" w:name="_GoBack"/>
       <w:bookmarkEnd w:id="0"/>
@@ -4579,7 +4899,7 @@
 
 <file path=word/numbering.xml><?xml version="1.0" encoding="utf-8"?>
 <w:numbering xmlns:wpc="http://schemas.microsoft.com/office/word/2010/wordprocessingCanvas" xmlns:mc="http://schemas.openxmlformats.org/markup-compatibility/2006" xmlns:o="urn:schemas-microsoft-com:office:office" xmlns:r="http://schemas.openxmlformats.org/officeDocument/2006/relationships" xmlns:m="http://schemas.openxmlformats.org/officeDocument/2006/math" xmlns:v="urn:schemas-microsoft-com:vml" xmlns:wp14="http://schemas.microsoft.com/office/word/2010/wordprocessingDrawing" xmlns:wp="http://schemas.openxmlformats.org/drawingml/2006/wordprocessingDrawing" xmlns:w10="urn:schemas-microsoft-com:office:word" xmlns:w="http://schemas.openxmlformats.org/wordprocessingml/2006/main" xmlns:w14="http://schemas.microsoft.com/office/word/2010/wordml" xmlns:w15="http://schemas.microsoft.com/office/word/2012/wordml" xmlns:wpg="http://schemas.microsoft.com/office/word/2010/wordprocessingGroup" xmlns:wpi="http://schemas.microsoft.com/office/word/2010/wordprocessingInk" xmlns:wne="http://schemas.microsoft.com/office/word/2006/wordml" xmlns:wps="http://schemas.microsoft.com/office/word/2010/wordprocessingShape" mc:Ignorable="w14 w15 wp14">
-  <w:abstractNum w:abstractNumId="0" w15:restartNumberingAfterBreak="0">
+  <w:abstractNum w:abstractNumId="0">
     <w:nsid w:val="70053FCF"/>
     <w:multiLevelType w:val="hybridMultilevel"/>
     <w:tmpl w:val="406A988A"/>

</xml_diff>

<commit_message>
Add input properties for components. Upgrade to TypeScript 2.1.4
</commit_message>
<xml_diff>
--- a/AJS 2.0.docx
+++ b/AJS 2.0.docx
@@ -4491,11 +4491,13 @@
         <w:spacing w:after="0"/>
         <w:rPr>
           <w:sz w:val="18"/>
-        </w:rPr>
-      </w:pPr>
-      <w:r>
-        <w:rPr>
-          <w:sz w:val="18"/>
+          <w:highlight w:val="yellow"/>
+        </w:rPr>
+      </w:pPr>
+      <w:r>
+        <w:rPr>
+          <w:sz w:val="18"/>
+          <w:highlight w:val="yellow"/>
         </w:rPr>
         <w:t xml:space="preserve">&lt;button </w:t>
       </w:r>
@@ -4503,6 +4505,7 @@
         <w:rPr>
           <w:color w:val="FF0000"/>
           <w:sz w:val="18"/>
+          <w:highlight w:val="yellow"/>
         </w:rPr>
         <w:t>(click</w:t>
       </w:r>
@@ -4511,12 +4514,14 @@
         <w:rPr>
           <w:color w:val="FF0000"/>
           <w:sz w:val="18"/>
+          <w:highlight w:val="yellow"/>
         </w:rPr>
         <w:t>)</w:t>
       </w:r>
       <w:r>
         <w:rPr>
           <w:sz w:val="18"/>
+          <w:highlight w:val="yellow"/>
         </w:rPr>
         <w:t>=</w:t>
       </w:r>
@@ -4524,6 +4529,7 @@
       <w:r>
         <w:rPr>
           <w:sz w:val="18"/>
+          <w:highlight w:val="yellow"/>
         </w:rPr>
         <w:t>"</w:t>
       </w:r>
@@ -4531,6 +4537,7 @@
       <w:r>
         <w:rPr>
           <w:sz w:val="18"/>
+          <w:highlight w:val="yellow"/>
         </w:rPr>
         <w:t>onClick</w:t>
       </w:r>
@@ -4538,6 +4545,7 @@
       <w:r>
         <w:rPr>
           <w:sz w:val="18"/>
+          <w:highlight w:val="yellow"/>
         </w:rPr>
         <w:t>()"&gt;Submit 1&lt;/button&gt;</w:t>
       </w:r>
@@ -4545,10 +4553,14 @@
     <w:p>
       <w:pPr>
         <w:spacing w:after="0"/>
-      </w:pPr>
-      <w:r>
-        <w:rPr>
-          <w:sz w:val="18"/>
+        <w:rPr>
+          <w:highlight w:val="yellow"/>
+        </w:rPr>
+      </w:pPr>
+      <w:r>
+        <w:rPr>
+          <w:sz w:val="18"/>
+          <w:highlight w:val="yellow"/>
         </w:rPr>
         <w:t>&lt;button on-click="</w:t>
       </w:r>
@@ -4557,6 +4569,7 @@
       <w:r>
         <w:rPr>
           <w:sz w:val="18"/>
+          <w:highlight w:val="yellow"/>
         </w:rPr>
         <w:t>onClick</w:t>
       </w:r>
@@ -4564,6 +4577,7 @@
       <w:r>
         <w:rPr>
           <w:sz w:val="18"/>
+          <w:highlight w:val="yellow"/>
         </w:rPr>
         <w:t>(</w:t>
       </w:r>
@@ -4571,6 +4585,7 @@
       <w:r>
         <w:rPr>
           <w:sz w:val="18"/>
+          <w:highlight w:val="yellow"/>
         </w:rPr>
         <w:t>)"&gt;Submit 2&lt;/button&gt;</w:t>
       </w:r>
@@ -4578,20 +4593,25 @@
     <w:p>
       <w:pPr>
         <w:spacing w:after="0"/>
-      </w:pPr>
-    </w:p>
-    <w:p>
-      <w:pPr>
-        <w:spacing w:after="0"/>
-        <w:rPr>
-          <w:sz w:val="18"/>
-        </w:rPr>
-      </w:pPr>
-      <w:proofErr w:type="spellStart"/>
-      <w:proofErr w:type="gramStart"/>
-      <w:r>
-        <w:rPr>
-          <w:sz w:val="18"/>
+        <w:rPr>
+          <w:highlight w:val="yellow"/>
+        </w:rPr>
+      </w:pPr>
+    </w:p>
+    <w:p>
+      <w:pPr>
+        <w:spacing w:after="0"/>
+        <w:rPr>
+          <w:sz w:val="18"/>
+          <w:highlight w:val="yellow"/>
+        </w:rPr>
+      </w:pPr>
+      <w:proofErr w:type="spellStart"/>
+      <w:proofErr w:type="gramStart"/>
+      <w:r>
+        <w:rPr>
+          <w:sz w:val="18"/>
+          <w:highlight w:val="yellow"/>
         </w:rPr>
         <w:t>onClick</w:t>
       </w:r>
@@ -4599,6 +4619,7 @@
       <w:r>
         <w:rPr>
           <w:sz w:val="18"/>
+          <w:highlight w:val="yellow"/>
         </w:rPr>
         <w:t>(</w:t>
       </w:r>
@@ -4606,6 +4627,7 @@
       <w:r>
         <w:rPr>
           <w:sz w:val="18"/>
+          <w:highlight w:val="yellow"/>
         </w:rPr>
         <w:t>$event) {</w:t>
       </w:r>
@@ -4615,17 +4637,20 @@
         <w:spacing w:after="0"/>
         <w:rPr>
           <w:sz w:val="18"/>
-        </w:rPr>
-      </w:pPr>
-      <w:r>
-        <w:rPr>
-          <w:sz w:val="18"/>
+          <w:highlight w:val="yellow"/>
+        </w:rPr>
+      </w:pPr>
+      <w:r>
+        <w:rPr>
+          <w:sz w:val="18"/>
+          <w:highlight w:val="yellow"/>
         </w:rPr>
         <w:t xml:space="preserve">    </w:t>
       </w:r>
       <w:r>
         <w:rPr>
           <w:sz w:val="18"/>
+          <w:highlight w:val="yellow"/>
         </w:rPr>
         <w:t>$</w:t>
       </w:r>
@@ -4634,6 +4659,7 @@
       <w:r>
         <w:rPr>
           <w:sz w:val="18"/>
+          <w:highlight w:val="yellow"/>
         </w:rPr>
         <w:t>event.stopPropagation</w:t>
       </w:r>
@@ -4641,6 +4667,7 @@
       <w:r>
         <w:rPr>
           <w:sz w:val="18"/>
+          <w:highlight w:val="yellow"/>
         </w:rPr>
         <w:t>(</w:t>
       </w:r>
@@ -4648,6 +4675,7 @@
       <w:r>
         <w:rPr>
           <w:sz w:val="18"/>
+          <w:highlight w:val="yellow"/>
         </w:rPr>
         <w:t>);</w:t>
       </w:r>
@@ -4657,11 +4685,13 @@
         <w:spacing w:after="0"/>
         <w:rPr>
           <w:sz w:val="18"/>
-        </w:rPr>
-      </w:pPr>
-      <w:r>
-        <w:rPr>
-          <w:sz w:val="18"/>
+          <w:highlight w:val="yellow"/>
+        </w:rPr>
+      </w:pPr>
+      <w:r>
+        <w:rPr>
+          <w:sz w:val="18"/>
+          <w:highlight w:val="yellow"/>
         </w:rPr>
         <w:t xml:space="preserve">    </w:t>
       </w:r>
@@ -4669,6 +4699,7 @@
       <w:r>
         <w:rPr>
           <w:sz w:val="18"/>
+          <w:highlight w:val="yellow"/>
         </w:rPr>
         <w:t>console.log(</w:t>
       </w:r>
@@ -4676,6 +4707,7 @@
       <w:r>
         <w:rPr>
           <w:sz w:val="18"/>
+          <w:highlight w:val="yellow"/>
         </w:rPr>
         <w:t>"Button clicked", $event);</w:t>
       </w:r>
@@ -4690,6 +4722,7 @@
       <w:r>
         <w:rPr>
           <w:sz w:val="18"/>
+          <w:highlight w:val="yellow"/>
         </w:rPr>
         <w:t>}</w:t>
       </w:r>
@@ -4883,9 +4916,809 @@
     <w:p>
       <w:pPr>
         <w:spacing w:after="0"/>
-      </w:pPr>
+        <w:rPr>
+          <w:b/>
+        </w:rPr>
+      </w:pPr>
+      <w:r>
+        <w:rPr>
+          <w:b/>
+        </w:rPr>
+        <w:t>The component API</w:t>
+      </w:r>
+    </w:p>
+    <w:p>
+      <w:pPr>
+        <w:spacing w:after="0"/>
+        <w:rPr>
+          <w:rStyle w:val="IntenseReference"/>
+        </w:rPr>
+      </w:pPr>
+      <w:r>
+        <w:rPr>
+          <w:rStyle w:val="IntenseReference"/>
+        </w:rPr>
+        <w:t>Input properties</w:t>
+      </w:r>
+    </w:p>
+    <w:p>
+      <w:pPr>
+        <w:spacing w:after="0"/>
+      </w:pPr>
+      <w:r>
+        <w:t>1</w:t>
+      </w:r>
+      <w:r>
+        <w:rPr>
+          <w:vertAlign w:val="superscript"/>
+        </w:rPr>
+        <w:t>st</w:t>
+      </w:r>
+      <w:r>
+        <w:t xml:space="preserve"> method:</w:t>
+      </w:r>
+    </w:p>
+    <w:p>
+      <w:pPr>
+        <w:spacing w:after="0"/>
+        <w:rPr>
+          <w:sz w:val="18"/>
+          <w:highlight w:val="lightGray"/>
+        </w:rPr>
+      </w:pPr>
+      <w:proofErr w:type="gramStart"/>
+      <w:r>
+        <w:rPr>
+          <w:sz w:val="18"/>
+          <w:highlight w:val="lightGray"/>
+        </w:rPr>
+        <w:t>import</w:t>
+      </w:r>
+      <w:proofErr w:type="gramEnd"/>
+      <w:r>
+        <w:rPr>
+          <w:sz w:val="18"/>
+          <w:highlight w:val="lightGray"/>
+        </w:rPr>
+        <w:t xml:space="preserve"> {</w:t>
+      </w:r>
+      <w:r>
+        <w:rPr>
+          <w:color w:val="FF0000"/>
+          <w:sz w:val="18"/>
+          <w:highlight w:val="lightGray"/>
+        </w:rPr>
+        <w:t>Input</w:t>
+      </w:r>
+      <w:r>
+        <w:rPr>
+          <w:sz w:val="18"/>
+          <w:highlight w:val="lightGray"/>
+        </w:rPr>
+        <w:t>} from 'angular2/core';</w:t>
+      </w:r>
+    </w:p>
+    <w:p>
+      <w:pPr>
+        <w:spacing w:after="0"/>
+        <w:rPr>
+          <w:sz w:val="18"/>
+          <w:highlight w:val="lightGray"/>
+        </w:rPr>
+      </w:pPr>
+      <w:proofErr w:type="gramStart"/>
+      <w:r>
+        <w:rPr>
+          <w:sz w:val="18"/>
+          <w:highlight w:val="lightGray"/>
+        </w:rPr>
+        <w:t>export</w:t>
+      </w:r>
+      <w:proofErr w:type="gramEnd"/>
+      <w:r>
+        <w:rPr>
+          <w:sz w:val="18"/>
+          <w:highlight w:val="lightGray"/>
+        </w:rPr>
+        <w:t xml:space="preserve"> class </w:t>
+      </w:r>
+      <w:proofErr w:type="spellStart"/>
+      <w:r>
+        <w:rPr>
+          <w:sz w:val="18"/>
+          <w:highlight w:val="lightGray"/>
+        </w:rPr>
+        <w:t>FavoriteComponent</w:t>
+      </w:r>
+      <w:proofErr w:type="spellEnd"/>
+      <w:r>
+        <w:rPr>
+          <w:sz w:val="18"/>
+          <w:highlight w:val="lightGray"/>
+        </w:rPr>
+        <w:t xml:space="preserve"> {</w:t>
+      </w:r>
+    </w:p>
+    <w:p>
+      <w:pPr>
+        <w:spacing w:after="0"/>
+        <w:rPr>
+          <w:highlight w:val="lightGray"/>
+        </w:rPr>
+      </w:pPr>
+      <w:r>
+        <w:rPr>
+          <w:sz w:val="18"/>
+          <w:highlight w:val="lightGray"/>
+        </w:rPr>
+        <w:t xml:space="preserve">        </w:t>
+      </w:r>
+      <w:proofErr w:type="gramStart"/>
+      <w:r>
+        <w:rPr>
+          <w:color w:val="FF0000"/>
+          <w:sz w:val="18"/>
+          <w:highlight w:val="lightGray"/>
+        </w:rPr>
+        <w:t>@Input(</w:t>
+      </w:r>
+      <w:proofErr w:type="gramEnd"/>
+      <w:r>
+        <w:rPr>
+          <w:color w:val="FF0000"/>
+          <w:sz w:val="18"/>
+          <w:highlight w:val="lightGray"/>
+        </w:rPr>
+        <w:t xml:space="preserve">) </w:t>
+      </w:r>
+      <w:r>
+        <w:rPr>
+          <w:sz w:val="18"/>
+          <w:highlight w:val="lightGray"/>
+        </w:rPr>
+        <w:t xml:space="preserve">title: string; </w:t>
+      </w:r>
+      <w:r>
+        <w:rPr>
+          <w:sz w:val="18"/>
+          <w:highlight w:val="lightGray"/>
+        </w:rPr>
+        <w:t xml:space="preserve">  </w:t>
+      </w:r>
+      <w:r>
+        <w:rPr>
+          <w:highlight w:val="lightGray"/>
+        </w:rPr>
+        <w:sym w:font="Wingdings" w:char="F0E0"/>
+      </w:r>
+      <w:r>
+        <w:rPr>
+          <w:highlight w:val="lightGray"/>
+        </w:rPr>
+        <w:t xml:space="preserve"> the “title” property is exposed by declaring it as @Input()</w:t>
+      </w:r>
+    </w:p>
+    <w:p>
+      <w:pPr>
+        <w:spacing w:after="0"/>
+        <w:rPr>
+          <w:sz w:val="18"/>
+        </w:rPr>
+      </w:pPr>
+      <w:r>
+        <w:rPr>
+          <w:sz w:val="18"/>
+          <w:highlight w:val="lightGray"/>
+        </w:rPr>
+        <w:t>}</w:t>
+      </w:r>
+    </w:p>
+    <w:p>
+      <w:pPr>
+        <w:spacing w:after="0"/>
+        <w:rPr>
+          <w:sz w:val="18"/>
+        </w:rPr>
+      </w:pPr>
+    </w:p>
+    <w:p>
+      <w:pPr>
+        <w:pStyle w:val="ListParagraph"/>
+        <w:spacing w:after="0"/>
+        <w:ind w:left="270" w:hanging="270"/>
+      </w:pPr>
+      <w:r>
+        <w:t>This property can be assigned to in the HTML using property binding:</w:t>
+      </w:r>
+    </w:p>
+    <w:p>
+      <w:pPr>
+        <w:spacing w:after="0"/>
+        <w:rPr>
+          <w:sz w:val="18"/>
+        </w:rPr>
+      </w:pPr>
+      <w:proofErr w:type="gramStart"/>
+      <w:r>
+        <w:rPr>
+          <w:sz w:val="18"/>
+        </w:rPr>
+        <w:t>template</w:t>
+      </w:r>
+      <w:proofErr w:type="gramEnd"/>
+      <w:r>
+        <w:rPr>
+          <w:sz w:val="18"/>
+        </w:rPr>
+        <w:t xml:space="preserve">: `&lt;favorite </w:t>
+      </w:r>
+      <w:r>
+        <w:rPr>
+          <w:color w:val="FF0000"/>
+          <w:sz w:val="18"/>
+        </w:rPr>
+        <w:t>[title]</w:t>
+      </w:r>
+      <w:r>
+        <w:rPr>
+          <w:sz w:val="18"/>
+        </w:rPr>
+        <w:t>="the title"&gt;&lt;/favorite&gt;`</w:t>
+      </w:r>
+    </w:p>
+    <w:p>
+      <w:pPr>
+        <w:spacing w:after="0"/>
+        <w:rPr>
+          <w:sz w:val="18"/>
+        </w:rPr>
+      </w:pPr>
+    </w:p>
+    <w:p>
+      <w:pPr>
+        <w:spacing w:after="0"/>
+      </w:pPr>
+      <w:r>
+        <w:t xml:space="preserve">We can also use an alias for the property: </w:t>
+      </w:r>
+    </w:p>
+    <w:p>
+      <w:pPr>
+        <w:spacing w:after="0"/>
+        <w:rPr>
+          <w:sz w:val="18"/>
+        </w:rPr>
+      </w:pPr>
+      <w:proofErr w:type="gramStart"/>
+      <w:r>
+        <w:rPr>
+          <w:color w:val="FF0000"/>
+          <w:sz w:val="18"/>
+          <w:highlight w:val="lightGray"/>
+        </w:rPr>
+        <w:t>@Input(</w:t>
+      </w:r>
+      <w:proofErr w:type="gramEnd"/>
+      <w:r>
+        <w:rPr>
+          <w:color w:val="FF0000"/>
+          <w:sz w:val="18"/>
+          <w:highlight w:val="lightGray"/>
+        </w:rPr>
+        <w:t>‘alias-title’</w:t>
+      </w:r>
+      <w:r>
+        <w:rPr>
+          <w:color w:val="FF0000"/>
+          <w:sz w:val="18"/>
+          <w:highlight w:val="lightGray"/>
+        </w:rPr>
+        <w:t xml:space="preserve">) </w:t>
+      </w:r>
+      <w:r>
+        <w:rPr>
+          <w:sz w:val="18"/>
+          <w:highlight w:val="lightGray"/>
+        </w:rPr>
+        <w:t>title: string;</w:t>
+      </w:r>
+    </w:p>
+    <w:p>
+      <w:pPr>
+        <w:spacing w:after="0"/>
+      </w:pPr>
+      <w:r>
+        <w:t xml:space="preserve">This way, we bind the property via the alias:  &lt;favorite </w:t>
+      </w:r>
+      <w:r>
+        <w:rPr>
+          <w:color w:val="FF0000"/>
+        </w:rPr>
+        <w:t>[alias-title</w:t>
+      </w:r>
+      <w:proofErr w:type="gramStart"/>
+      <w:r>
+        <w:rPr>
+          <w:color w:val="FF0000"/>
+        </w:rPr>
+        <w:t>]</w:t>
+      </w:r>
+      <w:r>
+        <w:t>=</w:t>
+      </w:r>
+      <w:proofErr w:type="gramEnd"/>
+      <w:r>
+        <w:t>"the title"&gt;&lt;/favorite&gt;</w:t>
+      </w:r>
+    </w:p>
+    <w:p>
+      <w:pPr>
+        <w:spacing w:after="0"/>
+        <w:rPr>
+          <w:sz w:val="18"/>
+        </w:rPr>
+      </w:pPr>
+    </w:p>
+    <w:p>
+      <w:pPr>
+        <w:spacing w:after="0"/>
+      </w:pPr>
+      <w:r>
+        <w:t>2</w:t>
+      </w:r>
+      <w:r>
+        <w:rPr>
+          <w:vertAlign w:val="superscript"/>
+        </w:rPr>
+        <w:t>nd</w:t>
+      </w:r>
+      <w:r>
+        <w:t xml:space="preserve"> method:</w:t>
+      </w:r>
+    </w:p>
+    <w:p>
+      <w:pPr>
+        <w:spacing w:after="0"/>
+        <w:rPr>
+          <w:sz w:val="18"/>
+          <w:highlight w:val="lightGray"/>
+        </w:rPr>
+      </w:pPr>
+      <w:proofErr w:type="gramStart"/>
+      <w:r>
+        <w:rPr>
+          <w:sz w:val="18"/>
+          <w:highlight w:val="lightGray"/>
+        </w:rPr>
+        <w:t>@Component({</w:t>
+      </w:r>
+      <w:proofErr w:type="gramEnd"/>
+    </w:p>
+    <w:p>
+      <w:pPr>
+        <w:spacing w:after="0"/>
+        <w:rPr>
+          <w:sz w:val="18"/>
+          <w:highlight w:val="lightGray"/>
+        </w:rPr>
+      </w:pPr>
+      <w:r>
+        <w:rPr>
+          <w:sz w:val="18"/>
+          <w:highlight w:val="lightGray"/>
+        </w:rPr>
+        <w:t xml:space="preserve">    </w:t>
+      </w:r>
+      <w:proofErr w:type="gramStart"/>
+      <w:r>
+        <w:rPr>
+          <w:sz w:val="18"/>
+          <w:highlight w:val="lightGray"/>
+        </w:rPr>
+        <w:t>selector</w:t>
+      </w:r>
+      <w:proofErr w:type="gramEnd"/>
+      <w:r>
+        <w:rPr>
+          <w:sz w:val="18"/>
+          <w:highlight w:val="lightGray"/>
+        </w:rPr>
+        <w:t>: '…',</w:t>
+      </w:r>
+    </w:p>
+    <w:p>
+      <w:pPr>
+        <w:spacing w:after="0"/>
+        <w:rPr>
+          <w:sz w:val="18"/>
+          <w:highlight w:val="lightGray"/>
+        </w:rPr>
+      </w:pPr>
+      <w:r>
+        <w:rPr>
+          <w:sz w:val="18"/>
+          <w:highlight w:val="lightGray"/>
+        </w:rPr>
+        <w:t xml:space="preserve">    </w:t>
+      </w:r>
+      <w:proofErr w:type="gramStart"/>
+      <w:r>
+        <w:rPr>
+          <w:sz w:val="18"/>
+          <w:highlight w:val="lightGray"/>
+        </w:rPr>
+        <w:t>template</w:t>
+      </w:r>
+      <w:proofErr w:type="gramEnd"/>
+      <w:r>
+        <w:rPr>
+          <w:sz w:val="18"/>
+          <w:highlight w:val="lightGray"/>
+        </w:rPr>
+        <w:t>: ‘…’</w:t>
+      </w:r>
+    </w:p>
+    <w:p>
+      <w:pPr>
+        <w:spacing w:after="0"/>
+        <w:rPr>
+          <w:sz w:val="18"/>
+          <w:highlight w:val="lightGray"/>
+        </w:rPr>
+      </w:pPr>
+      <w:r>
+        <w:rPr>
+          <w:sz w:val="18"/>
+          <w:highlight w:val="lightGray"/>
+        </w:rPr>
+        <w:t xml:space="preserve">    </w:t>
+      </w:r>
+      <w:proofErr w:type="gramStart"/>
+      <w:r>
+        <w:rPr>
+          <w:color w:val="FF0000"/>
+          <w:sz w:val="18"/>
+          <w:highlight w:val="lightGray"/>
+        </w:rPr>
+        <w:t>inputs</w:t>
+      </w:r>
+      <w:proofErr w:type="gramEnd"/>
+      <w:r>
+        <w:rPr>
+          <w:color w:val="FF0000"/>
+          <w:sz w:val="18"/>
+          <w:highlight w:val="lightGray"/>
+        </w:rPr>
+        <w:t>: ['</w:t>
+      </w:r>
+      <w:proofErr w:type="spellStart"/>
+      <w:r>
+        <w:rPr>
+          <w:color w:val="FF0000"/>
+          <w:sz w:val="18"/>
+          <w:highlight w:val="lightGray"/>
+        </w:rPr>
+        <w:t>isFavorite</w:t>
+      </w:r>
+      <w:proofErr w:type="spellEnd"/>
+      <w:r>
+        <w:rPr>
+          <w:color w:val="FF0000"/>
+          <w:sz w:val="18"/>
+          <w:highlight w:val="lightGray"/>
+        </w:rPr>
+        <w:t>']</w:t>
+      </w:r>
+      <w:r>
+        <w:rPr>
+          <w:sz w:val="18"/>
+          <w:highlight w:val="lightGray"/>
+        </w:rPr>
+        <w:t xml:space="preserve"> </w:t>
+      </w:r>
+      <w:r>
+        <w:rPr>
+          <w:highlight w:val="lightGray"/>
+        </w:rPr>
+        <w:sym w:font="Wingdings" w:char="F0E0"/>
+      </w:r>
+      <w:r>
+        <w:rPr>
+          <w:highlight w:val="lightGray"/>
+        </w:rPr>
+        <w:t xml:space="preserve"> simply specify the input properties inside the </w:t>
+      </w:r>
+      <w:r>
+        <w:rPr>
+          <w:i/>
+          <w:highlight w:val="lightGray"/>
+        </w:rPr>
+        <w:t>inputs</w:t>
+      </w:r>
+      <w:r>
+        <w:rPr>
+          <w:highlight w:val="lightGray"/>
+        </w:rPr>
+        <w:t xml:space="preserve"> array</w:t>
+      </w:r>
+    </w:p>
+    <w:p>
+      <w:pPr>
+        <w:spacing w:after="0"/>
+        <w:rPr>
+          <w:highlight w:val="lightGray"/>
+        </w:rPr>
+      </w:pPr>
+      <w:r>
+        <w:rPr>
+          <w:sz w:val="18"/>
+          <w:highlight w:val="lightGray"/>
+        </w:rPr>
+        <w:t>})</w:t>
+      </w:r>
+      <w:r>
+        <w:rPr>
+          <w:highlight w:val="lightGray"/>
+        </w:rPr>
+        <w:t xml:space="preserve"> </w:t>
+      </w:r>
+    </w:p>
+    <w:p>
+      <w:pPr>
+        <w:spacing w:after="0"/>
+        <w:rPr>
+          <w:sz w:val="18"/>
+          <w:highlight w:val="lightGray"/>
+        </w:rPr>
+      </w:pPr>
+      <w:proofErr w:type="gramStart"/>
+      <w:r>
+        <w:rPr>
+          <w:sz w:val="18"/>
+          <w:highlight w:val="lightGray"/>
+        </w:rPr>
+        <w:t>export</w:t>
+      </w:r>
+      <w:proofErr w:type="gramEnd"/>
+      <w:r>
+        <w:rPr>
+          <w:sz w:val="18"/>
+          <w:highlight w:val="lightGray"/>
+        </w:rPr>
+        <w:t xml:space="preserve"> class </w:t>
+      </w:r>
+      <w:proofErr w:type="spellStart"/>
+      <w:r>
+        <w:rPr>
+          <w:sz w:val="18"/>
+          <w:highlight w:val="lightGray"/>
+        </w:rPr>
+        <w:t>FavoriteComponent</w:t>
+      </w:r>
+      <w:proofErr w:type="spellEnd"/>
+      <w:r>
+        <w:rPr>
+          <w:sz w:val="18"/>
+          <w:highlight w:val="lightGray"/>
+        </w:rPr>
+        <w:t xml:space="preserve"> { </w:t>
+      </w:r>
+    </w:p>
+    <w:p>
+      <w:pPr>
+        <w:spacing w:after="0"/>
+        <w:rPr>
+          <w:sz w:val="18"/>
+          <w:highlight w:val="lightGray"/>
+        </w:rPr>
+      </w:pPr>
+      <w:r>
+        <w:rPr>
+          <w:sz w:val="18"/>
+          <w:highlight w:val="lightGray"/>
+        </w:rPr>
+        <w:t xml:space="preserve">    </w:t>
+      </w:r>
+      <w:proofErr w:type="spellStart"/>
+      <w:proofErr w:type="gramStart"/>
+      <w:r>
+        <w:rPr>
+          <w:i/>
+          <w:sz w:val="18"/>
+          <w:highlight w:val="lightGray"/>
+        </w:rPr>
+        <w:t>isFavorite</w:t>
+      </w:r>
+      <w:proofErr w:type="spellEnd"/>
+      <w:proofErr w:type="gramEnd"/>
+      <w:r>
+        <w:rPr>
+          <w:sz w:val="18"/>
+          <w:highlight w:val="lightGray"/>
+        </w:rPr>
+        <w:t xml:space="preserve">: </w:t>
+      </w:r>
+      <w:proofErr w:type="spellStart"/>
+      <w:r>
+        <w:rPr>
+          <w:sz w:val="18"/>
+          <w:highlight w:val="lightGray"/>
+        </w:rPr>
+        <w:t>boolean</w:t>
+      </w:r>
+      <w:proofErr w:type="spellEnd"/>
+      <w:r>
+        <w:rPr>
+          <w:sz w:val="18"/>
+          <w:highlight w:val="lightGray"/>
+        </w:rPr>
+        <w:t xml:space="preserve"> = false;</w:t>
+      </w:r>
+    </w:p>
+    <w:p>
+      <w:pPr>
+        <w:spacing w:after="0"/>
+        <w:rPr>
+          <w:sz w:val="18"/>
+        </w:rPr>
+      </w:pPr>
+      <w:r>
+        <w:rPr>
+          <w:sz w:val="18"/>
+          <w:highlight w:val="lightGray"/>
+        </w:rPr>
+        <w:t>}</w:t>
+      </w:r>
+    </w:p>
+    <w:p>
+      <w:pPr>
+        <w:pStyle w:val="ListParagraph"/>
+        <w:spacing w:after="0"/>
+        <w:ind w:left="270" w:hanging="270"/>
+      </w:pPr>
+      <w:r>
+        <w:lastRenderedPageBreak/>
+        <w:t>This method also allows aliases:</w:t>
+      </w:r>
       <w:bookmarkStart w:id="0" w:name="_GoBack"/>
       <w:bookmarkEnd w:id="0"/>
+    </w:p>
+    <w:p>
+      <w:pPr>
+        <w:pStyle w:val="ListParagraph"/>
+        <w:spacing w:after="0"/>
+        <w:ind w:left="270" w:hanging="270"/>
+      </w:pPr>
+      <w:proofErr w:type="gramStart"/>
+      <w:r>
+        <w:rPr>
+          <w:color w:val="FF0000"/>
+          <w:sz w:val="18"/>
+          <w:highlight w:val="lightGray"/>
+        </w:rPr>
+        <w:t>inputs</w:t>
+      </w:r>
+      <w:proofErr w:type="gramEnd"/>
+      <w:r>
+        <w:rPr>
+          <w:color w:val="FF0000"/>
+          <w:sz w:val="18"/>
+          <w:highlight w:val="lightGray"/>
+        </w:rPr>
+        <w:t>: ['</w:t>
+      </w:r>
+      <w:proofErr w:type="spellStart"/>
+      <w:r>
+        <w:rPr>
+          <w:color w:val="FF0000"/>
+          <w:sz w:val="18"/>
+          <w:highlight w:val="lightGray"/>
+        </w:rPr>
+        <w:t>isFavorite</w:t>
+      </w:r>
+      <w:proofErr w:type="spellEnd"/>
+      <w:r>
+        <w:rPr>
+          <w:color w:val="FF0000"/>
+          <w:sz w:val="18"/>
+          <w:highlight w:val="lightGray"/>
+        </w:rPr>
+        <w:t>: is-favorite</w:t>
+      </w:r>
+      <w:r>
+        <w:rPr>
+          <w:color w:val="FF0000"/>
+          <w:sz w:val="18"/>
+          <w:highlight w:val="lightGray"/>
+        </w:rPr>
+        <w:t>']</w:t>
+      </w:r>
+      <w:r>
+        <w:rPr>
+          <w:highlight w:val="lightGray"/>
+        </w:rPr>
+        <w:t xml:space="preserve"> </w:t>
+      </w:r>
+      <w:r>
+        <w:rPr>
+          <w:highlight w:val="lightGray"/>
+        </w:rPr>
+        <w:sym w:font="Wingdings" w:char="F0E0"/>
+      </w:r>
+      <w:r>
+        <w:rPr>
+          <w:highlight w:val="lightGray"/>
+        </w:rPr>
+        <w:t xml:space="preserve"> </w:t>
+      </w:r>
+      <w:r>
+        <w:rPr>
+          <w:sz w:val="18"/>
+          <w:highlight w:val="lightGray"/>
+        </w:rPr>
+        <w:t>the alias is “is-favorite”</w:t>
+      </w:r>
+    </w:p>
+    <w:p>
+      <w:pPr>
+        <w:pStyle w:val="ListParagraph"/>
+        <w:spacing w:after="0"/>
+        <w:ind w:left="270" w:hanging="270"/>
+      </w:pPr>
+    </w:p>
+    <w:p>
+      <w:pPr>
+        <w:pStyle w:val="ListParagraph"/>
+        <w:spacing w:after="0"/>
+        <w:ind w:left="270" w:hanging="270"/>
+      </w:pPr>
+      <w:r>
+        <w:t>The downside with method 2 is the ‘magic strings’: inputs are strings</w:t>
+      </w:r>
+      <w:r>
+        <w:t>,</w:t>
+      </w:r>
+      <w:r>
+        <w:t xml:space="preserve"> not actual </w:t>
+      </w:r>
+      <w:r>
+        <w:t>entities</w:t>
+      </w:r>
+    </w:p>
+    <w:p>
+      <w:pPr>
+        <w:pStyle w:val="ListParagraph"/>
+        <w:spacing w:after="0"/>
+        <w:ind w:left="270" w:hanging="270"/>
+      </w:pPr>
+    </w:p>
+    <w:p>
+      <w:pPr>
+        <w:pStyle w:val="ListParagraph"/>
+        <w:spacing w:after="0"/>
+        <w:ind w:left="270" w:hanging="270"/>
+      </w:pPr>
+    </w:p>
+    <w:p>
+      <w:pPr>
+        <w:pStyle w:val="ListParagraph"/>
+        <w:spacing w:after="0"/>
+        <w:ind w:left="270" w:hanging="270"/>
+      </w:pPr>
+    </w:p>
+    <w:p>
+      <w:pPr>
+        <w:spacing w:after="0"/>
+        <w:rPr>
+          <w:rStyle w:val="IntenseReference"/>
+        </w:rPr>
+      </w:pPr>
+      <w:r>
+        <w:rPr>
+          <w:rStyle w:val="IntenseReference"/>
+        </w:rPr>
+        <w:t>Output properties</w:t>
+      </w:r>
     </w:p>
     <w:sectPr>
       <w:pgSz w:w="12240" w:h="15840"/>
@@ -4900,6 +5733,95 @@
 <file path=word/numbering.xml><?xml version="1.0" encoding="utf-8"?>
 <w:numbering xmlns:wpc="http://schemas.microsoft.com/office/word/2010/wordprocessingCanvas" xmlns:mc="http://schemas.openxmlformats.org/markup-compatibility/2006" xmlns:o="urn:schemas-microsoft-com:office:office" xmlns:r="http://schemas.openxmlformats.org/officeDocument/2006/relationships" xmlns:m="http://schemas.openxmlformats.org/officeDocument/2006/math" xmlns:v="urn:schemas-microsoft-com:vml" xmlns:wp14="http://schemas.microsoft.com/office/word/2010/wordprocessingDrawing" xmlns:wp="http://schemas.openxmlformats.org/drawingml/2006/wordprocessingDrawing" xmlns:w10="urn:schemas-microsoft-com:office:word" xmlns:w="http://schemas.openxmlformats.org/wordprocessingml/2006/main" xmlns:w14="http://schemas.microsoft.com/office/word/2010/wordml" xmlns:w15="http://schemas.microsoft.com/office/word/2012/wordml" xmlns:wpg="http://schemas.microsoft.com/office/word/2010/wordprocessingGroup" xmlns:wpi="http://schemas.microsoft.com/office/word/2010/wordprocessingInk" xmlns:wne="http://schemas.microsoft.com/office/word/2006/wordml" xmlns:wps="http://schemas.microsoft.com/office/word/2010/wordprocessingShape" mc:Ignorable="w14 w15 wp14">
   <w:abstractNum w:abstractNumId="0">
+    <w:nsid w:val="241152A3"/>
+    <w:multiLevelType w:val="hybridMultilevel"/>
+    <w:tmpl w:val="AD6A5190"/>
+    <w:lvl w:ilvl="0" w:tplc="0409000F">
+      <w:start w:val="1"/>
+      <w:numFmt w:val="decimal"/>
+      <w:lvlText w:val="%1."/>
+      <w:lvlJc w:val="left"/>
+      <w:pPr>
+        <w:ind w:left="720" w:hanging="360"/>
+      </w:pPr>
+      <w:rPr>
+        <w:rFonts w:hint="default"/>
+      </w:rPr>
+    </w:lvl>
+    <w:lvl w:ilvl="1" w:tplc="04090019" w:tentative="1">
+      <w:start w:val="1"/>
+      <w:numFmt w:val="lowerLetter"/>
+      <w:lvlText w:val="%2."/>
+      <w:lvlJc w:val="left"/>
+      <w:pPr>
+        <w:ind w:left="1440" w:hanging="360"/>
+      </w:pPr>
+    </w:lvl>
+    <w:lvl w:ilvl="2" w:tplc="0409001B" w:tentative="1">
+      <w:start w:val="1"/>
+      <w:numFmt w:val="lowerRoman"/>
+      <w:lvlText w:val="%3."/>
+      <w:lvlJc w:val="right"/>
+      <w:pPr>
+        <w:ind w:left="2160" w:hanging="180"/>
+      </w:pPr>
+    </w:lvl>
+    <w:lvl w:ilvl="3" w:tplc="0409000F" w:tentative="1">
+      <w:start w:val="1"/>
+      <w:numFmt w:val="decimal"/>
+      <w:lvlText w:val="%4."/>
+      <w:lvlJc w:val="left"/>
+      <w:pPr>
+        <w:ind w:left="2880" w:hanging="360"/>
+      </w:pPr>
+    </w:lvl>
+    <w:lvl w:ilvl="4" w:tplc="04090019" w:tentative="1">
+      <w:start w:val="1"/>
+      <w:numFmt w:val="lowerLetter"/>
+      <w:lvlText w:val="%5."/>
+      <w:lvlJc w:val="left"/>
+      <w:pPr>
+        <w:ind w:left="3600" w:hanging="360"/>
+      </w:pPr>
+    </w:lvl>
+    <w:lvl w:ilvl="5" w:tplc="0409001B" w:tentative="1">
+      <w:start w:val="1"/>
+      <w:numFmt w:val="lowerRoman"/>
+      <w:lvlText w:val="%6."/>
+      <w:lvlJc w:val="right"/>
+      <w:pPr>
+        <w:ind w:left="4320" w:hanging="180"/>
+      </w:pPr>
+    </w:lvl>
+    <w:lvl w:ilvl="6" w:tplc="0409000F" w:tentative="1">
+      <w:start w:val="1"/>
+      <w:numFmt w:val="decimal"/>
+      <w:lvlText w:val="%7."/>
+      <w:lvlJc w:val="left"/>
+      <w:pPr>
+        <w:ind w:left="5040" w:hanging="360"/>
+      </w:pPr>
+    </w:lvl>
+    <w:lvl w:ilvl="7" w:tplc="04090019" w:tentative="1">
+      <w:start w:val="1"/>
+      <w:numFmt w:val="lowerLetter"/>
+      <w:lvlText w:val="%8."/>
+      <w:lvlJc w:val="left"/>
+      <w:pPr>
+        <w:ind w:left="5760" w:hanging="360"/>
+      </w:pPr>
+    </w:lvl>
+    <w:lvl w:ilvl="8" w:tplc="0409001B" w:tentative="1">
+      <w:start w:val="1"/>
+      <w:numFmt w:val="lowerRoman"/>
+      <w:lvlText w:val="%9."/>
+      <w:lvlJc w:val="right"/>
+      <w:pPr>
+        <w:ind w:left="6480" w:hanging="180"/>
+      </w:pPr>
+    </w:lvl>
+  </w:abstractNum>
+  <w:abstractNum w:abstractNumId="1">
     <w:nsid w:val="70053FCF"/>
     <w:multiLevelType w:val="hybridMultilevel"/>
     <w:tmpl w:val="406A988A"/>
@@ -4989,8 +5911,105 @@
       </w:pPr>
     </w:lvl>
   </w:abstractNum>
+  <w:abstractNum w:abstractNumId="2">
+    <w:nsid w:val="742F06E7"/>
+    <w:multiLevelType w:val="hybridMultilevel"/>
+    <w:tmpl w:val="E318A390"/>
+    <w:lvl w:ilvl="0" w:tplc="630426CC">
+      <w:start w:val="1"/>
+      <w:numFmt w:val="decimal"/>
+      <w:lvlText w:val="%1."/>
+      <w:lvlJc w:val="left"/>
+      <w:pPr>
+        <w:ind w:left="720" w:hanging="360"/>
+      </w:pPr>
+      <w:rPr>
+        <w:rFonts w:hint="default"/>
+        <w:color w:val="FF0000"/>
+        <w:sz w:val="18"/>
+      </w:rPr>
+    </w:lvl>
+    <w:lvl w:ilvl="1" w:tplc="04090019" w:tentative="1">
+      <w:start w:val="1"/>
+      <w:numFmt w:val="lowerLetter"/>
+      <w:lvlText w:val="%2."/>
+      <w:lvlJc w:val="left"/>
+      <w:pPr>
+        <w:ind w:left="1440" w:hanging="360"/>
+      </w:pPr>
+    </w:lvl>
+    <w:lvl w:ilvl="2" w:tplc="0409001B" w:tentative="1">
+      <w:start w:val="1"/>
+      <w:numFmt w:val="lowerRoman"/>
+      <w:lvlText w:val="%3."/>
+      <w:lvlJc w:val="right"/>
+      <w:pPr>
+        <w:ind w:left="2160" w:hanging="180"/>
+      </w:pPr>
+    </w:lvl>
+    <w:lvl w:ilvl="3" w:tplc="0409000F" w:tentative="1">
+      <w:start w:val="1"/>
+      <w:numFmt w:val="decimal"/>
+      <w:lvlText w:val="%4."/>
+      <w:lvlJc w:val="left"/>
+      <w:pPr>
+        <w:ind w:left="2880" w:hanging="360"/>
+      </w:pPr>
+    </w:lvl>
+    <w:lvl w:ilvl="4" w:tplc="04090019" w:tentative="1">
+      <w:start w:val="1"/>
+      <w:numFmt w:val="lowerLetter"/>
+      <w:lvlText w:val="%5."/>
+      <w:lvlJc w:val="left"/>
+      <w:pPr>
+        <w:ind w:left="3600" w:hanging="360"/>
+      </w:pPr>
+    </w:lvl>
+    <w:lvl w:ilvl="5" w:tplc="0409001B" w:tentative="1">
+      <w:start w:val="1"/>
+      <w:numFmt w:val="lowerRoman"/>
+      <w:lvlText w:val="%6."/>
+      <w:lvlJc w:val="right"/>
+      <w:pPr>
+        <w:ind w:left="4320" w:hanging="180"/>
+      </w:pPr>
+    </w:lvl>
+    <w:lvl w:ilvl="6" w:tplc="0409000F" w:tentative="1">
+      <w:start w:val="1"/>
+      <w:numFmt w:val="decimal"/>
+      <w:lvlText w:val="%7."/>
+      <w:lvlJc w:val="left"/>
+      <w:pPr>
+        <w:ind w:left="5040" w:hanging="360"/>
+      </w:pPr>
+    </w:lvl>
+    <w:lvl w:ilvl="7" w:tplc="04090019" w:tentative="1">
+      <w:start w:val="1"/>
+      <w:numFmt w:val="lowerLetter"/>
+      <w:lvlText w:val="%8."/>
+      <w:lvlJc w:val="left"/>
+      <w:pPr>
+        <w:ind w:left="5760" w:hanging="360"/>
+      </w:pPr>
+    </w:lvl>
+    <w:lvl w:ilvl="8" w:tplc="0409001B" w:tentative="1">
+      <w:start w:val="1"/>
+      <w:numFmt w:val="lowerRoman"/>
+      <w:lvlText w:val="%9."/>
+      <w:lvlJc w:val="right"/>
+      <w:pPr>
+        <w:ind w:left="6480" w:hanging="180"/>
+      </w:pPr>
+    </w:lvl>
+  </w:abstractNum>
   <w:num w:numId="1">
+    <w:abstractNumId w:val="1"/>
+  </w:num>
+  <w:num w:numId="2">
     <w:abstractNumId w:val="0"/>
+  </w:num>
+  <w:num w:numId="3">
+    <w:abstractNumId w:val="2"/>
   </w:num>
 </w:numbering>
 </file>
@@ -5599,6 +6618,20 @@
       <w:contextualSpacing/>
     </w:pPr>
   </w:style>
+  <w:style w:type="character" w:styleId="IntenseReference">
+    <w:name w:val="Intense Reference"/>
+    <w:basedOn w:val="DefaultParagraphFont"/>
+    <w:uiPriority w:val="32"/>
+    <w:qFormat/>
+    <w:rsid w:val="00D66BD2"/>
+    <w:rPr>
+      <w:b/>
+      <w:bCs/>
+      <w:smallCaps/>
+      <w:color w:val="5B9BD5" w:themeColor="accent1"/>
+      <w:spacing w:val="5"/>
+    </w:rPr>
+  </w:style>
 </w:styles>
 </file>
 

</xml_diff>

<commit_message>
Add an output property. Remove generated js and js.map files.
</commit_message>
<xml_diff>
--- a/AJS 2.0.docx
+++ b/AJS 2.0.docx
@@ -5580,145 +5580,572 @@
         <w:lastRenderedPageBreak/>
         <w:t>This method also allows aliases:</w:t>
       </w:r>
+    </w:p>
+    <w:p>
+      <w:pPr>
+        <w:pStyle w:val="ListParagraph"/>
+        <w:spacing w:after="0"/>
+        <w:ind w:left="270" w:hanging="270"/>
+      </w:pPr>
+      <w:proofErr w:type="gramStart"/>
+      <w:r>
+        <w:rPr>
+          <w:color w:val="FF0000"/>
+          <w:sz w:val="18"/>
+          <w:highlight w:val="lightGray"/>
+        </w:rPr>
+        <w:t>inputs</w:t>
+      </w:r>
+      <w:proofErr w:type="gramEnd"/>
+      <w:r>
+        <w:rPr>
+          <w:color w:val="FF0000"/>
+          <w:sz w:val="18"/>
+          <w:highlight w:val="lightGray"/>
+        </w:rPr>
+        <w:t>: ['</w:t>
+      </w:r>
+      <w:proofErr w:type="spellStart"/>
+      <w:r>
+        <w:rPr>
+          <w:color w:val="FF0000"/>
+          <w:sz w:val="18"/>
+          <w:highlight w:val="lightGray"/>
+        </w:rPr>
+        <w:t>isFavorite</w:t>
+      </w:r>
+      <w:proofErr w:type="spellEnd"/>
+      <w:r>
+        <w:rPr>
+          <w:color w:val="FF0000"/>
+          <w:sz w:val="18"/>
+          <w:highlight w:val="lightGray"/>
+        </w:rPr>
+        <w:t>: is-favorite</w:t>
+      </w:r>
+      <w:r>
+        <w:rPr>
+          <w:color w:val="FF0000"/>
+          <w:sz w:val="18"/>
+          <w:highlight w:val="lightGray"/>
+        </w:rPr>
+        <w:t>']</w:t>
+      </w:r>
+      <w:r>
+        <w:rPr>
+          <w:highlight w:val="lightGray"/>
+        </w:rPr>
+        <w:t xml:space="preserve"> </w:t>
+      </w:r>
+      <w:r>
+        <w:rPr>
+          <w:highlight w:val="lightGray"/>
+        </w:rPr>
+        <w:sym w:font="Wingdings" w:char="F0E0"/>
+      </w:r>
+      <w:r>
+        <w:rPr>
+          <w:highlight w:val="lightGray"/>
+        </w:rPr>
+        <w:t xml:space="preserve"> </w:t>
+      </w:r>
+      <w:r>
+        <w:rPr>
+          <w:sz w:val="18"/>
+          <w:highlight w:val="lightGray"/>
+        </w:rPr>
+        <w:t>the alias is “is-favorite”</w:t>
+      </w:r>
+    </w:p>
+    <w:p>
+      <w:pPr>
+        <w:pStyle w:val="ListParagraph"/>
+        <w:spacing w:after="0"/>
+        <w:ind w:left="270" w:hanging="270"/>
+      </w:pPr>
+    </w:p>
+    <w:p>
+      <w:pPr>
+        <w:pStyle w:val="ListParagraph"/>
+        <w:spacing w:after="0"/>
+        <w:ind w:left="270" w:hanging="270"/>
+      </w:pPr>
+      <w:r>
+        <w:t>The downside with method 2 is the ‘magic strings’: inputs are strings</w:t>
+      </w:r>
+      <w:r>
+        <w:t>,</w:t>
+      </w:r>
+      <w:r>
+        <w:t xml:space="preserve"> not actual </w:t>
+      </w:r>
+      <w:r>
+        <w:t>entities</w:t>
+      </w:r>
+    </w:p>
+    <w:p>
+      <w:pPr>
+        <w:pStyle w:val="ListParagraph"/>
+        <w:spacing w:after="0"/>
+        <w:ind w:left="270" w:hanging="270"/>
+      </w:pPr>
+    </w:p>
+    <w:p>
+      <w:pPr>
+        <w:pStyle w:val="ListParagraph"/>
+        <w:spacing w:after="0"/>
+        <w:ind w:left="270" w:hanging="270"/>
+      </w:pPr>
+    </w:p>
+    <w:p>
+      <w:pPr>
+        <w:pStyle w:val="ListParagraph"/>
+        <w:spacing w:after="0"/>
+        <w:ind w:left="270" w:hanging="270"/>
+      </w:pPr>
+    </w:p>
+    <w:p>
+      <w:pPr>
+        <w:spacing w:after="0"/>
+      </w:pPr>
+      <w:r>
+        <w:rPr>
+          <w:rStyle w:val="IntenseReference"/>
+        </w:rPr>
+        <w:t>Output properties</w:t>
+      </w:r>
+      <w:r>
+        <w:t xml:space="preserve"> </w:t>
+      </w:r>
+    </w:p>
+    <w:p>
+      <w:pPr>
+        <w:spacing w:after="0"/>
+      </w:pPr>
+      <w:r>
+        <w:t>The syntax is very similar to the Input properties, just use “Output” instead of “Input”. The aliases also work in the same manner.</w:t>
+      </w:r>
+    </w:p>
+    <w:p>
+      <w:pPr>
+        <w:spacing w:after="0"/>
+        <w:rPr>
+          <w:sz w:val="18"/>
+          <w:highlight w:val="lightGray"/>
+        </w:rPr>
+      </w:pPr>
+      <w:proofErr w:type="gramStart"/>
+      <w:r>
+        <w:rPr>
+          <w:sz w:val="18"/>
+          <w:highlight w:val="lightGray"/>
+        </w:rPr>
+        <w:t>import</w:t>
+      </w:r>
+      <w:proofErr w:type="gramEnd"/>
+      <w:r>
+        <w:rPr>
+          <w:sz w:val="18"/>
+          <w:highlight w:val="lightGray"/>
+        </w:rPr>
+        <w:t xml:space="preserve"> {</w:t>
+      </w:r>
+      <w:r>
+        <w:rPr>
+          <w:color w:val="FF0000"/>
+          <w:sz w:val="18"/>
+          <w:highlight w:val="lightGray"/>
+        </w:rPr>
+        <w:t>Out</w:t>
+      </w:r>
+      <w:r>
+        <w:rPr>
+          <w:color w:val="FF0000"/>
+          <w:sz w:val="18"/>
+          <w:highlight w:val="lightGray"/>
+        </w:rPr>
+        <w:t>put</w:t>
+      </w:r>
+      <w:r>
+        <w:rPr>
+          <w:sz w:val="18"/>
+          <w:highlight w:val="lightGray"/>
+        </w:rPr>
+        <w:t>} from 'angular2/core';</w:t>
+      </w:r>
+    </w:p>
+    <w:p>
+      <w:pPr>
+        <w:spacing w:after="0"/>
+        <w:rPr>
+          <w:sz w:val="18"/>
+          <w:highlight w:val="lightGray"/>
+        </w:rPr>
+      </w:pPr>
+      <w:proofErr w:type="gramStart"/>
+      <w:r>
+        <w:rPr>
+          <w:sz w:val="18"/>
+          <w:highlight w:val="lightGray"/>
+        </w:rPr>
+        <w:t>export</w:t>
+      </w:r>
+      <w:proofErr w:type="gramEnd"/>
+      <w:r>
+        <w:rPr>
+          <w:sz w:val="18"/>
+          <w:highlight w:val="lightGray"/>
+        </w:rPr>
+        <w:t xml:space="preserve"> class </w:t>
+      </w:r>
+      <w:proofErr w:type="spellStart"/>
+      <w:r>
+        <w:rPr>
+          <w:sz w:val="18"/>
+          <w:highlight w:val="lightGray"/>
+        </w:rPr>
+        <w:t>FavoriteComponent</w:t>
+      </w:r>
+      <w:proofErr w:type="spellEnd"/>
+      <w:r>
+        <w:rPr>
+          <w:sz w:val="18"/>
+          <w:highlight w:val="lightGray"/>
+        </w:rPr>
+        <w:t xml:space="preserve"> {</w:t>
+      </w:r>
+    </w:p>
+    <w:p>
+      <w:pPr>
+        <w:spacing w:after="0"/>
+        <w:rPr>
+          <w:highlight w:val="lightGray"/>
+        </w:rPr>
+      </w:pPr>
+      <w:r>
+        <w:rPr>
+          <w:sz w:val="18"/>
+          <w:highlight w:val="lightGray"/>
+        </w:rPr>
+        <w:t xml:space="preserve">        </w:t>
+      </w:r>
+      <w:proofErr w:type="gramStart"/>
+      <w:r>
+        <w:rPr>
+          <w:color w:val="FF0000"/>
+          <w:sz w:val="18"/>
+          <w:highlight w:val="lightGray"/>
+        </w:rPr>
+        <w:t>@</w:t>
+      </w:r>
+      <w:r>
+        <w:rPr>
+          <w:color w:val="FF0000"/>
+          <w:sz w:val="18"/>
+          <w:highlight w:val="lightGray"/>
+        </w:rPr>
+        <w:t>Out</w:t>
+      </w:r>
+      <w:r>
+        <w:rPr>
+          <w:color w:val="FF0000"/>
+          <w:sz w:val="18"/>
+          <w:highlight w:val="lightGray"/>
+        </w:rPr>
+        <w:t>put(</w:t>
+      </w:r>
+      <w:proofErr w:type="gramEnd"/>
+      <w:r>
+        <w:rPr>
+          <w:color w:val="FF0000"/>
+          <w:sz w:val="18"/>
+          <w:highlight w:val="lightGray"/>
+        </w:rPr>
+        <w:t xml:space="preserve">) </w:t>
+      </w:r>
+      <w:r>
+        <w:rPr>
+          <w:sz w:val="18"/>
+          <w:highlight w:val="lightGray"/>
+        </w:rPr>
+        <w:t xml:space="preserve">title: string;   </w:t>
+      </w:r>
+      <w:r>
+        <w:rPr>
+          <w:highlight w:val="lightGray"/>
+        </w:rPr>
+        <w:sym w:font="Wingdings" w:char="F0E0"/>
+      </w:r>
+      <w:r>
+        <w:rPr>
+          <w:highlight w:val="lightGray"/>
+        </w:rPr>
+        <w:t xml:space="preserve"> the “title” property i</w:t>
+      </w:r>
+      <w:r>
+        <w:rPr>
+          <w:highlight w:val="lightGray"/>
+        </w:rPr>
+        <w:t>s exposed by declaring it as @Out</w:t>
+      </w:r>
+      <w:r>
+        <w:rPr>
+          <w:highlight w:val="lightGray"/>
+        </w:rPr>
+        <w:t>put()</w:t>
+      </w:r>
+    </w:p>
+    <w:p>
+      <w:pPr>
+        <w:spacing w:after="0"/>
+        <w:rPr>
+          <w:sz w:val="18"/>
+        </w:rPr>
+      </w:pPr>
+      <w:r>
+        <w:rPr>
+          <w:sz w:val="18"/>
+          <w:highlight w:val="lightGray"/>
+        </w:rPr>
+        <w:t>}</w:t>
+      </w:r>
+    </w:p>
+    <w:p>
+      <w:pPr>
+        <w:spacing w:after="0"/>
+      </w:pPr>
+    </w:p>
+    <w:p>
+      <w:pPr>
+        <w:spacing w:after="0"/>
+        <w:rPr>
+          <w:sz w:val="18"/>
+          <w:highlight w:val="lightGray"/>
+        </w:rPr>
+      </w:pPr>
+      <w:r>
+        <w:t>Or the second method:</w:t>
+      </w:r>
+    </w:p>
+    <w:p>
+      <w:pPr>
+        <w:spacing w:after="0"/>
+        <w:rPr>
+          <w:sz w:val="18"/>
+          <w:highlight w:val="lightGray"/>
+        </w:rPr>
+      </w:pPr>
+      <w:proofErr w:type="gramStart"/>
+      <w:r>
+        <w:rPr>
+          <w:sz w:val="18"/>
+          <w:highlight w:val="lightGray"/>
+        </w:rPr>
+        <w:t>@Component({</w:t>
+      </w:r>
+      <w:proofErr w:type="gramEnd"/>
+    </w:p>
+    <w:p>
+      <w:pPr>
+        <w:spacing w:after="0"/>
+        <w:rPr>
+          <w:sz w:val="18"/>
+          <w:highlight w:val="lightGray"/>
+        </w:rPr>
+      </w:pPr>
+      <w:r>
+        <w:rPr>
+          <w:sz w:val="18"/>
+          <w:highlight w:val="lightGray"/>
+        </w:rPr>
+        <w:t xml:space="preserve">    </w:t>
+      </w:r>
+      <w:proofErr w:type="gramStart"/>
+      <w:r>
+        <w:rPr>
+          <w:sz w:val="18"/>
+          <w:highlight w:val="lightGray"/>
+        </w:rPr>
+        <w:t>selector</w:t>
+      </w:r>
+      <w:proofErr w:type="gramEnd"/>
+      <w:r>
+        <w:rPr>
+          <w:sz w:val="18"/>
+          <w:highlight w:val="lightGray"/>
+        </w:rPr>
+        <w:t>: '…',</w:t>
+      </w:r>
+    </w:p>
+    <w:p>
+      <w:pPr>
+        <w:spacing w:after="0"/>
+        <w:rPr>
+          <w:sz w:val="18"/>
+          <w:highlight w:val="lightGray"/>
+        </w:rPr>
+      </w:pPr>
+      <w:r>
+        <w:rPr>
+          <w:sz w:val="18"/>
+          <w:highlight w:val="lightGray"/>
+        </w:rPr>
+        <w:t xml:space="preserve">    </w:t>
+      </w:r>
+      <w:proofErr w:type="gramStart"/>
+      <w:r>
+        <w:rPr>
+          <w:sz w:val="18"/>
+          <w:highlight w:val="lightGray"/>
+        </w:rPr>
+        <w:t>template</w:t>
+      </w:r>
+      <w:proofErr w:type="gramEnd"/>
+      <w:r>
+        <w:rPr>
+          <w:sz w:val="18"/>
+          <w:highlight w:val="lightGray"/>
+        </w:rPr>
+        <w:t>: ‘…’</w:t>
+      </w:r>
+    </w:p>
+    <w:p>
+      <w:pPr>
+        <w:spacing w:after="0"/>
+        <w:rPr>
+          <w:sz w:val="18"/>
+          <w:highlight w:val="lightGray"/>
+        </w:rPr>
+      </w:pPr>
+      <w:r>
+        <w:rPr>
+          <w:sz w:val="18"/>
+          <w:highlight w:val="lightGray"/>
+        </w:rPr>
+        <w:t xml:space="preserve">    </w:t>
+      </w:r>
+      <w:proofErr w:type="gramStart"/>
+      <w:r>
+        <w:rPr>
+          <w:color w:val="FF0000"/>
+          <w:sz w:val="18"/>
+          <w:highlight w:val="lightGray"/>
+        </w:rPr>
+        <w:t>out</w:t>
+      </w:r>
+      <w:r>
+        <w:rPr>
+          <w:color w:val="FF0000"/>
+          <w:sz w:val="18"/>
+          <w:highlight w:val="lightGray"/>
+        </w:rPr>
+        <w:t>puts</w:t>
+      </w:r>
+      <w:proofErr w:type="gramEnd"/>
+      <w:r>
+        <w:rPr>
+          <w:color w:val="FF0000"/>
+          <w:sz w:val="18"/>
+          <w:highlight w:val="lightGray"/>
+        </w:rPr>
+        <w:t>: ['</w:t>
+      </w:r>
+      <w:proofErr w:type="spellStart"/>
+      <w:r>
+        <w:rPr>
+          <w:color w:val="FF0000"/>
+          <w:sz w:val="18"/>
+          <w:highlight w:val="lightGray"/>
+        </w:rPr>
+        <w:t>isFavorite</w:t>
+      </w:r>
+      <w:proofErr w:type="spellEnd"/>
+      <w:r>
+        <w:rPr>
+          <w:color w:val="FF0000"/>
+          <w:sz w:val="18"/>
+          <w:highlight w:val="lightGray"/>
+        </w:rPr>
+        <w:t>']</w:t>
+      </w:r>
+      <w:r>
+        <w:rPr>
+          <w:sz w:val="18"/>
+          <w:highlight w:val="lightGray"/>
+        </w:rPr>
+        <w:t xml:space="preserve"> </w:t>
+      </w:r>
+      <w:r>
+        <w:rPr>
+          <w:highlight w:val="lightGray"/>
+        </w:rPr>
+        <w:sym w:font="Wingdings" w:char="F0E0"/>
+      </w:r>
+      <w:r>
+        <w:rPr>
+          <w:highlight w:val="lightGray"/>
+        </w:rPr>
+        <w:t xml:space="preserve"> simply specify the input properties inside the </w:t>
+      </w:r>
+      <w:r>
+        <w:rPr>
+          <w:i/>
+          <w:highlight w:val="lightGray"/>
+        </w:rPr>
+        <w:t>inputs</w:t>
+      </w:r>
+      <w:r>
+        <w:rPr>
+          <w:highlight w:val="lightGray"/>
+        </w:rPr>
+        <w:t xml:space="preserve"> array</w:t>
+      </w:r>
+    </w:p>
+    <w:p>
+      <w:pPr>
+        <w:spacing w:after="0"/>
+        <w:rPr>
+          <w:sz w:val="18"/>
+        </w:rPr>
+      </w:pPr>
+      <w:r>
+        <w:rPr>
+          <w:sz w:val="18"/>
+          <w:highlight w:val="lightGray"/>
+        </w:rPr>
+        <w:t>})</w:t>
+      </w:r>
+    </w:p>
+    <w:p>
+      <w:pPr>
+        <w:spacing w:after="0"/>
+      </w:pPr>
+    </w:p>
+    <w:p>
+      <w:pPr>
+        <w:spacing w:after="0"/>
+        <w:rPr>
+          <w:rStyle w:val="IntenseReference"/>
+        </w:rPr>
+      </w:pPr>
+      <w:r>
+        <w:rPr>
+          <w:rStyle w:val="IntenseReference"/>
+        </w:rPr>
+        <w:t>Templates</w:t>
+      </w:r>
+    </w:p>
+    <w:p>
+      <w:pPr>
+        <w:spacing w:after="0"/>
+        <w:rPr>
+          <w:rStyle w:val="IntenseReference"/>
+          <w:b w:val="0"/>
+          <w:color w:val="auto"/>
+        </w:rPr>
+      </w:pPr>
       <w:bookmarkStart w:id="0" w:name="_GoBack"/>
       <w:bookmarkEnd w:id="0"/>
-    </w:p>
-    <w:p>
-      <w:pPr>
-        <w:pStyle w:val="ListParagraph"/>
-        <w:spacing w:after="0"/>
-        <w:ind w:left="270" w:hanging="270"/>
-      </w:pPr>
-      <w:proofErr w:type="gramStart"/>
-      <w:r>
-        <w:rPr>
-          <w:color w:val="FF0000"/>
-          <w:sz w:val="18"/>
-          <w:highlight w:val="lightGray"/>
-        </w:rPr>
-        <w:t>inputs</w:t>
-      </w:r>
-      <w:proofErr w:type="gramEnd"/>
-      <w:r>
-        <w:rPr>
-          <w:color w:val="FF0000"/>
-          <w:sz w:val="18"/>
-          <w:highlight w:val="lightGray"/>
-        </w:rPr>
-        <w:t>: ['</w:t>
-      </w:r>
-      <w:proofErr w:type="spellStart"/>
-      <w:r>
-        <w:rPr>
-          <w:color w:val="FF0000"/>
-          <w:sz w:val="18"/>
-          <w:highlight w:val="lightGray"/>
-        </w:rPr>
-        <w:t>isFavorite</w:t>
-      </w:r>
-      <w:proofErr w:type="spellEnd"/>
-      <w:r>
-        <w:rPr>
-          <w:color w:val="FF0000"/>
-          <w:sz w:val="18"/>
-          <w:highlight w:val="lightGray"/>
-        </w:rPr>
-        <w:t>: is-favorite</w:t>
-      </w:r>
-      <w:r>
-        <w:rPr>
-          <w:color w:val="FF0000"/>
-          <w:sz w:val="18"/>
-          <w:highlight w:val="lightGray"/>
-        </w:rPr>
-        <w:t>']</w:t>
-      </w:r>
-      <w:r>
-        <w:rPr>
-          <w:highlight w:val="lightGray"/>
-        </w:rPr>
-        <w:t xml:space="preserve"> </w:t>
-      </w:r>
-      <w:r>
-        <w:rPr>
-          <w:highlight w:val="lightGray"/>
-        </w:rPr>
-        <w:sym w:font="Wingdings" w:char="F0E0"/>
-      </w:r>
-      <w:r>
-        <w:rPr>
-          <w:highlight w:val="lightGray"/>
-        </w:rPr>
-        <w:t xml:space="preserve"> </w:t>
-      </w:r>
-      <w:r>
-        <w:rPr>
-          <w:sz w:val="18"/>
-          <w:highlight w:val="lightGray"/>
-        </w:rPr>
-        <w:t>the alias is “is-favorite”</w:t>
-      </w:r>
-    </w:p>
-    <w:p>
-      <w:pPr>
-        <w:pStyle w:val="ListParagraph"/>
-        <w:spacing w:after="0"/>
-        <w:ind w:left="270" w:hanging="270"/>
-      </w:pPr>
-    </w:p>
-    <w:p>
-      <w:pPr>
-        <w:pStyle w:val="ListParagraph"/>
-        <w:spacing w:after="0"/>
-        <w:ind w:left="270" w:hanging="270"/>
-      </w:pPr>
-      <w:r>
-        <w:t>The downside with method 2 is the ‘magic strings’: inputs are strings</w:t>
-      </w:r>
-      <w:r>
-        <w:t>,</w:t>
-      </w:r>
-      <w:r>
-        <w:t xml:space="preserve"> not actual </w:t>
-      </w:r>
-      <w:r>
-        <w:t>entities</w:t>
-      </w:r>
-    </w:p>
-    <w:p>
-      <w:pPr>
-        <w:pStyle w:val="ListParagraph"/>
-        <w:spacing w:after="0"/>
-        <w:ind w:left="270" w:hanging="270"/>
-      </w:pPr>
-    </w:p>
-    <w:p>
-      <w:pPr>
-        <w:pStyle w:val="ListParagraph"/>
-        <w:spacing w:after="0"/>
-        <w:ind w:left="270" w:hanging="270"/>
-      </w:pPr>
-    </w:p>
-    <w:p>
-      <w:pPr>
-        <w:pStyle w:val="ListParagraph"/>
-        <w:spacing w:after="0"/>
-        <w:ind w:left="270" w:hanging="270"/>
-      </w:pPr>
-    </w:p>
-    <w:p>
-      <w:pPr>
-        <w:spacing w:after="0"/>
-        <w:rPr>
-          <w:rStyle w:val="IntenseReference"/>
-        </w:rPr>
-      </w:pPr>
-      <w:r>
-        <w:rPr>
-          <w:rStyle w:val="IntenseReference"/>
-        </w:rPr>
-        <w:t>Output properties</w:t>
-      </w:r>
     </w:p>
     <w:sectPr>
       <w:pgSz w:w="12240" w:h="15840"/>

</xml_diff>

<commit_message>
Add form with basic validation
</commit_message>
<xml_diff>
--- a/AJS 2.0.docx
+++ b/AJS 2.0.docx
@@ -8963,10 +8963,7 @@
           </w:p>
           <w:p>
             <w:r>
-              <w:t xml:space="preserve">    </w:t>
-            </w:r>
-            <w:r>
-              <w:t>&lt;div class="</w:t>
+              <w:t xml:space="preserve">    &lt;div class="</w:t>
             </w:r>
             <w:r>
               <w:rPr>
@@ -8982,10 +8979,7 @@
           <w:p/>
           <w:p>
             <w:r>
-              <w:t xml:space="preserve">    </w:t>
-            </w:r>
-            <w:r>
-              <w:t>&lt;div class="</w:t>
+              <w:t xml:space="preserve">    &lt;div class="</w:t>
             </w:r>
             <w:r>
               <w:rPr>
@@ -9029,8 +9023,6 @@
           <w:rStyle w:val="IntenseReference"/>
         </w:rPr>
       </w:pPr>
-      <w:bookmarkStart w:id="0" w:name="_GoBack"/>
-      <w:bookmarkEnd w:id="0"/>
       <w:r>
         <w:rPr>
           <w:rStyle w:val="IntenseReference"/>
@@ -9119,6 +9111,955 @@
       <w:pPr>
         <w:spacing w:after="0"/>
       </w:pPr>
+    </w:p>
+    <w:p>
+      <w:pPr>
+        <w:spacing w:after="0"/>
+        <w:rPr>
+          <w:b/>
+          <w:bCs/>
+          <w:smallCaps/>
+          <w:color w:val="5B9BD5" w:themeColor="accent1"/>
+          <w:spacing w:val="5"/>
+        </w:rPr>
+      </w:pPr>
+      <w:r>
+        <w:rPr>
+          <w:rStyle w:val="IntenseReference"/>
+        </w:rPr>
+        <w:t xml:space="preserve">Form </w:t>
+      </w:r>
+      <w:r>
+        <w:rPr>
+          <w:rStyle w:val="IntenseReference"/>
+          <w:sz w:val="18"/>
+        </w:rPr>
+        <w:t>CONTROLS</w:t>
+      </w:r>
+    </w:p>
+    <w:p>
+      <w:pPr>
+        <w:spacing w:after="0"/>
+      </w:pPr>
+      <w:proofErr w:type="spellStart"/>
+      <w:r>
+        <w:rPr>
+          <w:i/>
+        </w:rPr>
+        <w:t>ControlGroup</w:t>
+      </w:r>
+      <w:proofErr w:type="spellEnd"/>
+      <w:r>
+        <w:t xml:space="preserve"> – several controls grouped together which can be validated as a single unit.</w:t>
+      </w:r>
+    </w:p>
+    <w:p>
+      <w:pPr>
+        <w:spacing w:after="0"/>
+      </w:pPr>
+    </w:p>
+    <w:p>
+      <w:pPr>
+        <w:spacing w:after="0"/>
+      </w:pPr>
+      <w:r>
+        <w:rPr>
+          <w:i/>
+        </w:rPr>
+        <w:t>Control</w:t>
+      </w:r>
+      <w:r>
+        <w:t xml:space="preserve"> and </w:t>
+      </w:r>
+      <w:proofErr w:type="spellStart"/>
+      <w:r>
+        <w:rPr>
+          <w:i/>
+        </w:rPr>
+        <w:t>ControlGroup</w:t>
+      </w:r>
+      <w:proofErr w:type="spellEnd"/>
+      <w:r>
+        <w:t xml:space="preserve"> both have the same properties inherited from </w:t>
+      </w:r>
+      <w:proofErr w:type="spellStart"/>
+      <w:r>
+        <w:t>AbstractControl</w:t>
+      </w:r>
+      <w:proofErr w:type="spellEnd"/>
+      <w:r>
+        <w:t>:</w:t>
+      </w:r>
+    </w:p>
+    <w:p>
+      <w:pPr>
+        <w:pStyle w:val="ListParagraph"/>
+        <w:numPr>
+          <w:ilvl w:val="0"/>
+          <w:numId w:val="5"/>
+        </w:numPr>
+        <w:spacing w:after="0"/>
+      </w:pPr>
+      <w:r>
+        <w:t>value, touched, dirty, pristine, valid, invalid, …</w:t>
+      </w:r>
+    </w:p>
+    <w:p>
+      <w:pPr>
+        <w:spacing w:after="0"/>
+      </w:pPr>
+    </w:p>
+    <w:p>
+      <w:pPr>
+        <w:spacing w:after="0"/>
+      </w:pPr>
+      <w:r>
+        <w:t>To create control objects we need to associate them with the input fields from the form.</w:t>
+      </w:r>
+    </w:p>
+    <w:p>
+      <w:pPr>
+        <w:spacing w:after="0"/>
+      </w:pPr>
+      <w:r>
+        <w:rPr>
+          <w:sz w:val="18"/>
+        </w:rPr>
+        <w:t xml:space="preserve">&lt;input </w:t>
+      </w:r>
+      <w:proofErr w:type="spellStart"/>
+      <w:r>
+        <w:rPr>
+          <w:b/>
+          <w:color w:val="FF0000"/>
+          <w:sz w:val="18"/>
+        </w:rPr>
+        <w:t>ngControl</w:t>
+      </w:r>
+      <w:proofErr w:type="spellEnd"/>
+      <w:r>
+        <w:rPr>
+          <w:sz w:val="18"/>
+        </w:rPr>
+        <w:t>="</w:t>
+      </w:r>
+      <w:proofErr w:type="spellStart"/>
+      <w:r>
+        <w:rPr>
+          <w:sz w:val="18"/>
+        </w:rPr>
+        <w:t>firstName</w:t>
+      </w:r>
+      <w:proofErr w:type="spellEnd"/>
+      <w:r>
+        <w:rPr>
+          <w:sz w:val="18"/>
+        </w:rPr>
+        <w:t>" id="</w:t>
+      </w:r>
+      <w:proofErr w:type="spellStart"/>
+      <w:r>
+        <w:rPr>
+          <w:sz w:val="18"/>
+        </w:rPr>
+        <w:t>firstName</w:t>
+      </w:r>
+      <w:proofErr w:type="spellEnd"/>
+      <w:r>
+        <w:rPr>
+          <w:sz w:val="18"/>
+        </w:rPr>
+        <w:t>" type="text" class="form-control"&gt;</w:t>
+      </w:r>
+    </w:p>
+    <w:p>
+      <w:pPr>
+        <w:pStyle w:val="ListParagraph"/>
+        <w:numPr>
+          <w:ilvl w:val="0"/>
+          <w:numId w:val="4"/>
+        </w:numPr>
+        <w:spacing w:after="0"/>
+      </w:pPr>
+      <w:proofErr w:type="spellStart"/>
+      <w:r>
+        <w:rPr>
+          <w:b/>
+        </w:rPr>
+        <w:t>ngControl</w:t>
+      </w:r>
+      <w:proofErr w:type="spellEnd"/>
+      <w:r>
+        <w:t xml:space="preserve"> tells Angular to associate the input control with the control object named “</w:t>
+      </w:r>
+      <w:proofErr w:type="spellStart"/>
+      <w:r>
+        <w:t>firstName</w:t>
+      </w:r>
+      <w:proofErr w:type="spellEnd"/>
+      <w:r>
+        <w:t>”</w:t>
+      </w:r>
+    </w:p>
+    <w:p>
+      <w:pPr>
+        <w:pStyle w:val="ListParagraph"/>
+        <w:numPr>
+          <w:ilvl w:val="0"/>
+          <w:numId w:val="4"/>
+        </w:numPr>
+        <w:spacing w:after="0"/>
+      </w:pPr>
+      <w:r>
+        <w:t>The “</w:t>
+      </w:r>
+      <w:proofErr w:type="spellStart"/>
+      <w:r>
+        <w:t>firstName</w:t>
+      </w:r>
+      <w:proofErr w:type="spellEnd"/>
+      <w:r>
+        <w:t xml:space="preserve">” </w:t>
+      </w:r>
+      <w:r>
+        <w:t xml:space="preserve">from </w:t>
+      </w:r>
+      <w:proofErr w:type="spellStart"/>
+      <w:r>
+        <w:t>ngController</w:t>
+      </w:r>
+      <w:proofErr w:type="spellEnd"/>
+      <w:r>
+        <w:t xml:space="preserve"> is in no way related to the id with the same name</w:t>
+      </w:r>
+    </w:p>
+    <w:p>
+      <w:pPr>
+        <w:spacing w:after="0"/>
+      </w:pPr>
+    </w:p>
+    <w:p>
+      <w:pPr>
+        <w:spacing w:after="0"/>
+        <w:rPr>
+          <w:sz w:val="18"/>
+        </w:rPr>
+      </w:pPr>
+      <w:r>
+        <w:rPr>
+          <w:sz w:val="18"/>
+        </w:rPr>
+        <w:t xml:space="preserve">&lt;input </w:t>
+      </w:r>
+      <w:proofErr w:type="spellStart"/>
+      <w:r>
+        <w:rPr>
+          <w:sz w:val="18"/>
+        </w:rPr>
+        <w:t>ngControl</w:t>
+      </w:r>
+      <w:proofErr w:type="spellEnd"/>
+      <w:r>
+        <w:rPr>
+          <w:sz w:val="18"/>
+        </w:rPr>
+        <w:t>="</w:t>
+      </w:r>
+      <w:proofErr w:type="spellStart"/>
+      <w:r>
+        <w:rPr>
+          <w:sz w:val="18"/>
+        </w:rPr>
+        <w:t>firstName</w:t>
+      </w:r>
+      <w:proofErr w:type="spellEnd"/>
+      <w:r>
+        <w:rPr>
+          <w:sz w:val="18"/>
+        </w:rPr>
+        <w:t>" #</w:t>
+      </w:r>
+      <w:proofErr w:type="spellStart"/>
+      <w:r>
+        <w:rPr>
+          <w:b/>
+          <w:color w:val="538135" w:themeColor="accent6" w:themeShade="BF"/>
+          <w:sz w:val="18"/>
+        </w:rPr>
+        <w:t>firstName</w:t>
+      </w:r>
+      <w:proofErr w:type="spellEnd"/>
+      <w:r>
+        <w:rPr>
+          <w:sz w:val="18"/>
+        </w:rPr>
+        <w:t>="</w:t>
+      </w:r>
+      <w:proofErr w:type="spellStart"/>
+      <w:r>
+        <w:rPr>
+          <w:sz w:val="18"/>
+        </w:rPr>
+        <w:t>ngForm</w:t>
+      </w:r>
+      <w:proofErr w:type="spellEnd"/>
+      <w:r>
+        <w:rPr>
+          <w:sz w:val="18"/>
+        </w:rPr>
+        <w:t>" (change</w:t>
+      </w:r>
+      <w:proofErr w:type="gramStart"/>
+      <w:r>
+        <w:rPr>
+          <w:sz w:val="18"/>
+        </w:rPr>
+        <w:t>)=</w:t>
+      </w:r>
+      <w:proofErr w:type="gramEnd"/>
+      <w:r>
+        <w:rPr>
+          <w:sz w:val="18"/>
+        </w:rPr>
+        <w:t>"log(</w:t>
+      </w:r>
+      <w:proofErr w:type="spellStart"/>
+      <w:r>
+        <w:rPr>
+          <w:b/>
+          <w:color w:val="538135" w:themeColor="accent6" w:themeShade="BF"/>
+          <w:sz w:val="18"/>
+        </w:rPr>
+        <w:t>firstName</w:t>
+      </w:r>
+      <w:proofErr w:type="spellEnd"/>
+      <w:r>
+        <w:rPr>
+          <w:sz w:val="18"/>
+        </w:rPr>
+        <w:t>)" type="text" class="form-control"&gt;</w:t>
+      </w:r>
+    </w:p>
+    <w:p>
+      <w:pPr>
+        <w:pStyle w:val="ListParagraph"/>
+        <w:numPr>
+          <w:ilvl w:val="0"/>
+          <w:numId w:val="4"/>
+        </w:numPr>
+        <w:spacing w:after="0"/>
+      </w:pPr>
+      <w:r>
+        <w:rPr>
+          <w:b/>
+        </w:rPr>
+        <w:t>#</w:t>
+      </w:r>
+      <w:proofErr w:type="spellStart"/>
+      <w:r>
+        <w:rPr>
+          <w:b/>
+        </w:rPr>
+        <w:t>firstName</w:t>
+      </w:r>
+      <w:proofErr w:type="spellEnd"/>
+      <w:r>
+        <w:t xml:space="preserve"> is a temporary local variable; when its value is set to “</w:t>
+      </w:r>
+      <w:proofErr w:type="spellStart"/>
+      <w:r>
+        <w:t>ngForm</w:t>
+      </w:r>
+      <w:proofErr w:type="spellEnd"/>
+      <w:r>
+        <w:t xml:space="preserve">”, Angular creates a reference to the </w:t>
+      </w:r>
+      <w:proofErr w:type="spellStart"/>
+      <w:r>
+        <w:t>ngControl</w:t>
+      </w:r>
+      <w:proofErr w:type="spellEnd"/>
+      <w:r>
+        <w:t xml:space="preserve"> </w:t>
+      </w:r>
+      <w:r>
+        <w:t>applied on the input field.</w:t>
+      </w:r>
+    </w:p>
+    <w:p>
+      <w:pPr>
+        <w:spacing w:after="0"/>
+      </w:pPr>
+    </w:p>
+    <w:p>
+      <w:pPr>
+        <w:spacing w:after="0"/>
+        <w:rPr>
+          <w:rStyle w:val="IntenseReference"/>
+        </w:rPr>
+      </w:pPr>
+      <w:r>
+        <w:rPr>
+          <w:rStyle w:val="IntenseReference"/>
+        </w:rPr>
+        <w:t>FORM V</w:t>
+      </w:r>
+      <w:r>
+        <w:rPr>
+          <w:rStyle w:val="IntenseReference"/>
+        </w:rPr>
+        <w:t>ALIDATION</w:t>
+      </w:r>
+    </w:p>
+    <w:p>
+      <w:pPr>
+        <w:spacing w:after="0"/>
+      </w:pPr>
+      <w:r>
+        <w:t xml:space="preserve">There are only 3 validation rules: required, </w:t>
+      </w:r>
+      <w:proofErr w:type="spellStart"/>
+      <w:r>
+        <w:t>minlength</w:t>
+      </w:r>
+      <w:proofErr w:type="spellEnd"/>
+      <w:r>
+        <w:t xml:space="preserve">, </w:t>
+      </w:r>
+      <w:proofErr w:type="spellStart"/>
+      <w:r>
+        <w:t>maxlength</w:t>
+      </w:r>
+      <w:proofErr w:type="spellEnd"/>
+    </w:p>
+    <w:p>
+      <w:pPr>
+        <w:spacing w:after="0"/>
+      </w:pPr>
+    </w:p>
+    <w:p>
+      <w:pPr>
+        <w:spacing w:after="0"/>
+        <w:rPr>
+          <w:sz w:val="18"/>
+        </w:rPr>
+      </w:pPr>
+      <w:r>
+        <w:rPr>
+          <w:sz w:val="18"/>
+        </w:rPr>
+        <w:t xml:space="preserve">         </w:t>
+      </w:r>
+      <w:r>
+        <w:rPr>
+          <w:sz w:val="18"/>
+        </w:rPr>
+        <w:t xml:space="preserve">&lt;input </w:t>
+      </w:r>
+    </w:p>
+    <w:p>
+      <w:pPr>
+        <w:spacing w:after="0"/>
+        <w:rPr>
+          <w:sz w:val="18"/>
+        </w:rPr>
+      </w:pPr>
+      <w:r>
+        <w:rPr>
+          <w:sz w:val="18"/>
+        </w:rPr>
+        <w:t xml:space="preserve">                </w:t>
+      </w:r>
+      <w:proofErr w:type="spellStart"/>
+      <w:proofErr w:type="gramStart"/>
+      <w:r>
+        <w:rPr>
+          <w:sz w:val="18"/>
+        </w:rPr>
+        <w:t>ngControl</w:t>
+      </w:r>
+      <w:proofErr w:type="spellEnd"/>
+      <w:proofErr w:type="gramEnd"/>
+      <w:r>
+        <w:rPr>
+          <w:sz w:val="18"/>
+        </w:rPr>
+        <w:t>="</w:t>
+      </w:r>
+      <w:proofErr w:type="spellStart"/>
+      <w:r>
+        <w:rPr>
+          <w:sz w:val="18"/>
+        </w:rPr>
+        <w:t>firstName</w:t>
+      </w:r>
+      <w:proofErr w:type="spellEnd"/>
+      <w:r>
+        <w:rPr>
+          <w:sz w:val="18"/>
+        </w:rPr>
+        <w:t>"</w:t>
+      </w:r>
+    </w:p>
+    <w:p>
+      <w:pPr>
+        <w:spacing w:after="0"/>
+        <w:rPr>
+          <w:sz w:val="18"/>
+        </w:rPr>
+      </w:pPr>
+      <w:r>
+        <w:rPr>
+          <w:sz w:val="18"/>
+        </w:rPr>
+        <w:t xml:space="preserve">                #</w:t>
+      </w:r>
+      <w:proofErr w:type="spellStart"/>
+      <w:r>
+        <w:rPr>
+          <w:sz w:val="18"/>
+        </w:rPr>
+        <w:t>firstName</w:t>
+      </w:r>
+      <w:proofErr w:type="spellEnd"/>
+      <w:r>
+        <w:rPr>
+          <w:sz w:val="18"/>
+        </w:rPr>
+        <w:t>="</w:t>
+      </w:r>
+      <w:proofErr w:type="spellStart"/>
+      <w:r>
+        <w:rPr>
+          <w:sz w:val="18"/>
+        </w:rPr>
+        <w:t>ngForm</w:t>
+      </w:r>
+      <w:proofErr w:type="spellEnd"/>
+      <w:r>
+        <w:rPr>
+          <w:sz w:val="18"/>
+        </w:rPr>
+        <w:t xml:space="preserve">" </w:t>
+      </w:r>
+    </w:p>
+    <w:p>
+      <w:pPr>
+        <w:spacing w:after="0"/>
+        <w:rPr>
+          <w:sz w:val="18"/>
+        </w:rPr>
+      </w:pPr>
+      <w:r>
+        <w:rPr>
+          <w:sz w:val="18"/>
+        </w:rPr>
+        <w:t xml:space="preserve">                </w:t>
+      </w:r>
+      <w:proofErr w:type="gramStart"/>
+      <w:r>
+        <w:rPr>
+          <w:sz w:val="18"/>
+        </w:rPr>
+        <w:t>id</w:t>
+      </w:r>
+      <w:proofErr w:type="gramEnd"/>
+      <w:r>
+        <w:rPr>
+          <w:sz w:val="18"/>
+        </w:rPr>
+        <w:t>="</w:t>
+      </w:r>
+      <w:proofErr w:type="spellStart"/>
+      <w:r>
+        <w:rPr>
+          <w:sz w:val="18"/>
+        </w:rPr>
+        <w:t>firstName</w:t>
+      </w:r>
+      <w:proofErr w:type="spellEnd"/>
+      <w:r>
+        <w:rPr>
+          <w:sz w:val="18"/>
+        </w:rPr>
+        <w:t xml:space="preserve">" </w:t>
+      </w:r>
+    </w:p>
+    <w:p>
+      <w:pPr>
+        <w:spacing w:after="0"/>
+        <w:rPr>
+          <w:sz w:val="18"/>
+        </w:rPr>
+      </w:pPr>
+      <w:r>
+        <w:rPr>
+          <w:sz w:val="18"/>
+        </w:rPr>
+        <w:t xml:space="preserve">                </w:t>
+      </w:r>
+      <w:proofErr w:type="gramStart"/>
+      <w:r>
+        <w:rPr>
+          <w:sz w:val="18"/>
+        </w:rPr>
+        <w:t>type</w:t>
+      </w:r>
+      <w:proofErr w:type="gramEnd"/>
+      <w:r>
+        <w:rPr>
+          <w:sz w:val="18"/>
+        </w:rPr>
+        <w:t xml:space="preserve">="text" </w:t>
+      </w:r>
+    </w:p>
+    <w:p>
+      <w:pPr>
+        <w:spacing w:after="0"/>
+        <w:rPr>
+          <w:color w:val="FF0000"/>
+          <w:sz w:val="18"/>
+        </w:rPr>
+      </w:pPr>
+      <w:r>
+        <w:rPr>
+          <w:color w:val="FF0000"/>
+          <w:sz w:val="18"/>
+        </w:rPr>
+        <w:t xml:space="preserve">                </w:t>
+      </w:r>
+      <w:proofErr w:type="gramStart"/>
+      <w:r>
+        <w:rPr>
+          <w:color w:val="FF0000"/>
+          <w:sz w:val="18"/>
+        </w:rPr>
+        <w:t>required</w:t>
+      </w:r>
+      <w:proofErr w:type="gramEnd"/>
+    </w:p>
+    <w:p>
+      <w:pPr>
+        <w:spacing w:after="0"/>
+        <w:rPr>
+          <w:sz w:val="18"/>
+        </w:rPr>
+      </w:pPr>
+      <w:r>
+        <w:rPr>
+          <w:color w:val="FF0000"/>
+          <w:sz w:val="18"/>
+        </w:rPr>
+        <w:t xml:space="preserve">                </w:t>
+      </w:r>
+      <w:proofErr w:type="spellStart"/>
+      <w:proofErr w:type="gramStart"/>
+      <w:r>
+        <w:rPr>
+          <w:color w:val="FF0000"/>
+          <w:sz w:val="18"/>
+        </w:rPr>
+        <w:t>minlength</w:t>
+      </w:r>
+      <w:proofErr w:type="spellEnd"/>
+      <w:proofErr w:type="gramEnd"/>
+      <w:r>
+        <w:rPr>
+          <w:color w:val="FF0000"/>
+          <w:sz w:val="18"/>
+        </w:rPr>
+        <w:t>="3"</w:t>
+      </w:r>
+      <w:r>
+        <w:rPr>
+          <w:sz w:val="18"/>
+        </w:rPr>
+        <w:t>&gt;</w:t>
+      </w:r>
+    </w:p>
+    <w:p>
+      <w:pPr>
+        <w:spacing w:after="0"/>
+        <w:rPr>
+          <w:sz w:val="18"/>
+        </w:rPr>
+      </w:pPr>
+      <w:r>
+        <w:rPr>
+          <w:sz w:val="18"/>
+        </w:rPr>
+        <w:t xml:space="preserve">            &lt;div *</w:t>
+      </w:r>
+      <w:proofErr w:type="spellStart"/>
+      <w:r>
+        <w:rPr>
+          <w:sz w:val="18"/>
+        </w:rPr>
+        <w:t>ngIf</w:t>
+      </w:r>
+      <w:proofErr w:type="spellEnd"/>
+      <w:r>
+        <w:rPr>
+          <w:sz w:val="18"/>
+        </w:rPr>
+        <w:t>="</w:t>
+      </w:r>
+      <w:proofErr w:type="spellStart"/>
+      <w:r>
+        <w:rPr>
+          <w:sz w:val="18"/>
+        </w:rPr>
+        <w:t>firstName.touched</w:t>
+      </w:r>
+      <w:proofErr w:type="spellEnd"/>
+      <w:r>
+        <w:rPr>
+          <w:sz w:val="18"/>
+        </w:rPr>
+        <w:t xml:space="preserve"> &amp;&amp; </w:t>
+      </w:r>
+      <w:proofErr w:type="spellStart"/>
+      <w:r>
+        <w:rPr>
+          <w:color w:val="FF0000"/>
+          <w:sz w:val="18"/>
+        </w:rPr>
+        <w:t>firstName.errors</w:t>
+      </w:r>
+      <w:proofErr w:type="spellEnd"/>
+      <w:r>
+        <w:rPr>
+          <w:sz w:val="18"/>
+        </w:rPr>
+        <w:t>"&gt;</w:t>
+      </w:r>
+    </w:p>
+    <w:p>
+      <w:pPr>
+        <w:spacing w:after="0"/>
+        <w:rPr>
+          <w:sz w:val="18"/>
+        </w:rPr>
+      </w:pPr>
+      <w:r>
+        <w:rPr>
+          <w:sz w:val="18"/>
+        </w:rPr>
+        <w:t xml:space="preserve">                &lt;div class="alert alert-danger" </w:t>
+      </w:r>
+      <w:r>
+        <w:rPr>
+          <w:sz w:val="18"/>
+        </w:rPr>
+        <w:t>*</w:t>
+      </w:r>
+      <w:proofErr w:type="spellStart"/>
+      <w:r>
+        <w:rPr>
+          <w:sz w:val="18"/>
+        </w:rPr>
+        <w:t>ngIf</w:t>
+      </w:r>
+      <w:proofErr w:type="spellEnd"/>
+      <w:r>
+        <w:rPr>
+          <w:sz w:val="18"/>
+        </w:rPr>
+        <w:t>="</w:t>
+      </w:r>
+      <w:proofErr w:type="spellStart"/>
+      <w:r>
+        <w:rPr>
+          <w:color w:val="FF0000"/>
+          <w:sz w:val="18"/>
+        </w:rPr>
+        <w:t>firstName.errors.required</w:t>
+      </w:r>
+      <w:proofErr w:type="spellEnd"/>
+      <w:r>
+        <w:rPr>
+          <w:sz w:val="18"/>
+        </w:rPr>
+        <w:t>"&gt;</w:t>
+      </w:r>
+    </w:p>
+    <w:p>
+      <w:pPr>
+        <w:spacing w:after="0"/>
+        <w:rPr>
+          <w:sz w:val="18"/>
+        </w:rPr>
+      </w:pPr>
+      <w:r>
+        <w:rPr>
+          <w:sz w:val="18"/>
+        </w:rPr>
+        <w:t xml:space="preserve">                    First name is required.</w:t>
+      </w:r>
+    </w:p>
+    <w:p>
+      <w:pPr>
+        <w:spacing w:after="0"/>
+        <w:rPr>
+          <w:sz w:val="18"/>
+        </w:rPr>
+      </w:pPr>
+      <w:r>
+        <w:rPr>
+          <w:sz w:val="18"/>
+        </w:rPr>
+        <w:t xml:space="preserve">                &lt;/div&gt;</w:t>
+      </w:r>
+    </w:p>
+    <w:p>
+      <w:pPr>
+        <w:spacing w:after="0"/>
+        <w:rPr>
+          <w:sz w:val="18"/>
+        </w:rPr>
+      </w:pPr>
+      <w:r>
+        <w:rPr>
+          <w:sz w:val="18"/>
+        </w:rPr>
+        <w:t xml:space="preserve">                &lt;div class="alert alert-danger" </w:t>
+      </w:r>
+      <w:r>
+        <w:rPr>
+          <w:sz w:val="18"/>
+        </w:rPr>
+        <w:t>*</w:t>
+      </w:r>
+      <w:proofErr w:type="spellStart"/>
+      <w:r>
+        <w:rPr>
+          <w:sz w:val="18"/>
+        </w:rPr>
+        <w:t>ngIf</w:t>
+      </w:r>
+      <w:proofErr w:type="spellEnd"/>
+      <w:r>
+        <w:rPr>
+          <w:sz w:val="18"/>
+        </w:rPr>
+        <w:t>="</w:t>
+      </w:r>
+      <w:proofErr w:type="spellStart"/>
+      <w:r>
+        <w:rPr>
+          <w:color w:val="FF0000"/>
+          <w:sz w:val="18"/>
+        </w:rPr>
+        <w:t>firstName.errors.minlength</w:t>
+      </w:r>
+      <w:proofErr w:type="spellEnd"/>
+      <w:r>
+        <w:rPr>
+          <w:sz w:val="18"/>
+        </w:rPr>
+        <w:t>"&gt;</w:t>
+      </w:r>
+    </w:p>
+    <w:p>
+      <w:pPr>
+        <w:spacing w:after="0"/>
+        <w:rPr>
+          <w:sz w:val="18"/>
+        </w:rPr>
+      </w:pPr>
+      <w:r>
+        <w:rPr>
+          <w:sz w:val="18"/>
+        </w:rPr>
+        <w:t xml:space="preserve">                    First name should be </w:t>
+      </w:r>
+      <w:proofErr w:type="spellStart"/>
+      <w:r>
+        <w:rPr>
+          <w:sz w:val="18"/>
+        </w:rPr>
+        <w:t>mininum</w:t>
+      </w:r>
+      <w:proofErr w:type="spellEnd"/>
+      <w:r>
+        <w:rPr>
+          <w:sz w:val="18"/>
+        </w:rPr>
+        <w:t xml:space="preserve"> {</w:t>
+      </w:r>
+      <w:proofErr w:type="gramStart"/>
+      <w:r>
+        <w:rPr>
+          <w:sz w:val="18"/>
+        </w:rPr>
+        <w:t xml:space="preserve">{ </w:t>
+      </w:r>
+      <w:proofErr w:type="spellStart"/>
+      <w:r>
+        <w:rPr>
+          <w:sz w:val="18"/>
+        </w:rPr>
+        <w:t>firstName.errors.minlength.</w:t>
+      </w:r>
+      <w:r>
+        <w:rPr>
+          <w:color w:val="FF0000"/>
+          <w:sz w:val="18"/>
+        </w:rPr>
+        <w:t>requiredLength</w:t>
+      </w:r>
+      <w:proofErr w:type="spellEnd"/>
+      <w:proofErr w:type="gramEnd"/>
+      <w:r>
+        <w:rPr>
+          <w:color w:val="FF0000"/>
+          <w:sz w:val="18"/>
+        </w:rPr>
+        <w:t xml:space="preserve"> </w:t>
+      </w:r>
+      <w:r>
+        <w:rPr>
+          <w:sz w:val="18"/>
+        </w:rPr>
+        <w:t>}} characters.</w:t>
+      </w:r>
+    </w:p>
+    <w:p>
+      <w:pPr>
+        <w:spacing w:after="0"/>
+        <w:rPr>
+          <w:sz w:val="18"/>
+        </w:rPr>
+      </w:pPr>
+      <w:r>
+        <w:rPr>
+          <w:sz w:val="18"/>
+        </w:rPr>
+        <w:t xml:space="preserve">                &lt;/div&gt;</w:t>
+      </w:r>
+    </w:p>
+    <w:p>
+      <w:pPr>
+        <w:spacing w:after="0"/>
+      </w:pPr>
+      <w:r>
+        <w:rPr>
+          <w:sz w:val="18"/>
+        </w:rPr>
+        <w:t xml:space="preserve">            &lt;/div&gt;</w:t>
+      </w:r>
+    </w:p>
+    <w:p>
+      <w:pPr>
+        <w:spacing w:after="0"/>
+      </w:pPr>
+    </w:p>
+    <w:p>
+      <w:pPr>
+        <w:spacing w:after="0"/>
+      </w:pPr>
+      <w:bookmarkStart w:id="0" w:name="_GoBack"/>
+      <w:bookmarkEnd w:id="0"/>
     </w:p>
     <w:sectPr>
       <w:pgSz w:w="12240" w:h="15840"/>
@@ -9334,6 +10275,118 @@
     </w:lvl>
   </w:abstractNum>
   <w:abstractNum w:abstractNumId="2">
+    <w:nsid w:val="37CD6B54"/>
+    <w:multiLevelType w:val="hybridMultilevel"/>
+    <w:tmpl w:val="62E0B04E"/>
+    <w:lvl w:ilvl="0" w:tplc="6FC8E60E">
+      <w:numFmt w:val="bullet"/>
+      <w:lvlText w:val="-"/>
+      <w:lvlJc w:val="left"/>
+      <w:pPr>
+        <w:ind w:left="720" w:hanging="360"/>
+      </w:pPr>
+      <w:rPr>
+        <w:rFonts w:ascii="Calibri" w:eastAsiaTheme="minorHAnsi" w:hAnsi="Calibri" w:cstheme="minorBidi" w:hint="default"/>
+      </w:rPr>
+    </w:lvl>
+    <w:lvl w:ilvl="1" w:tplc="04090003" w:tentative="1">
+      <w:start w:val="1"/>
+      <w:numFmt w:val="bullet"/>
+      <w:lvlText w:val="o"/>
+      <w:lvlJc w:val="left"/>
+      <w:pPr>
+        <w:ind w:left="1440" w:hanging="360"/>
+      </w:pPr>
+      <w:rPr>
+        <w:rFonts w:ascii="Courier New" w:hAnsi="Courier New" w:cs="Courier New" w:hint="default"/>
+      </w:rPr>
+    </w:lvl>
+    <w:lvl w:ilvl="2" w:tplc="04090005" w:tentative="1">
+      <w:start w:val="1"/>
+      <w:numFmt w:val="bullet"/>
+      <w:lvlText w:val=""/>
+      <w:lvlJc w:val="left"/>
+      <w:pPr>
+        <w:ind w:left="2160" w:hanging="360"/>
+      </w:pPr>
+      <w:rPr>
+        <w:rFonts w:ascii="Wingdings" w:hAnsi="Wingdings" w:hint="default"/>
+      </w:rPr>
+    </w:lvl>
+    <w:lvl w:ilvl="3" w:tplc="04090001" w:tentative="1">
+      <w:start w:val="1"/>
+      <w:numFmt w:val="bullet"/>
+      <w:lvlText w:val=""/>
+      <w:lvlJc w:val="left"/>
+      <w:pPr>
+        <w:ind w:left="2880" w:hanging="360"/>
+      </w:pPr>
+      <w:rPr>
+        <w:rFonts w:ascii="Symbol" w:hAnsi="Symbol" w:hint="default"/>
+      </w:rPr>
+    </w:lvl>
+    <w:lvl w:ilvl="4" w:tplc="04090003" w:tentative="1">
+      <w:start w:val="1"/>
+      <w:numFmt w:val="bullet"/>
+      <w:lvlText w:val="o"/>
+      <w:lvlJc w:val="left"/>
+      <w:pPr>
+        <w:ind w:left="3600" w:hanging="360"/>
+      </w:pPr>
+      <w:rPr>
+        <w:rFonts w:ascii="Courier New" w:hAnsi="Courier New" w:cs="Courier New" w:hint="default"/>
+      </w:rPr>
+    </w:lvl>
+    <w:lvl w:ilvl="5" w:tplc="04090005" w:tentative="1">
+      <w:start w:val="1"/>
+      <w:numFmt w:val="bullet"/>
+      <w:lvlText w:val=""/>
+      <w:lvlJc w:val="left"/>
+      <w:pPr>
+        <w:ind w:left="4320" w:hanging="360"/>
+      </w:pPr>
+      <w:rPr>
+        <w:rFonts w:ascii="Wingdings" w:hAnsi="Wingdings" w:hint="default"/>
+      </w:rPr>
+    </w:lvl>
+    <w:lvl w:ilvl="6" w:tplc="04090001" w:tentative="1">
+      <w:start w:val="1"/>
+      <w:numFmt w:val="bullet"/>
+      <w:lvlText w:val=""/>
+      <w:lvlJc w:val="left"/>
+      <w:pPr>
+        <w:ind w:left="5040" w:hanging="360"/>
+      </w:pPr>
+      <w:rPr>
+        <w:rFonts w:ascii="Symbol" w:hAnsi="Symbol" w:hint="default"/>
+      </w:rPr>
+    </w:lvl>
+    <w:lvl w:ilvl="7" w:tplc="04090003" w:tentative="1">
+      <w:start w:val="1"/>
+      <w:numFmt w:val="bullet"/>
+      <w:lvlText w:val="o"/>
+      <w:lvlJc w:val="left"/>
+      <w:pPr>
+        <w:ind w:left="5760" w:hanging="360"/>
+      </w:pPr>
+      <w:rPr>
+        <w:rFonts w:ascii="Courier New" w:hAnsi="Courier New" w:cs="Courier New" w:hint="default"/>
+      </w:rPr>
+    </w:lvl>
+    <w:lvl w:ilvl="8" w:tplc="04090005" w:tentative="1">
+      <w:start w:val="1"/>
+      <w:numFmt w:val="bullet"/>
+      <w:lvlText w:val=""/>
+      <w:lvlJc w:val="left"/>
+      <w:pPr>
+        <w:ind w:left="6480" w:hanging="360"/>
+      </w:pPr>
+      <w:rPr>
+        <w:rFonts w:ascii="Wingdings" w:hAnsi="Wingdings" w:hint="default"/>
+      </w:rPr>
+    </w:lvl>
+  </w:abstractNum>
+  <w:abstractNum w:abstractNumId="3">
     <w:nsid w:val="70053FCF"/>
     <w:multiLevelType w:val="hybridMultilevel"/>
     <w:tmpl w:val="406A988A"/>
@@ -9423,7 +10476,7 @@
       </w:pPr>
     </w:lvl>
   </w:abstractNum>
-  <w:abstractNum w:abstractNumId="3">
+  <w:abstractNum w:abstractNumId="4">
     <w:nsid w:val="742F06E7"/>
     <w:multiLevelType w:val="hybridMultilevel"/>
     <w:tmpl w:val="E318A390"/>
@@ -9515,16 +10568,19 @@
     </w:lvl>
   </w:abstractNum>
   <w:num w:numId="1">
-    <w:abstractNumId w:val="2"/>
+    <w:abstractNumId w:val="3"/>
   </w:num>
   <w:num w:numId="2">
     <w:abstractNumId w:val="1"/>
   </w:num>
   <w:num w:numId="3">
-    <w:abstractNumId w:val="3"/>
+    <w:abstractNumId w:val="4"/>
   </w:num>
   <w:num w:numId="4">
     <w:abstractNumId w:val="0"/>
+  </w:num>
+  <w:num w:numId="5">
+    <w:abstractNumId w:val="2"/>
   </w:num>
 </w:numbering>
 </file>
@@ -10442,7 +11498,7 @@
 </file>
 
 <file path=customXml/itemProps1.xml><?xml version="1.0" encoding="utf-8"?>
-<ds:datastoreItem xmlns:ds="http://schemas.openxmlformats.org/officeDocument/2006/customXml" ds:itemID="{65208D64-63B0-428B-B92F-8AA7442D659D}">
+<ds:datastoreItem xmlns:ds="http://schemas.openxmlformats.org/officeDocument/2006/customXml" ds:itemID="{7DF096E8-4F92-4FEB-AE1C-0AFEAF2B6C48}">
   <ds:schemaRefs>
     <ds:schemaRef ds:uri="http://schemas.openxmlformats.org/officeDocument/2006/bibliography"/>
   </ds:schemaRefs>

</xml_diff>

<commit_message>
Add new routing features (navigation, route params, activate and deactivate events)
</commit_message>
<xml_diff>
--- a/AJS 2.0.docx
+++ b/AJS 2.0.docx
@@ -14214,13 +14214,7 @@
         <w:rPr>
           <w:sz w:val="18"/>
         </w:rPr>
-        <w:t>} from '../../../app/compone</w:t>
-      </w:r>
-      <w:r>
-        <w:rPr>
-          <w:sz w:val="18"/>
-        </w:rPr>
-        <w:t>nts/contact/</w:t>
+        <w:t>} from '../../../app/components/contact/</w:t>
       </w:r>
       <w:proofErr w:type="spellStart"/>
       <w:r>
@@ -14561,6 +14555,694 @@
       <w:pPr>
         <w:spacing w:after="0"/>
       </w:pPr>
+    </w:p>
+    <w:p>
+      <w:pPr>
+        <w:spacing w:after="0"/>
+        <w:rPr>
+          <w:rStyle w:val="IntenseEmphasis"/>
+        </w:rPr>
+      </w:pPr>
+      <w:r>
+        <w:rPr>
+          <w:rStyle w:val="IntenseEmphasis"/>
+        </w:rPr>
+        <w:t xml:space="preserve">Accessing route </w:t>
+      </w:r>
+      <w:proofErr w:type="spellStart"/>
+      <w:r>
+        <w:rPr>
+          <w:rStyle w:val="IntenseEmphasis"/>
+        </w:rPr>
+        <w:t>params</w:t>
+      </w:r>
+      <w:proofErr w:type="spellEnd"/>
+    </w:p>
+    <w:p>
+      <w:pPr>
+        <w:spacing w:after="0"/>
+        <w:rPr>
+          <w:sz w:val="18"/>
+        </w:rPr>
+      </w:pPr>
+      <w:proofErr w:type="gramStart"/>
+      <w:r>
+        <w:rPr>
+          <w:sz w:val="18"/>
+        </w:rPr>
+        <w:t>import</w:t>
+      </w:r>
+      <w:proofErr w:type="gramEnd"/>
+      <w:r>
+        <w:rPr>
+          <w:sz w:val="18"/>
+        </w:rPr>
+        <w:t xml:space="preserve"> {</w:t>
+      </w:r>
+      <w:proofErr w:type="spellStart"/>
+      <w:r>
+        <w:rPr>
+          <w:color w:val="FF0000"/>
+          <w:sz w:val="18"/>
+        </w:rPr>
+        <w:t>RouteParams</w:t>
+      </w:r>
+      <w:proofErr w:type="spellEnd"/>
+      <w:r>
+        <w:rPr>
+          <w:sz w:val="18"/>
+        </w:rPr>
+        <w:t>} from 'angular2/router';</w:t>
+      </w:r>
+    </w:p>
+    <w:p>
+      <w:pPr>
+        <w:spacing w:after="0"/>
+        <w:rPr>
+          <w:sz w:val="18"/>
+        </w:rPr>
+      </w:pPr>
+      <w:r>
+        <w:rPr>
+          <w:sz w:val="18"/>
+        </w:rPr>
+        <w:t>…</w:t>
+      </w:r>
+    </w:p>
+    <w:p>
+      <w:pPr>
+        <w:spacing w:after="0"/>
+        <w:rPr>
+          <w:sz w:val="18"/>
+        </w:rPr>
+      </w:pPr>
+      <w:proofErr w:type="gramStart"/>
+      <w:r>
+        <w:rPr>
+          <w:sz w:val="18"/>
+        </w:rPr>
+        <w:t>let</w:t>
+      </w:r>
+      <w:proofErr w:type="gramEnd"/>
+      <w:r>
+        <w:rPr>
+          <w:sz w:val="18"/>
+        </w:rPr>
+        <w:t xml:space="preserve"> </w:t>
+      </w:r>
+      <w:proofErr w:type="spellStart"/>
+      <w:r>
+        <w:rPr>
+          <w:sz w:val="18"/>
+        </w:rPr>
+        <w:t>albumId</w:t>
+      </w:r>
+      <w:proofErr w:type="spellEnd"/>
+      <w:r>
+        <w:rPr>
+          <w:sz w:val="18"/>
+        </w:rPr>
+        <w:t xml:space="preserve"> = this._</w:t>
+      </w:r>
+      <w:proofErr w:type="spellStart"/>
+      <w:r>
+        <w:rPr>
+          <w:sz w:val="18"/>
+        </w:rPr>
+        <w:t>routeParams.</w:t>
+      </w:r>
+      <w:r>
+        <w:rPr>
+          <w:color w:val="FF0000"/>
+          <w:sz w:val="18"/>
+        </w:rPr>
+        <w:t>get</w:t>
+      </w:r>
+      <w:proofErr w:type="spellEnd"/>
+      <w:r>
+        <w:rPr>
+          <w:sz w:val="18"/>
+        </w:rPr>
+        <w:t>("id");</w:t>
+      </w:r>
+    </w:p>
+    <w:p>
+      <w:pPr>
+        <w:spacing w:after="0"/>
+      </w:pPr>
+    </w:p>
+    <w:p>
+      <w:pPr>
+        <w:spacing w:after="0"/>
+        <w:rPr>
+          <w:rStyle w:val="IntenseEmphasis"/>
+        </w:rPr>
+      </w:pPr>
+      <w:r>
+        <w:rPr>
+          <w:rStyle w:val="IntenseEmphasis"/>
+        </w:rPr>
+        <w:t>Events for accessing or dismissing a component</w:t>
+      </w:r>
+    </w:p>
+    <w:p>
+      <w:pPr>
+        <w:spacing w:after="0"/>
+        <w:rPr>
+          <w:sz w:val="18"/>
+        </w:rPr>
+      </w:pPr>
+      <w:proofErr w:type="gramStart"/>
+      <w:r>
+        <w:rPr>
+          <w:sz w:val="18"/>
+        </w:rPr>
+        <w:t>import</w:t>
+      </w:r>
+      <w:proofErr w:type="gramEnd"/>
+      <w:r>
+        <w:rPr>
+          <w:sz w:val="18"/>
+        </w:rPr>
+        <w:t xml:space="preserve"> {Router, </w:t>
+      </w:r>
+      <w:proofErr w:type="spellStart"/>
+      <w:r>
+        <w:rPr>
+          <w:color w:val="FF0000"/>
+          <w:sz w:val="18"/>
+        </w:rPr>
+        <w:t>CanDeactivate</w:t>
+      </w:r>
+      <w:proofErr w:type="spellEnd"/>
+      <w:r>
+        <w:rPr>
+          <w:sz w:val="18"/>
+        </w:rPr>
+        <w:t>} from 'angular2/router';</w:t>
+      </w:r>
+    </w:p>
+    <w:p>
+      <w:pPr>
+        <w:spacing w:after="0"/>
+        <w:rPr>
+          <w:sz w:val="18"/>
+        </w:rPr>
+      </w:pPr>
+    </w:p>
+    <w:p>
+      <w:pPr>
+        <w:spacing w:after="0"/>
+        <w:rPr>
+          <w:sz w:val="18"/>
+        </w:rPr>
+      </w:pPr>
+      <w:proofErr w:type="gramStart"/>
+      <w:r>
+        <w:rPr>
+          <w:sz w:val="18"/>
+        </w:rPr>
+        <w:t>export</w:t>
+      </w:r>
+      <w:proofErr w:type="gramEnd"/>
+      <w:r>
+        <w:rPr>
+          <w:sz w:val="18"/>
+        </w:rPr>
+        <w:t xml:space="preserve"> class </w:t>
+      </w:r>
+      <w:proofErr w:type="spellStart"/>
+      <w:r>
+        <w:rPr>
+          <w:sz w:val="18"/>
+        </w:rPr>
+        <w:t>ContactComponent</w:t>
+      </w:r>
+      <w:proofErr w:type="spellEnd"/>
+      <w:r>
+        <w:rPr>
+          <w:sz w:val="18"/>
+        </w:rPr>
+        <w:t xml:space="preserve"> </w:t>
+      </w:r>
+      <w:r>
+        <w:rPr>
+          <w:color w:val="FF0000"/>
+          <w:sz w:val="18"/>
+        </w:rPr>
+        <w:t xml:space="preserve">implements </w:t>
+      </w:r>
+      <w:proofErr w:type="spellStart"/>
+      <w:r>
+        <w:rPr>
+          <w:color w:val="FF0000"/>
+          <w:sz w:val="18"/>
+        </w:rPr>
+        <w:t>CanDeactivate</w:t>
+      </w:r>
+      <w:proofErr w:type="spellEnd"/>
+      <w:r>
+        <w:rPr>
+          <w:sz w:val="18"/>
+        </w:rPr>
+        <w:t xml:space="preserve"> </w:t>
+      </w:r>
+      <w:r>
+        <w:rPr>
+          <w:sz w:val="18"/>
+        </w:rPr>
+        <w:t>{</w:t>
+      </w:r>
+    </w:p>
+    <w:p>
+      <w:pPr>
+        <w:spacing w:after="0"/>
+        <w:rPr>
+          <w:sz w:val="18"/>
+        </w:rPr>
+      </w:pPr>
+    </w:p>
+    <w:p>
+      <w:pPr>
+        <w:spacing w:after="0"/>
+        <w:rPr>
+          <w:sz w:val="18"/>
+        </w:rPr>
+      </w:pPr>
+      <w:r>
+        <w:rPr>
+          <w:sz w:val="18"/>
+        </w:rPr>
+        <w:t xml:space="preserve">    </w:t>
+      </w:r>
+      <w:proofErr w:type="gramStart"/>
+      <w:r>
+        <w:rPr>
+          <w:sz w:val="18"/>
+        </w:rPr>
+        <w:t>constru</w:t>
+      </w:r>
+      <w:r>
+        <w:rPr>
+          <w:sz w:val="18"/>
+        </w:rPr>
+        <w:t>ctor(</w:t>
+      </w:r>
+      <w:proofErr w:type="gramEnd"/>
+      <w:r>
+        <w:rPr>
+          <w:sz w:val="18"/>
+        </w:rPr>
+        <w:t>private _router: Router) {</w:t>
+      </w:r>
+      <w:r>
+        <w:rPr>
+          <w:sz w:val="18"/>
+        </w:rPr>
+        <w:t xml:space="preserve">  }</w:t>
+      </w:r>
+    </w:p>
+    <w:p>
+      <w:pPr>
+        <w:spacing w:after="0"/>
+        <w:rPr>
+          <w:sz w:val="18"/>
+        </w:rPr>
+      </w:pPr>
+    </w:p>
+    <w:p>
+      <w:pPr>
+        <w:spacing w:after="0"/>
+        <w:rPr>
+          <w:sz w:val="18"/>
+        </w:rPr>
+      </w:pPr>
+      <w:r>
+        <w:rPr>
+          <w:sz w:val="18"/>
+        </w:rPr>
+        <w:t xml:space="preserve">    </w:t>
+      </w:r>
+      <w:proofErr w:type="spellStart"/>
+      <w:proofErr w:type="gramStart"/>
+      <w:r>
+        <w:rPr>
+          <w:sz w:val="18"/>
+        </w:rPr>
+        <w:t>onSubmit</w:t>
+      </w:r>
+      <w:proofErr w:type="spellEnd"/>
+      <w:r>
+        <w:rPr>
+          <w:sz w:val="18"/>
+        </w:rPr>
+        <w:t>(</w:t>
+      </w:r>
+      <w:proofErr w:type="gramEnd"/>
+      <w:r>
+        <w:rPr>
+          <w:sz w:val="18"/>
+        </w:rPr>
+        <w:t>){</w:t>
+      </w:r>
+    </w:p>
+    <w:p>
+      <w:pPr>
+        <w:spacing w:after="0"/>
+        <w:rPr>
+          <w:sz w:val="18"/>
+        </w:rPr>
+      </w:pPr>
+      <w:r>
+        <w:rPr>
+          <w:sz w:val="18"/>
+        </w:rPr>
+        <w:t xml:space="preserve">        this._</w:t>
+      </w:r>
+      <w:proofErr w:type="spellStart"/>
+      <w:proofErr w:type="gramStart"/>
+      <w:r>
+        <w:rPr>
+          <w:sz w:val="18"/>
+        </w:rPr>
+        <w:t>router.</w:t>
+      </w:r>
+      <w:r>
+        <w:rPr>
+          <w:color w:val="FF0000"/>
+          <w:sz w:val="18"/>
+        </w:rPr>
+        <w:t>navigate</w:t>
+      </w:r>
+      <w:proofErr w:type="spellEnd"/>
+      <w:r>
+        <w:rPr>
+          <w:sz w:val="18"/>
+        </w:rPr>
+        <w:t>(</w:t>
+      </w:r>
+      <w:proofErr w:type="gramEnd"/>
+      <w:r>
+        <w:rPr>
+          <w:sz w:val="18"/>
+        </w:rPr>
+        <w:t>['Albums']);</w:t>
+      </w:r>
+    </w:p>
+    <w:p>
+      <w:pPr>
+        <w:spacing w:after="0"/>
+        <w:rPr>
+          <w:sz w:val="18"/>
+        </w:rPr>
+      </w:pPr>
+      <w:r>
+        <w:rPr>
+          <w:sz w:val="18"/>
+        </w:rPr>
+        <w:t xml:space="preserve">    }</w:t>
+      </w:r>
+    </w:p>
+    <w:p>
+      <w:pPr>
+        <w:spacing w:after="0"/>
+        <w:rPr>
+          <w:sz w:val="18"/>
+        </w:rPr>
+      </w:pPr>
+    </w:p>
+    <w:p>
+      <w:pPr>
+        <w:spacing w:after="0"/>
+        <w:rPr>
+          <w:sz w:val="18"/>
+        </w:rPr>
+      </w:pPr>
+      <w:r>
+        <w:rPr>
+          <w:sz w:val="18"/>
+        </w:rPr>
+        <w:t xml:space="preserve">    </w:t>
+      </w:r>
+      <w:proofErr w:type="spellStart"/>
+      <w:proofErr w:type="gramStart"/>
+      <w:r>
+        <w:rPr>
+          <w:color w:val="FF0000"/>
+          <w:sz w:val="18"/>
+        </w:rPr>
+        <w:t>routerCanDeactivate</w:t>
+      </w:r>
+      <w:proofErr w:type="spellEnd"/>
+      <w:r>
+        <w:rPr>
+          <w:sz w:val="18"/>
+        </w:rPr>
+        <w:t>(</w:t>
+      </w:r>
+      <w:proofErr w:type="gramEnd"/>
+      <w:r>
+        <w:rPr>
+          <w:b/>
+          <w:color w:val="FF0000"/>
+          <w:sz w:val="18"/>
+        </w:rPr>
+        <w:t>next</w:t>
+      </w:r>
+      <w:r>
+        <w:rPr>
+          <w:sz w:val="18"/>
+        </w:rPr>
+        <w:t xml:space="preserve">, </w:t>
+      </w:r>
+      <w:r>
+        <w:rPr>
+          <w:b/>
+          <w:color w:val="FF0000"/>
+          <w:sz w:val="18"/>
+        </w:rPr>
+        <w:t>previous</w:t>
+      </w:r>
+      <w:r>
+        <w:rPr>
+          <w:sz w:val="18"/>
+        </w:rPr>
+        <w:t>) {</w:t>
+      </w:r>
+    </w:p>
+    <w:p>
+      <w:pPr>
+        <w:spacing w:after="0"/>
+        <w:rPr>
+          <w:sz w:val="18"/>
+        </w:rPr>
+      </w:pPr>
+      <w:r>
+        <w:rPr>
+          <w:sz w:val="18"/>
+        </w:rPr>
+        <w:t xml:space="preserve">        </w:t>
+      </w:r>
+      <w:proofErr w:type="gramStart"/>
+      <w:r>
+        <w:rPr>
+          <w:sz w:val="18"/>
+        </w:rPr>
+        <w:t>console.log(</w:t>
+      </w:r>
+      <w:proofErr w:type="gramEnd"/>
+      <w:r>
+        <w:rPr>
+          <w:sz w:val="18"/>
+        </w:rPr>
+        <w:t>"D: next", next);</w:t>
+      </w:r>
+    </w:p>
+    <w:p>
+      <w:pPr>
+        <w:spacing w:after="0"/>
+        <w:rPr>
+          <w:sz w:val="18"/>
+        </w:rPr>
+      </w:pPr>
+      <w:r>
+        <w:rPr>
+          <w:sz w:val="18"/>
+        </w:rPr>
+        <w:t xml:space="preserve">        </w:t>
+      </w:r>
+      <w:proofErr w:type="gramStart"/>
+      <w:r>
+        <w:rPr>
+          <w:sz w:val="18"/>
+        </w:rPr>
+        <w:t>console.log(</w:t>
+      </w:r>
+      <w:proofErr w:type="gramEnd"/>
+      <w:r>
+        <w:rPr>
+          <w:sz w:val="18"/>
+        </w:rPr>
+        <w:t>"D: previous", previous);</w:t>
+      </w:r>
+    </w:p>
+    <w:p>
+      <w:pPr>
+        <w:spacing w:after="0"/>
+        <w:rPr>
+          <w:sz w:val="18"/>
+        </w:rPr>
+      </w:pPr>
+    </w:p>
+    <w:p>
+      <w:pPr>
+        <w:spacing w:after="0"/>
+        <w:rPr>
+          <w:sz w:val="18"/>
+        </w:rPr>
+      </w:pPr>
+      <w:r>
+        <w:rPr>
+          <w:sz w:val="18"/>
+        </w:rPr>
+        <w:t xml:space="preserve">        </w:t>
+      </w:r>
+      <w:proofErr w:type="gramStart"/>
+      <w:r>
+        <w:rPr>
+          <w:sz w:val="18"/>
+        </w:rPr>
+        <w:t>return</w:t>
+      </w:r>
+      <w:proofErr w:type="gramEnd"/>
+      <w:r>
+        <w:rPr>
+          <w:sz w:val="18"/>
+        </w:rPr>
+        <w:t xml:space="preserve"> </w:t>
+      </w:r>
+      <w:r>
+        <w:rPr>
+          <w:color w:val="FF0000"/>
+          <w:sz w:val="18"/>
+        </w:rPr>
+        <w:t>confirm</w:t>
+      </w:r>
+      <w:r>
+        <w:rPr>
+          <w:sz w:val="18"/>
+        </w:rPr>
+        <w:t>("Are you sure?");</w:t>
+      </w:r>
+    </w:p>
+    <w:p>
+      <w:pPr>
+        <w:spacing w:after="0"/>
+        <w:rPr>
+          <w:sz w:val="18"/>
+        </w:rPr>
+      </w:pPr>
+      <w:r>
+        <w:rPr>
+          <w:sz w:val="18"/>
+        </w:rPr>
+        <w:t xml:space="preserve">    }</w:t>
+      </w:r>
+    </w:p>
+    <w:p>
+      <w:pPr>
+        <w:spacing w:after="0"/>
+        <w:rPr>
+          <w:sz w:val="18"/>
+        </w:rPr>
+      </w:pPr>
+      <w:r>
+        <w:rPr>
+          <w:sz w:val="18"/>
+        </w:rPr>
+        <w:t>}</w:t>
+      </w:r>
+    </w:p>
+    <w:p>
+      <w:pPr>
+        <w:spacing w:after="0"/>
+      </w:pPr>
+    </w:p>
+    <w:p>
+      <w:pPr>
+        <w:spacing w:after="0"/>
+        <w:rPr>
+          <w:rStyle w:val="IntenseReference"/>
+        </w:rPr>
+      </w:pPr>
+      <w:r>
+        <w:rPr>
+          <w:rStyle w:val="IntenseReference"/>
+        </w:rPr>
+        <w:t>Structuring large apps</w:t>
+      </w:r>
+    </w:p>
+    <w:p>
+      <w:pPr>
+        <w:spacing w:after="0"/>
+      </w:pPr>
+      <w:r>
+        <w:rPr>
+          <w:noProof/>
+        </w:rPr>
+        <w:drawing>
+          <wp:inline distT="0" distB="0" distL="0" distR="0">
+            <wp:extent cx="3048000" cy="1486829"/>
+            <wp:effectExtent l="19050" t="19050" r="19050" b="18415"/>
+            <wp:docPr id="3" name="Picture 3"/>
+            <wp:cNvGraphicFramePr>
+              <a:graphicFrameLocks xmlns:a="http://schemas.openxmlformats.org/drawingml/2006/main" noChangeAspect="1"/>
+            </wp:cNvGraphicFramePr>
+            <a:graphic xmlns:a="http://schemas.openxmlformats.org/drawingml/2006/main">
+              <a:graphicData uri="http://schemas.openxmlformats.org/drawingml/2006/picture">
+                <pic:pic xmlns:pic="http://schemas.openxmlformats.org/drawingml/2006/picture">
+                  <pic:nvPicPr>
+                    <pic:cNvPr id="0" name="Picture 1"/>
+                    <pic:cNvPicPr>
+                      <a:picLocks noChangeAspect="1" noChangeArrowheads="1"/>
+                    </pic:cNvPicPr>
+                  </pic:nvPicPr>
+                  <pic:blipFill>
+                    <a:blip r:embed="rId8">
+                      <a:extLst>
+                        <a:ext uri="{28A0092B-C50C-407E-A947-70E740481C1C}">
+                          <a14:useLocalDpi xmlns:a14="http://schemas.microsoft.com/office/drawing/2010/main" val="0"/>
+                        </a:ext>
+                      </a:extLst>
+                    </a:blip>
+                    <a:srcRect/>
+                    <a:stretch>
+                      <a:fillRect/>
+                    </a:stretch>
+                  </pic:blipFill>
+                  <pic:spPr bwMode="auto">
+                    <a:xfrm>
+                      <a:off x="0" y="0"/>
+                      <a:ext cx="3054176" cy="1489842"/>
+                    </a:xfrm>
+                    <a:prstGeom prst="rect">
+                      <a:avLst/>
+                    </a:prstGeom>
+                    <a:noFill/>
+                    <a:ln>
+                      <a:solidFill>
+                        <a:schemeClr val="accent1">
+                          <a:lumMod val="75000"/>
+                        </a:schemeClr>
+                      </a:solidFill>
+                    </a:ln>
+                  </pic:spPr>
+                </pic:pic>
+              </a:graphicData>
+            </a:graphic>
+          </wp:inline>
+        </w:drawing>
+      </w:r>
     </w:p>
     <w:p>
       <w:pPr>
@@ -16006,7 +16688,7 @@
 </file>
 
 <file path=customXml/itemProps1.xml><?xml version="1.0" encoding="utf-8"?>
-<ds:datastoreItem xmlns:ds="http://schemas.openxmlformats.org/officeDocument/2006/customXml" ds:itemID="{1F1BB209-1506-4461-A7F7-FBB5C5732A00}">
+<ds:datastoreItem xmlns:ds="http://schemas.openxmlformats.org/officeDocument/2006/customXml" ds:itemID="{D557BEC8-4DC9-43F6-9DB6-5A10CEABCF01}">
   <ds:schemaRefs>
     <ds:schemaRef ds:uri="http://schemas.openxmlformats.org/officeDocument/2006/bibliography"/>
   </ds:schemaRefs>

</xml_diff>